<commit_message>
jam fix after merge
</commit_message>
<xml_diff>
--- a/misc/jam/JPC.CRM.PSC03-01.3.docx
+++ b/misc/jam/JPC.CRM.PSC03-01.3.docx
@@ -1,6 +1,6 @@
 
 <file path=word/document.xml><?xml version="1.0" encoding="utf-8"?>
-<w:document xmlns:wpc="http://schemas.microsoft.com/office/word/2010/wordprocessingCanvas" xmlns:cx="http://schemas.microsoft.com/office/drawing/2014/chartex" xmlns:cx1="http://schemas.microsoft.com/office/drawing/2015/9/8/chartex" xmlns:cx2="http://schemas.microsoft.com/office/drawing/2015/10/21/chartex" xmlns:cx3="http://schemas.microsoft.com/office/drawing/2016/5/9/chartex" xmlns:cx4="http://schemas.microsoft.com/office/drawing/2016/5/10/chartex" xmlns:cx5="http://schemas.microsoft.com/office/drawing/2016/5/11/chartex" xmlns:cx6="http://schemas.microsoft.com/office/drawing/2016/5/12/chartex" xmlns:cx7="http://schemas.microsoft.com/office/drawing/2016/5/13/chartex" xmlns:cx8="http://schemas.microsoft.com/office/drawing/2016/5/14/chartex" xmlns:mc="http://schemas.openxmlformats.org/markup-compatibility/2006" xmlns:aink="http://schemas.microsoft.com/office/drawing/2016/ink" xmlns:am3d="http://schemas.microsoft.com/office/drawing/2017/model3d" xmlns:o="urn:schemas-microsoft-com:office:office" xmlns:oel="http://schemas.microsoft.com/office/2019/extlst" xmlns:r="http://schemas.openxmlformats.org/officeDocument/2006/relationships" xmlns:m="http://schemas.openxmlformats.org/officeDocument/2006/math" xmlns:v="urn:schemas-microsoft-com:vml" xmlns:wp14="http://schemas.microsoft.com/office/word/2010/wordprocessingDrawing" xmlns:wp="http://schemas.openxmlformats.org/drawingml/2006/wordprocessingDrawing" xmlns:w10="urn:schemas-microsoft-com:office:word" xmlns:w="http://schemas.openxmlformats.org/wordprocessingml/2006/main" xmlns:w14="http://schemas.microsoft.com/office/word/2010/wordml" xmlns:w15="http://schemas.microsoft.com/office/word/2012/wordml" xmlns:w16cex="http://schemas.microsoft.com/office/word/2018/wordml/cex" xmlns:w16cid="http://schemas.microsoft.com/office/word/2016/wordml/cid" xmlns:w16="http://schemas.microsoft.com/office/word/2018/wordml" xmlns:w16du="http://schemas.microsoft.com/office/word/2023/wordml/word16du" xmlns:w16sdtdh="http://schemas.microsoft.com/office/word/2020/wordml/sdtdatahash" xmlns:w16se="http://schemas.microsoft.com/office/word/2015/wordml/symex" xmlns:wpg="http://schemas.microsoft.com/office/word/2010/wordprocessingGroup" xmlns:wpi="http://schemas.microsoft.com/office/word/2010/wordprocessingInk" xmlns:wne="http://schemas.microsoft.com/office/word/2006/wordml" xmlns:wps="http://schemas.microsoft.com/office/word/2010/wordprocessingShape" mc:Ignorable="w14 w15 w16se w16cid w16 w16cex w16sdtdh w16du wp14">
+<w:document xmlns:wpc="http://schemas.microsoft.com/office/word/2010/wordprocessingCanvas" xmlns:cx="http://schemas.microsoft.com/office/drawing/2014/chartex" xmlns:cx1="http://schemas.microsoft.com/office/drawing/2015/9/8/chartex" xmlns:cx2="http://schemas.microsoft.com/office/drawing/2015/10/21/chartex" xmlns:cx3="http://schemas.microsoft.com/office/drawing/2016/5/9/chartex" xmlns:cx4="http://schemas.microsoft.com/office/drawing/2016/5/10/chartex" xmlns:cx5="http://schemas.microsoft.com/office/drawing/2016/5/11/chartex" xmlns:cx6="http://schemas.microsoft.com/office/drawing/2016/5/12/chartex" xmlns:cx7="http://schemas.microsoft.com/office/drawing/2016/5/13/chartex" xmlns:cx8="http://schemas.microsoft.com/office/drawing/2016/5/14/chartex" xmlns:mc="http://schemas.openxmlformats.org/markup-compatibility/2006" xmlns:aink="http://schemas.microsoft.com/office/drawing/2016/ink" xmlns:am3d="http://schemas.microsoft.com/office/drawing/2017/model3d" xmlns:o="urn:schemas-microsoft-com:office:office" xmlns:r="http://schemas.openxmlformats.org/officeDocument/2006/relationships" xmlns:m="http://schemas.openxmlformats.org/officeDocument/2006/math" xmlns:v="urn:schemas-microsoft-com:vml" xmlns:wp14="http://schemas.microsoft.com/office/word/2010/wordprocessingDrawing" xmlns:wp="http://schemas.openxmlformats.org/drawingml/2006/wordprocessingDrawing" xmlns:w10="urn:schemas-microsoft-com:office:word" xmlns:w="http://schemas.openxmlformats.org/wordprocessingml/2006/main" xmlns:w14="http://schemas.microsoft.com/office/word/2010/wordml" xmlns:w15="http://schemas.microsoft.com/office/word/2012/wordml" xmlns:w16cex="http://schemas.microsoft.com/office/word/2018/wordml/cex" xmlns:w16cid="http://schemas.microsoft.com/office/word/2016/wordml/cid" xmlns:w16="http://schemas.microsoft.com/office/word/2018/wordml" xmlns:w16sdtdh="http://schemas.microsoft.com/office/word/2020/wordml/sdtdatahash" xmlns:w16se="http://schemas.microsoft.com/office/word/2015/wordml/symex" xmlns:wpg="http://schemas.microsoft.com/office/word/2010/wordprocessingGroup" xmlns:wpi="http://schemas.microsoft.com/office/word/2010/wordprocessingInk" xmlns:wne="http://schemas.microsoft.com/office/word/2006/wordml" xmlns:wps="http://schemas.microsoft.com/office/word/2010/wordprocessingShape" mc:Ignorable="w14 w15 w16se w16cid w16 w16cex w16sdtdh wp14">
   <w:body>
     <w:p>
       <w:pPr>
@@ -176,7 +176,7 @@
               </wp:anchor>
             </w:drawing>
           </mc:Choice>
-          <mc:Fallback>
+          <mc:Fallback xmlns:oel="http://schemas.microsoft.com/office/2019/extlst" xmlns:w16du="http://schemas.microsoft.com/office/word/2023/wordml/word16du">
             <w:pict>
               <v:shapetype w14:anchorId="2A25D151" id="_x0000_t32" coordsize="21600,21600" o:spt="32" o:oned="t" path="m,l21600,21600e" filled="f">
                 <v:path arrowok="t" fillok="f" o:connecttype="none"/>
@@ -387,7 +387,7 @@
               </wp:anchor>
             </w:drawing>
           </mc:Choice>
-          <mc:Fallback>
+          <mc:Fallback xmlns:oel="http://schemas.microsoft.com/office/2019/extlst" xmlns:w16du="http://schemas.microsoft.com/office/word/2023/wordml/word16du">
             <w:pict>
               <v:shape w14:anchorId="2C345EB6" id="AutoShape 3" o:spid="_x0000_s1026" type="#_x0000_t32" style="position:absolute;margin-left:19.2pt;margin-top:18.55pt;width:411.7pt;height:.05pt;z-index:251657216;visibility:visible;mso-wrap-style:square;mso-width-percent:0;mso-height-percent:0;mso-wrap-distance-left:9pt;mso-wrap-distance-top:0;mso-wrap-distance-right:9pt;mso-wrap-distance-bottom:0;mso-position-horizontal:absolute;mso-position-horizontal-relative:text;mso-position-vertical:absolute;mso-position-vertical-relative:text;mso-width-percent:0;mso-height-percent:0;mso-width-relative:page;mso-height-relative:page" o:gfxdata="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"/>
             </w:pict>
@@ -8478,7 +8478,6 @@
         <w:rPr>
           <w:rFonts w:cs="Cambria"/>
         </w:rPr>
-        <w:lastRenderedPageBreak/>
         <w:t>PSC01-03-01</w:t>
       </w:r>
       <w:r>
@@ -8499,6 +8498,7 @@
           <w:noProof/>
           <w:lang w:bidi="ar-SA"/>
         </w:rPr>
+        <w:lastRenderedPageBreak/>
         <w:drawing>
           <wp:anchor distT="0" distB="0" distL="114300" distR="114300" simplePos="0" relativeHeight="251658240" behindDoc="0" locked="0" layoutInCell="1" allowOverlap="1" wp14:anchorId="507D3917" wp14:editId="7665FA21">
             <wp:simplePos x="0" y="0"/>
@@ -8633,7 +8633,7 @@
               </wp:anchor>
             </w:drawing>
           </mc:Choice>
-          <mc:Fallback>
+          <mc:Fallback xmlns:oel="http://schemas.microsoft.com/office/2019/extlst" xmlns:w16du="http://schemas.microsoft.com/office/word/2023/wordml/word16du">
             <w:pict>
               <v:shapetype w14:anchorId="588B38FA" id="_x0000_t67" coordsize="21600,21600" o:spt="67" adj="16200,5400" path="m0@0l@1@0@1,0@2,0@2@0,21600@0,10800,21600xe">
                 <v:stroke joinstyle="miter"/>
@@ -9368,7 +9368,6 @@
                 <w:sz w:val="24"/>
                 <w:rtl/>
               </w:rPr>
-              <w:lastRenderedPageBreak/>
               <w:t>پیش</w:t>
             </w:r>
             <w:r>
@@ -9552,6 +9551,7 @@
                 <w:bCs/>
                 <w:rtl/>
               </w:rPr>
+              <w:lastRenderedPageBreak/>
               <w:t xml:space="preserve">مخاطب رضایت سنجی و شماره موبایل وی در پایگاه داده مشتریان </w:t>
             </w:r>
             <w:r>
@@ -9666,6 +9666,7 @@
                 <w:bCs/>
                 <w:rtl/>
               </w:rPr>
+              <w:lastRenderedPageBreak/>
               <w:t>مسیر اصلی</w:t>
             </w:r>
             <w:r>
@@ -9703,6 +9704,399 @@
                 <w:rtl/>
               </w:rPr>
               <w:t>رضایت سنجی</w:t>
+            </w:r>
+          </w:p>
+          <w:p>
+            <w:pPr>
+              <w:pStyle w:val="ListParagraph"/>
+              <w:numPr>
+                <w:ilvl w:val="0"/>
+                <w:numId w:val="2"/>
+              </w:numPr>
+              <w:spacing w:before="0" w:line="360" w:lineRule="auto"/>
+              <w:ind w:left="450"/>
+              <w:rPr>
+                <w:highlight w:val="green"/>
+              </w:rPr>
+            </w:pPr>
+            <w:r>
+              <w:rPr>
+                <w:rFonts w:hint="cs"/>
+                <w:highlight w:val="green"/>
+                <w:rtl/>
+              </w:rPr>
+              <w:t>برای شروع فرآیند کارشناس گروه رضایت سنجی می‌بایست از بسته تجاری رضایت سنجی بخش فرآیند ها، درخواست رضایت سنجی را انتخاب نماید.</w:t>
+            </w:r>
+          </w:p>
+          <w:p>
+            <w:pPr>
+              <w:pStyle w:val="ListParagraph"/>
+              <w:numPr>
+                <w:ilvl w:val="0"/>
+                <w:numId w:val="2"/>
+              </w:numPr>
+              <w:spacing w:before="0" w:line="360" w:lineRule="auto"/>
+              <w:ind w:left="450"/>
+              <w:rPr>
+                <w:highlight w:val="yellow"/>
+                <w:rtl/>
+              </w:rPr>
+            </w:pPr>
+            <w:r>
+              <w:rPr>
+                <w:rFonts w:hint="cs"/>
+                <w:highlight w:val="green"/>
+                <w:rtl/>
+              </w:rPr>
+              <w:t>در فرم «درخواست رضایت سنجی» بخش «اطلاعات رضایت سنجی» نام کاربر در فیلد «کاربر ثبت کننده»، فیلد های «تاریخ ثبت» و «ساعت ثبت» به صورت سیستمی تکمیل می‌شود و غیر قابل تغییر می‌باشد.</w:t>
+            </w:r>
+            <w:r>
+              <w:rPr>
+                <w:rFonts w:hint="cs"/>
+                <w:rtl/>
+              </w:rPr>
+              <w:t xml:space="preserve"> </w:t>
+            </w:r>
+            <w:r>
+              <w:rPr>
+                <w:rFonts w:hint="cs"/>
+                <w:highlight w:val="green"/>
+                <w:rtl/>
+              </w:rPr>
+              <w:t>«عنوان رضایت سنجی» توسط کاربر انتخاب می شود. فیلد های «نوع رضایت سنجی» و «نوع مشتری»، «نوع محصول»، «عنوان رضایت سنجی» می بایست توسط کارشناس گروه رضایت سنجی مقداردهی شوند؛</w:t>
+            </w:r>
+            <w:r>
+              <w:rPr>
+                <w:rFonts w:hint="cs"/>
+                <w:rtl/>
+              </w:rPr>
+              <w:t xml:space="preserve"> </w:t>
+            </w:r>
+            <w:r>
+              <w:rPr>
+                <w:rFonts w:hint="cs"/>
+                <w:highlight w:val="green"/>
+                <w:rtl/>
+              </w:rPr>
+              <w:t xml:space="preserve">«از تاریخ رضایت سنجی» و «از ساعت رضایت سنجی» </w:t>
+            </w:r>
+            <w:commentRangeStart w:id="53"/>
+            <w:r>
+              <w:rPr>
+                <w:rFonts w:hint="cs"/>
+                <w:highlight w:val="yellow"/>
+                <w:rtl/>
+              </w:rPr>
+              <w:t>مقابل</w:t>
+            </w:r>
+            <w:commentRangeEnd w:id="53"/>
+            <w:r>
+              <w:rPr>
+                <w:rStyle w:val="CommentReference"/>
+              </w:rPr>
+              <w:commentReference w:id="53"/>
+            </w:r>
+            <w:r>
+              <w:rPr>
+                <w:rFonts w:hint="cs"/>
+                <w:highlight w:val="green"/>
+                <w:rtl/>
+              </w:rPr>
+              <w:t xml:space="preserve"> آن تاریخ و ساعت شروع را مشخص می </w:t>
+            </w:r>
+            <w:r>
+              <w:rPr>
+                <w:rFonts w:hint="cs"/>
+                <w:highlight w:val="green"/>
+                <w:rtl/>
+              </w:rPr>
+              <w:t xml:space="preserve">کنند و همچنین فیلد های «تا تاریخ رضایت سنجی» و «تا ساعت رضایت سنجی» </w:t>
+            </w:r>
+            <w:r>
+              <w:rPr>
+                <w:rFonts w:hint="cs"/>
+                <w:highlight w:val="yellow"/>
+                <w:rtl/>
+              </w:rPr>
+              <w:t>مقابل</w:t>
+            </w:r>
+            <w:r>
+              <w:rPr>
+                <w:rFonts w:hint="cs"/>
+                <w:highlight w:val="green"/>
+                <w:rtl/>
+              </w:rPr>
+              <w:t xml:space="preserve"> آن تاریخ و زمان پایان رضایت سنجی را مشخص می </w:t>
+            </w:r>
+            <w:r>
+              <w:rPr>
+                <w:rFonts w:hint="cs"/>
+                <w:highlight w:val="yellow"/>
+                <w:rtl/>
+              </w:rPr>
+              <w:t>کنند (به عنوان مثال در صورتی که برای رضایت سنجی در تاریخی که در فیلد از« تاریخ رضایت سنجی» و ساعتی که در فیلد «از ساعت رضایت سنجی» برای مخاطبین لینک ارسال شود، آن لینک در تاریخ مشخص شده در فیلد «تا تاریخ رضایت سنجی» و ساعت «از ساعت رضایت سنجی» منقضی می شود).</w:t>
+            </w:r>
+          </w:p>
+          <w:p>
+            <w:pPr>
+              <w:pStyle w:val="ListParagraph"/>
+              <w:spacing w:before="0" w:line="360" w:lineRule="auto"/>
+              <w:ind w:left="450"/>
+              <w:rPr>
+                <w:rtl/>
+              </w:rPr>
+            </w:pPr>
+            <w:r>
+              <w:rPr>
+                <w:rFonts w:hint="cs"/>
+                <w:highlight w:val="green"/>
+                <w:rtl/>
+              </w:rPr>
+              <w:t>در بخش «انتخاب جامعه هدف» کاربر می بایست فیلد های «از تاریخ» و «تا تاریخ» را مقداردهی نماید</w:t>
+            </w:r>
+            <w:r>
+              <w:rPr>
+                <w:rFonts w:hint="cs"/>
+                <w:rtl/>
+              </w:rPr>
+              <w:t xml:space="preserve"> </w:t>
+            </w:r>
+            <w:r>
+              <w:rPr>
+                <w:rFonts w:hint="cs"/>
+                <w:highlight w:val="green"/>
+                <w:rtl/>
+              </w:rPr>
+              <w:t>و سپس با انتخاب دکمه «جستجو» با توجه به مقادیر انتخاب شده در فیلد های «نوع مشتری» و «نوع محصول» اطلاعات یافت شده در گریدویو(گریدویو موجود در سمت راست فرم) این بخش نمایش داده می شود،</w:t>
+            </w:r>
+            <w:r>
+              <w:rPr>
+                <w:rFonts w:hint="cs"/>
+                <w:rtl/>
+              </w:rPr>
+              <w:t xml:space="preserve"> </w:t>
+            </w:r>
+            <w:r>
+              <w:rPr>
+                <w:rFonts w:hint="cs"/>
+                <w:highlight w:val="green"/>
+                <w:rtl/>
+              </w:rPr>
+              <w:t>سپس کاربر از مقادیر بازیابی شده در گریدویو، تعدادی را انتخاب کرده و سپس با انتخاب دکمه «افزودن» مقادیر انتخاب شده در گریدویو «مشتری های انتخاب شده» درج می شوند،</w:t>
+            </w:r>
+            <w:r>
+              <w:rPr>
+                <w:rFonts w:hint="cs"/>
+                <w:rtl/>
+              </w:rPr>
+              <w:t xml:space="preserve"> </w:t>
+            </w:r>
+            <w:r>
+              <w:rPr>
+                <w:rFonts w:hint="cs"/>
+                <w:highlight w:val="green"/>
+                <w:rtl/>
+              </w:rPr>
+              <w:t>کاربر می تواند برای حذف هر کدام از رکورد های گریدویو «مشتری های انتخاب شده»، رکورد های مورد نظر را انتخاب و سپس دکمه «حذف» را انتخاب نماید.</w:t>
+            </w:r>
+          </w:p>
+          <w:p>
+            <w:pPr>
+              <w:pStyle w:val="ListParagraph"/>
+              <w:spacing w:before="0" w:line="360" w:lineRule="auto"/>
+              <w:ind w:left="450"/>
+              <w:rPr>
+                <w:rtl/>
+              </w:rPr>
+            </w:pPr>
+            <w:r>
+              <w:rPr>
+                <w:rFonts w:hint="cs"/>
+                <w:highlight w:val="green"/>
+                <w:rtl/>
+              </w:rPr>
+              <w:t>در بخش «انتخاب سوال»، بر اساس فیلد های «نوع رضایت سنجی»، «نوع مشتری»، «نوع محصول» انتخاب شده در بخش «اطلاعات رضایت سنجی»، تمام سوال هایی که پاسخ آن به درستی ثبت شده است در جدول نمایش داده می‌شود</w:t>
+            </w:r>
+            <w:r>
+              <w:rPr>
+                <w:rFonts w:hint="cs"/>
+                <w:rtl/>
+              </w:rPr>
+              <w:t xml:space="preserve"> </w:t>
+            </w:r>
+            <w:r>
+              <w:rPr>
+                <w:rFonts w:hint="cs"/>
+                <w:highlight w:val="yellow"/>
+                <w:rtl/>
+              </w:rPr>
+              <w:t xml:space="preserve">(به عنوان مثال درصورتی که نوع رضایت سنجی دارای سوال با پاسخ چند گزینه ای باشد و برای یکی از سوال هایی که تعداد پاسخ آن ۵ است ۴ گزینه ثبت شده باشد در فرم نمایش داده </w:t>
+            </w:r>
+            <w:commentRangeStart w:id="54"/>
+            <w:r>
+              <w:rPr>
+                <w:rFonts w:hint="cs"/>
+                <w:highlight w:val="yellow"/>
+                <w:rtl/>
+              </w:rPr>
+              <w:t>نمی‌شود</w:t>
+            </w:r>
+            <w:commentRangeEnd w:id="54"/>
+            <w:r>
+              <w:rPr>
+                <w:rStyle w:val="CommentReference"/>
+                <w:rtl/>
+              </w:rPr>
+              <w:commentReference w:id="54"/>
+            </w:r>
+            <w:r>
+              <w:rPr>
+                <w:rFonts w:hint="cs"/>
+                <w:highlight w:val="yellow"/>
+                <w:rtl/>
+              </w:rPr>
+              <w:t>.).</w:t>
+            </w:r>
+            <w:r>
+              <w:rPr>
+                <w:rFonts w:hint="cs"/>
+                <w:rtl/>
+              </w:rPr>
+              <w:t xml:space="preserve"> </w:t>
+            </w:r>
+            <w:r>
+              <w:rPr>
+                <w:rFonts w:hint="cs"/>
+                <w:highlight w:val="green"/>
+                <w:rtl/>
+              </w:rPr>
+              <w:t xml:space="preserve">با انتخاب رکورد و کلیک بر روی دکمه حذف، سوال حذف می‌شود. همچنین کاربر میتواند با کلیک بر روی دکمه «افزودن»، سوال های مورد نظر خود را بر اساس «شرح سوال» و «نوع پاسخگویی» جستجو کند و در بخش «نتیجه جستجو» آنها را مشاهده کند. سوال هایی که در این قسمت نمایش داده می شوند با توجه به فیلد های «نوع رضایت سنجی»، «نوع مشتری» و «نوع محصول» فیلتر </w:t>
+            </w:r>
+            <w:r>
+              <w:rPr>
+                <w:rFonts w:hint="cs"/>
+                <w:highlight w:val="green"/>
+                <w:rtl/>
+              </w:rPr>
+              <w:lastRenderedPageBreak/>
+              <w:t>می شوند</w:t>
+            </w:r>
+            <w:r>
+              <w:rPr>
+                <w:rFonts w:hint="cs"/>
+                <w:rtl/>
+              </w:rPr>
+              <w:t xml:space="preserve">. </w:t>
+            </w:r>
+            <w:r>
+              <w:rPr>
+                <w:rFonts w:hint="cs"/>
+                <w:highlight w:val="green"/>
+                <w:rtl/>
+              </w:rPr>
+              <w:t>پس از انتخاب سوال در بخش «نتیجه جستجو» سوال ها در گریدویو بخش «انتخاب سوال» نمایش داده می شوند. کاربر همچنین می</w:t>
+            </w:r>
+            <w:r>
+              <w:rPr>
+                <w:rFonts w:hint="cs"/>
+                <w:highlight w:val="green"/>
+                <w:rtl/>
+              </w:rPr>
+              <w:t xml:space="preserve"> </w:t>
+            </w:r>
+            <w:r>
+              <w:rPr>
+                <w:rFonts w:hint="cs"/>
+                <w:highlight w:val="green"/>
+                <w:rtl/>
+              </w:rPr>
+              <w:t>تواند سوال ها را انتخاب کرده و با کلیک روی دکمه حذف، آنها حذف نماید.</w:t>
+            </w:r>
+          </w:p>
+          <w:p>
+            <w:pPr>
+              <w:pStyle w:val="ListParagraph"/>
+              <w:numPr>
+                <w:ilvl w:val="0"/>
+                <w:numId w:val="2"/>
+              </w:numPr>
+              <w:spacing w:before="0" w:line="360" w:lineRule="auto"/>
+              <w:ind w:left="450"/>
+              <w:rPr>
+                <w:highlight w:val="yellow"/>
+              </w:rPr>
+            </w:pPr>
+            <w:r>
+              <w:rPr>
+                <w:rFonts w:hint="cs"/>
+                <w:highlight w:val="green"/>
+                <w:rtl/>
+              </w:rPr>
+              <w:t xml:space="preserve">پس از تکمیل فرم فرآیند و کلیک بر روی دکمه ثبت، تا فرا رسید تاریخ «از تاریخ رضایت سنجی» فرآيند با عنوان «امکان تغییر سوالات رضایت سنجی {عنوان رضایت سنجی} جهت ارسال در تاریخ {از تاریخ رضایت سنجی}» به کارتابل شخصی کارشناس ثبت کننده رضایت سنجی باز </w:t>
+            </w:r>
+            <w:commentRangeStart w:id="55"/>
+            <w:r>
+              <w:rPr>
+                <w:rFonts w:hint="cs"/>
+                <w:highlight w:val="green"/>
+                <w:rtl/>
+              </w:rPr>
+              <w:t>می‌گردد</w:t>
+            </w:r>
+            <w:commentRangeEnd w:id="55"/>
+            <w:r>
+              <w:rPr>
+                <w:rStyle w:val="CommentReference"/>
+                <w:rtl/>
+              </w:rPr>
+              <w:commentReference w:id="55"/>
+            </w:r>
+            <w:r>
+              <w:rPr>
+                <w:rFonts w:hint="cs"/>
+                <w:rtl/>
+              </w:rPr>
+              <w:t xml:space="preserve"> و </w:t>
+            </w:r>
+            <w:r>
+              <w:rPr>
+                <w:rFonts w:hint="cs"/>
+                <w:highlight w:val="yellow"/>
+                <w:rtl/>
+              </w:rPr>
+              <w:t xml:space="preserve">کارشناس امکان ویرایش اطلاعات فرم فرآیند را </w:t>
+            </w:r>
+            <w:commentRangeStart w:id="56"/>
+            <w:r>
+              <w:rPr>
+                <w:rFonts w:hint="cs"/>
+                <w:highlight w:val="yellow"/>
+                <w:rtl/>
+              </w:rPr>
+              <w:t>دارد</w:t>
+            </w:r>
+            <w:commentRangeEnd w:id="56"/>
+            <w:r>
+              <w:rPr>
+                <w:rStyle w:val="CommentReference"/>
+                <w:rtl/>
+              </w:rPr>
+              <w:commentReference w:id="56"/>
+            </w:r>
+            <w:r>
+              <w:rPr>
+                <w:rFonts w:hint="cs"/>
+                <w:rtl/>
+              </w:rPr>
+              <w:t xml:space="preserve">. </w:t>
+            </w:r>
+            <w:r>
+              <w:rPr>
+                <w:rFonts w:hint="cs"/>
+                <w:highlight w:val="yellow"/>
+                <w:rtl/>
+              </w:rPr>
+              <w:t>در صورتی که در بازه زمانی ثبت فرآیند تا تاریخ «از تاریخ رضایت سنجی» سوالی در فرم اطلاعات پایه به «نوع رضایت سنجی»، «نوع مشتری»، «نوع محصول» که فرآیند برای آن تعریف شده، افزوده شود در بخش انتخاب سوال نمایش داده نمی‌شود و کاربر می‌بایست برای افزودن سوال هایی که تعریف شده از دکمه «افزودن» استفاده نماید.</w:t>
             </w:r>
           </w:p>
           <w:p>
@@ -9718,9 +10112,82 @@
             <w:r>
               <w:rPr>
                 <w:rFonts w:hint="cs"/>
-                <w:rtl/>
-              </w:rPr>
-              <w:t>برای شروع فرآیند کارشناس گروه رضایت سنجی می‌بایست از بسته تجاری رضایت سنجی بخش فرآیند ها، درخواست رضایت سنجی را انتخاب نماید.</w:t>
+                <w:highlight w:val="yellow"/>
+                <w:rtl/>
+              </w:rPr>
+              <w:t>پس از فرا رسیدن تاریخ «از تاریخ رضایت سنجی» پیامک یا ایمیل رضایت سنجی(با توجه به نوع اطلاع رسانی انتخاب شده و با توجه به نوع مشتری: چنانچه مشتری داخلی باشد: پیامک/ ایمیل</w:t>
+            </w:r>
+            <w:r>
+              <w:rPr>
+                <w:highlight w:val="yellow"/>
+              </w:rPr>
+              <w:t>A</w:t>
+            </w:r>
+            <w:r>
+              <w:rPr>
+                <w:rFonts w:hint="cs"/>
+                <w:highlight w:val="yellow"/>
+                <w:rtl/>
+              </w:rPr>
+              <w:t xml:space="preserve"> و در صورتی که مشتری صادراتی باشد: ایمیل</w:t>
+            </w:r>
+            <w:r>
+              <w:rPr>
+                <w:highlight w:val="yellow"/>
+              </w:rPr>
+              <w:t>B</w:t>
+            </w:r>
+            <w:r>
+              <w:rPr>
+                <w:rFonts w:hint="cs"/>
+                <w:highlight w:val="yellow"/>
+                <w:rtl/>
+              </w:rPr>
+              <w:t>) در بازه‌ی تعریف شده برای مخاطبین موجود در گریدویو «مشتری های انتخاب شده» در بخش «انتخاب جامعه هدف» ارسال می شود،</w:t>
+            </w:r>
+            <w:r>
+              <w:rPr>
+                <w:rFonts w:hint="cs"/>
+                <w:rtl/>
+              </w:rPr>
+              <w:t xml:space="preserve"> </w:t>
+            </w:r>
+            <w:r>
+              <w:rPr>
+                <w:rFonts w:hint="cs"/>
+                <w:highlight w:val="green"/>
+                <w:rtl/>
+              </w:rPr>
+              <w:t xml:space="preserve">همچنین </w:t>
+            </w:r>
+            <w:r>
+              <w:rPr>
+                <w:highlight w:val="green"/>
+              </w:rPr>
+              <w:t>Task</w:t>
+            </w:r>
+            <w:r>
+              <w:rPr>
+                <w:rFonts w:hint="cs"/>
+                <w:highlight w:val="green"/>
+                <w:rtl/>
+              </w:rPr>
+              <w:t xml:space="preserve"> از کارتابل کارشناس ثبت کننده خارج می گردد</w:t>
+            </w:r>
+            <w:r>
+              <w:rPr>
+                <w:rFonts w:hint="cs"/>
+                <w:rtl/>
+              </w:rPr>
+              <w:t xml:space="preserve">. </w:t>
+            </w:r>
+            <w:r>
+              <w:rPr>
+                <w:rFonts w:hint="cs"/>
+                <w:highlight w:val="yellow"/>
+                <w:rtl/>
+              </w:rPr>
+              <w:t>مخاطب پس از دریافت سوال های رضایت سنجی می بایست پاسخ خود را وارد کند.</w:t>
             </w:r>
           </w:p>
           <w:p>
@@ -9733,379 +10200,25 @@
               <w:spacing w:before="0" w:line="360" w:lineRule="auto"/>
               <w:ind w:left="450"/>
               <w:rPr>
-                <w:rtl/>
+                <w:highlight w:val="yellow"/>
               </w:rPr>
             </w:pPr>
             <w:r>
               <w:rPr>
                 <w:rFonts w:hint="cs"/>
-                <w:rtl/>
-              </w:rPr>
-              <w:t>در فرم «درخواست رضایت سنجی» بخش «اطلاعات رضایت سنجی» نام کاربر در فیلد «کاربر ثبت کننده»، فیلد های «تاریخ ثبت» و «ساعت ثبت» به صورت سیستمی تکمیل می‌شود و غیر قابل تغییر می‌باشد. «عنوان رضایت سنجی» توسط کاربر انتخاب می شود. فیلد های «نوع رضایت سنجی» و «</w:t>
-            </w:r>
-            <w:r>
-              <w:rPr>
-                <w:rFonts w:hint="cs"/>
-                <w:rtl/>
-              </w:rPr>
-              <w:t>نوع مشتری</w:t>
-            </w:r>
-            <w:r>
-              <w:rPr>
-                <w:rFonts w:hint="cs"/>
-                <w:rtl/>
-              </w:rPr>
-              <w:t>»</w:t>
-            </w:r>
-            <w:r>
-              <w:rPr>
-                <w:rFonts w:hint="cs"/>
-                <w:rtl/>
-              </w:rPr>
-              <w:t>،</w:t>
-            </w:r>
-            <w:r>
-              <w:rPr>
-                <w:rFonts w:hint="cs"/>
-                <w:rtl/>
-              </w:rPr>
-              <w:t xml:space="preserve"> «نوع محصول</w:t>
-            </w:r>
-            <w:r>
-              <w:rPr>
-                <w:rFonts w:hint="cs"/>
-                <w:rtl/>
-              </w:rPr>
-              <w:t>»</w:t>
-            </w:r>
-            <w:r>
-              <w:rPr>
-                <w:rFonts w:hint="cs"/>
-                <w:rtl/>
-              </w:rPr>
-              <w:t>، «عنوان رضایت سنجی»</w:t>
-            </w:r>
-            <w:r>
-              <w:rPr>
-                <w:rFonts w:hint="cs"/>
-                <w:rtl/>
-              </w:rPr>
-              <w:t xml:space="preserve"> می</w:t>
-            </w:r>
-            <w:r>
-              <w:rPr>
-                <w:rFonts w:hint="cs"/>
-                <w:rtl/>
-              </w:rPr>
-              <w:t xml:space="preserve"> </w:t>
-            </w:r>
-            <w:r>
-              <w:rPr>
-                <w:rFonts w:hint="cs"/>
-                <w:rtl/>
-              </w:rPr>
-              <w:t>بایست توسط کارشناس گروه رضایت سنجی مقداردهی شوند؛ «از تاریخ رضایت سنجی» و «از ساعت</w:t>
-            </w:r>
-            <w:r>
-              <w:rPr>
-                <w:rFonts w:hint="cs"/>
-                <w:rtl/>
-              </w:rPr>
-              <w:t xml:space="preserve"> رضایت سنجی</w:t>
-            </w:r>
-            <w:r>
-              <w:rPr>
-                <w:rFonts w:hint="cs"/>
-                <w:rtl/>
-              </w:rPr>
-              <w:t>» مقابل آن تاریخ و ساعت شروع را مشخص می</w:t>
-            </w:r>
-            <w:r>
-              <w:rPr>
-                <w:rFonts w:hint="cs"/>
-                <w:rtl/>
-              </w:rPr>
-              <w:t xml:space="preserve"> </w:t>
-            </w:r>
-            <w:r>
-              <w:rPr>
-                <w:rFonts w:hint="cs"/>
-                <w:rtl/>
-              </w:rPr>
-              <w:t>کنند و همچنین فیلد های «تا تاریخ رضایت سنجی» و «تا ساعت</w:t>
-            </w:r>
-            <w:r>
-              <w:rPr>
-                <w:rFonts w:hint="cs"/>
-                <w:rtl/>
-              </w:rPr>
-              <w:t xml:space="preserve"> رضایت سنجی</w:t>
-            </w:r>
-            <w:r>
-              <w:rPr>
-                <w:rFonts w:hint="cs"/>
-                <w:rtl/>
-              </w:rPr>
-              <w:t>» مقابل آن تاریخ و زمان پایان رضایت سنجی را مشخص می</w:t>
-            </w:r>
-            <w:r>
-              <w:rPr>
-                <w:rFonts w:hint="cs"/>
-                <w:rtl/>
-              </w:rPr>
-              <w:t xml:space="preserve"> </w:t>
-            </w:r>
-            <w:r>
-              <w:rPr>
-                <w:rFonts w:hint="cs"/>
-                <w:rtl/>
-              </w:rPr>
-              <w:t xml:space="preserve">کنند (به عنوان مثال در صورتی که برای رضایت سنجی در تاریخی که در فیلد از« تاریخ رضایت </w:t>
-            </w:r>
-            <w:r>
-              <w:rPr>
-                <w:rFonts w:hint="cs"/>
-                <w:rtl/>
-              </w:rPr>
-              <w:lastRenderedPageBreak/>
-              <w:t>سنجی» و ساعتی که در فیلد «از ساعت</w:t>
-            </w:r>
-            <w:r>
-              <w:rPr>
-                <w:rFonts w:hint="cs"/>
-                <w:rtl/>
-              </w:rPr>
-              <w:t xml:space="preserve"> رضایت سنجی</w:t>
-            </w:r>
-            <w:r>
-              <w:rPr>
-                <w:rFonts w:hint="cs"/>
-                <w:rtl/>
-              </w:rPr>
-              <w:t>» برای مخاطبین لینک ارسال شود، آن لینک در تاریخ مشخص شده در فیلد «تا تاریخ رضایت سنجی» و ساعت «از ساعت</w:t>
-            </w:r>
-            <w:r>
-              <w:rPr>
-                <w:rFonts w:hint="cs"/>
-                <w:rtl/>
-              </w:rPr>
-              <w:t xml:space="preserve"> رضایت سنجی</w:t>
-            </w:r>
-            <w:r>
-              <w:rPr>
-                <w:rFonts w:hint="cs"/>
-                <w:rtl/>
-              </w:rPr>
-              <w:t>» منقضی می شود).</w:t>
-            </w:r>
-          </w:p>
-          <w:p>
-            <w:pPr>
-              <w:pStyle w:val="ListParagraph"/>
-              <w:spacing w:before="0" w:line="360" w:lineRule="auto"/>
-              <w:ind w:left="450"/>
-              <w:rPr>
-                <w:rtl/>
-              </w:rPr>
-            </w:pPr>
-            <w:r>
-              <w:rPr>
-                <w:rFonts w:hint="cs"/>
-                <w:rtl/>
-              </w:rPr>
-              <w:t>در بخش «انتخاب جامعه</w:t>
-            </w:r>
-            <w:r>
-              <w:rPr>
-                <w:rFonts w:hint="cs"/>
-                <w:rtl/>
-              </w:rPr>
-              <w:t xml:space="preserve"> هدف</w:t>
-            </w:r>
-            <w:r>
-              <w:rPr>
-                <w:rFonts w:hint="cs"/>
-                <w:rtl/>
-              </w:rPr>
-              <w:t>» کاربر می</w:t>
-            </w:r>
-            <w:r>
-              <w:rPr>
-                <w:rFonts w:hint="cs"/>
-                <w:rtl/>
-              </w:rPr>
-              <w:t xml:space="preserve"> بایست فیلد های </w:t>
-            </w:r>
-            <w:r>
-              <w:rPr>
-                <w:rFonts w:hint="cs"/>
-                <w:rtl/>
-              </w:rPr>
-              <w:t>«</w:t>
-            </w:r>
-            <w:r>
-              <w:rPr>
-                <w:rFonts w:hint="cs"/>
-                <w:rtl/>
-              </w:rPr>
-              <w:t>از تاریخ</w:t>
-            </w:r>
-            <w:r>
-              <w:rPr>
-                <w:rFonts w:hint="cs"/>
-                <w:rtl/>
-              </w:rPr>
-              <w:t>»</w:t>
-            </w:r>
-            <w:r>
-              <w:rPr>
-                <w:rFonts w:hint="cs"/>
-                <w:rtl/>
-              </w:rPr>
-              <w:t xml:space="preserve"> و «تا تاریخ» را مقداردهی نماید و سپس با انتخاب دکمه «جستجو» با توجه به مقادیر انتخاب شده در فیلد های «نوع مشتری» و «نوع محصول» اطلاعات یافت شده در گریدویو(گریدویو موجود در سمت راست فرم) این بخش نمایش داده می شود، سپس کاربر از مقادیر بازیابی شده در گریدویو، تعدادی را انتخاب کرده و سپس با انتخاب دکمه «افزودن» مقادیر انتخاب شده در گریدویو «مشتری های انتخاب شده» درج می شوند، کاربر می تواند برای حذف هر کدام از رکورد های گریدویو «مشتری های انتخاب شده»، رکورد های مورد نظر را انتخاب و سپس دکمه «حذف» را انتخاب نماید.</w:t>
-            </w:r>
-          </w:p>
-          <w:p>
-            <w:pPr>
-              <w:pStyle w:val="ListParagraph"/>
-              <w:spacing w:before="0" w:line="360" w:lineRule="auto"/>
-              <w:ind w:left="450"/>
-              <w:rPr>
-                <w:rtl/>
-              </w:rPr>
-            </w:pPr>
-            <w:r>
-              <w:rPr>
-                <w:rFonts w:hint="cs"/>
-                <w:rtl/>
-              </w:rPr>
-              <w:t xml:space="preserve">در بخش «انتخاب سوال»، بر اساس </w:t>
-            </w:r>
-            <w:r>
-              <w:rPr>
-                <w:rFonts w:hint="cs"/>
-                <w:rtl/>
-              </w:rPr>
-              <w:t>فیلد های «نوع رضایت سنجی»، «نوع مشتری»، «نوع محصول»</w:t>
-            </w:r>
-            <w:r>
-              <w:rPr>
-                <w:rFonts w:hint="cs"/>
-                <w:rtl/>
-              </w:rPr>
-              <w:t xml:space="preserve"> انتخاب شده</w:t>
-            </w:r>
-            <w:r>
-              <w:rPr>
-                <w:rFonts w:hint="cs"/>
-                <w:rtl/>
-              </w:rPr>
-              <w:t xml:space="preserve"> در بخش «اطلاعات رضایت سنجی»</w:t>
-            </w:r>
-            <w:r>
-              <w:rPr>
-                <w:rFonts w:hint="cs"/>
-                <w:rtl/>
-              </w:rPr>
-              <w:t xml:space="preserve">، تمام سوال هایی که پاسخ آن به درستی ثبت شده است در جدول نمایش داده می‌شود (به عنوان مثال درصورتی که </w:t>
-            </w:r>
-            <w:r>
-              <w:rPr>
-                <w:rFonts w:hint="cs"/>
-                <w:rtl/>
-              </w:rPr>
-              <w:t>نوع رضایت سنجی</w:t>
-            </w:r>
-            <w:r>
-              <w:rPr>
-                <w:rFonts w:hint="cs"/>
-                <w:rtl/>
-              </w:rPr>
-              <w:t xml:space="preserve"> دارای سوال با پاسخ چند گزینه ای باشد و برای یکی از سوال هایی که تعداد پاسخ آن ۵ است ۴ گزینه ثبت شده باشد در فرم نمایش داده نمی‌شود.). با انتخاب رکورد و کلیک بر روی دکمه حذف، سوال حذف می‌شود. همچنین کاربر میتواند با کلیک بر روی دکمه «افزودن»، سوال های مورد نظر خود را بر اساس «شرح سوال» و «نوع پاسخگویی» جستجو کند و در بخش «نتیجه جستجو» آنها را مشاهده کند. سوال هایی که در این قسمت نمایش داده می شوند با توجه به فیلد های «</w:t>
-            </w:r>
-            <w:r>
-              <w:rPr>
-                <w:rFonts w:hint="cs"/>
-                <w:rtl/>
-              </w:rPr>
-              <w:t xml:space="preserve">نوع </w:t>
-            </w:r>
-            <w:r>
-              <w:rPr>
-                <w:rFonts w:hint="cs"/>
-                <w:rtl/>
-              </w:rPr>
-              <w:t xml:space="preserve">رضایت سنجی»، «نوع </w:t>
-            </w:r>
-            <w:r>
-              <w:rPr>
-                <w:rFonts w:hint="cs"/>
-                <w:rtl/>
-              </w:rPr>
-              <w:t>مشتری</w:t>
-            </w:r>
-            <w:r>
-              <w:rPr>
-                <w:rFonts w:hint="cs"/>
-                <w:rtl/>
-              </w:rPr>
-              <w:t xml:space="preserve">» </w:t>
-            </w:r>
-            <w:r>
-              <w:rPr>
-                <w:rFonts w:hint="cs"/>
-                <w:rtl/>
-              </w:rPr>
-              <w:t>و «</w:t>
-            </w:r>
-            <w:r>
-              <w:rPr>
-                <w:rFonts w:hint="cs"/>
-                <w:rtl/>
-              </w:rPr>
-              <w:t>نوع محصول</w:t>
-            </w:r>
-            <w:r>
-              <w:rPr>
-                <w:rFonts w:hint="cs"/>
-                <w:rtl/>
-              </w:rPr>
-              <w:t>»</w:t>
-            </w:r>
-            <w:r>
-              <w:rPr>
-                <w:rFonts w:hint="cs"/>
-                <w:rtl/>
-              </w:rPr>
-              <w:t xml:space="preserve"> فیلتر می شوند. پس از انتخاب سوال در بخش «نتیجه جستجو» سوال ها در گریدویو بخش «انتخاب سوال» نمایش داده می</w:t>
-            </w:r>
-            <w:r>
-              <w:rPr>
-                <w:rFonts w:hint="cs"/>
-                <w:rtl/>
-              </w:rPr>
-              <w:t xml:space="preserve"> </w:t>
-            </w:r>
-            <w:r>
-              <w:rPr>
-                <w:rFonts w:hint="cs"/>
-                <w:rtl/>
-              </w:rPr>
-              <w:t>شوند. کاربر همچنین می</w:t>
-            </w:r>
-            <w:r>
-              <w:rPr>
-                <w:rFonts w:hint="cs"/>
-                <w:rtl/>
-              </w:rPr>
-              <w:t xml:space="preserve"> </w:t>
-            </w:r>
-            <w:r>
-              <w:rPr>
-                <w:rFonts w:hint="cs"/>
-                <w:rtl/>
-              </w:rPr>
-              <w:t>تواند سوال ها را انتخاب کرده و با کلیک روی دکمه حذف، آنها حذف نماید.</w:t>
+                <w:color w:val="FF0000"/>
+                <w:highlight w:val="yellow"/>
+                <w:rtl/>
+              </w:rPr>
+              <w:t xml:space="preserve">در وسط بازه رضایت سنجی، برای مشتریان در صورت عدم پاسخگویی به رضایت، مجددا ایمیل/ پیامک برای وی ارسال می گردد، </w:t>
+            </w:r>
+            <w:r>
+              <w:rPr>
+                <w:rFonts w:hint="cs"/>
+                <w:highlight w:val="yellow"/>
+                <w:rtl/>
+              </w:rPr>
+              <w:t>درصورتی که تا پایان مهلت رضایت سنجی، مخاطب سوالات را پاسخ ندهد رضایت سنجی تعریف شده منقضی می‌شود.</w:t>
             </w:r>
           </w:p>
           <w:p>
@@ -10117,214 +10230,42 @@
               </w:numPr>
               <w:spacing w:before="0" w:line="360" w:lineRule="auto"/>
               <w:ind w:left="450"/>
+              <w:rPr>
+                <w:rtl/>
+              </w:rPr>
             </w:pPr>
             <w:r>
               <w:rPr>
                 <w:rFonts w:hint="cs"/>
-                <w:rtl/>
-              </w:rPr>
-              <w:t xml:space="preserve">پس از تکمیل فرم فرآیند و کلیک بر روی دکمه ثبت، تا فرا رسید تاریخ «از تاریخ رضایت سنجی» فرآيند با عنوان «امکان تغییر سوالات رضایت سنجی {عنوان رضایت سنجی} جهت ارسال در تاریخ {از تاریخ رضایت سنجی}» به کارتابل شخصی کارشناس ثبت کننده رضایت سنجی باز می‌گردد و کارشناس امکان ویرایش اطلاعات فرم فرآیند را دارد. در صورتی که در بازه زمانی ثبت فرآیند تا تاریخ «از تاریخ رضایت سنجی» سوالی در فرم اطلاعات پایه به </w:t>
-            </w:r>
-            <w:r>
-              <w:rPr>
-                <w:rFonts w:hint="cs"/>
-                <w:rtl/>
-              </w:rPr>
-              <w:t>«نوع</w:t>
-            </w:r>
-            <w:r>
-              <w:rPr>
-                <w:rFonts w:hint="cs"/>
-                <w:rtl/>
-              </w:rPr>
-              <w:t xml:space="preserve"> رضایت سنجی</w:t>
-            </w:r>
-            <w:r>
-              <w:rPr>
-                <w:rFonts w:hint="cs"/>
-                <w:rtl/>
-              </w:rPr>
-              <w:t>»، «نوع مشتری»، «نوع محصول»</w:t>
-            </w:r>
-            <w:r>
-              <w:rPr>
-                <w:rFonts w:hint="cs"/>
-                <w:rtl/>
-              </w:rPr>
-              <w:t xml:space="preserve"> که </w:t>
-            </w:r>
-            <w:r>
-              <w:rPr>
-                <w:rFonts w:hint="cs"/>
-                <w:rtl/>
-              </w:rPr>
-              <w:lastRenderedPageBreak/>
-              <w:t>فرآیند برای آن تعریف شده، افزوده شود در بخش انتخاب سوال نمایش داده نمی‌شود و کاربر می‌بایست برای افزودن سوال هایی که تعریف شده از دکمه «افزودن» استفاده نماید.</w:t>
-            </w:r>
-          </w:p>
-          <w:p>
-            <w:pPr>
-              <w:pStyle w:val="ListParagraph"/>
-              <w:numPr>
-                <w:ilvl w:val="0"/>
-                <w:numId w:val="2"/>
-              </w:numPr>
-              <w:spacing w:before="0" w:line="360" w:lineRule="auto"/>
-              <w:ind w:left="450"/>
-            </w:pPr>
-            <w:r>
-              <w:rPr>
-                <w:rFonts w:hint="cs"/>
-                <w:rtl/>
-              </w:rPr>
-              <w:t>پس از فرا رسیدن تاریخ «از تاریخ رضایت سنجی» پیامک</w:t>
-            </w:r>
-            <w:r>
-              <w:rPr>
-                <w:rFonts w:hint="cs"/>
-                <w:rtl/>
-              </w:rPr>
-              <w:t xml:space="preserve"> یا ایمیل</w:t>
-            </w:r>
-            <w:r>
-              <w:rPr>
-                <w:rFonts w:hint="cs"/>
-                <w:rtl/>
-              </w:rPr>
-              <w:t xml:space="preserve"> رضایت سنجی</w:t>
-            </w:r>
-            <w:r>
-              <w:rPr>
-                <w:rFonts w:hint="cs"/>
-                <w:rtl/>
-              </w:rPr>
-              <w:t>(با توجه به نوع اطلاع رسانی انتخاب شده و با توجه به نوع مشتری: چنانچه مشتری داخلی باشد: پیامک/ ایمیل</w:t>
-            </w:r>
-            <w:r>
-              <w:t>A</w:t>
-            </w:r>
-            <w:r>
-              <w:rPr>
-                <w:rFonts w:hint="cs"/>
-                <w:rtl/>
-              </w:rPr>
-              <w:t xml:space="preserve"> و در صورتی که مشتری صادراتی باشد: ایمیل</w:t>
-            </w:r>
-            <w:r>
-              <w:t>B</w:t>
-            </w:r>
-            <w:r>
-              <w:rPr>
-                <w:rFonts w:hint="cs"/>
-                <w:rtl/>
-              </w:rPr>
-              <w:t>)</w:t>
-            </w:r>
-            <w:r>
-              <w:rPr>
-                <w:rFonts w:hint="cs"/>
-                <w:rtl/>
-              </w:rPr>
-              <w:t xml:space="preserve"> در بازه‌ی تعریف شده برای مخاطبین</w:t>
-            </w:r>
-            <w:r>
-              <w:rPr>
-                <w:rFonts w:hint="cs"/>
-                <w:rtl/>
-              </w:rPr>
-              <w:t xml:space="preserve"> موجود در گریدویو «مشتری های انتخاب شده» در بخش «انتخاب جامعه هدف»</w:t>
-            </w:r>
-            <w:r>
-              <w:rPr>
-                <w:rFonts w:hint="cs"/>
-                <w:rtl/>
-              </w:rPr>
-              <w:t xml:space="preserve"> ارسال می شود، همچنین </w:t>
-            </w:r>
-            <w:r>
-              <w:t>Task</w:t>
-            </w:r>
-            <w:r>
-              <w:rPr>
-                <w:rFonts w:hint="cs"/>
-                <w:rtl/>
-              </w:rPr>
-              <w:t xml:space="preserve"> از کارتابل کار</w:t>
-            </w:r>
-            <w:r>
-              <w:rPr>
-                <w:rFonts w:hint="cs"/>
-                <w:rtl/>
-              </w:rPr>
-              <w:t>شناس ثبت کننده</w:t>
-            </w:r>
-            <w:r>
-              <w:rPr>
-                <w:rFonts w:hint="cs"/>
-                <w:rtl/>
-              </w:rPr>
-              <w:t xml:space="preserve"> خارج می گردد. مخاطب پس از دریافت سوال های رضایت سنجی می بایست پاسخ خود را وارد کند.</w:t>
-            </w:r>
-          </w:p>
-          <w:p>
-            <w:pPr>
-              <w:pStyle w:val="ListParagraph"/>
-              <w:numPr>
-                <w:ilvl w:val="0"/>
-                <w:numId w:val="2"/>
-              </w:numPr>
-              <w:spacing w:before="0" w:line="360" w:lineRule="auto"/>
-              <w:ind w:left="450"/>
-            </w:pPr>
-            <w:r>
-              <w:rPr>
-                <w:rFonts w:hint="cs"/>
-                <w:color w:val="FF0000"/>
-                <w:rtl/>
-              </w:rPr>
-              <w:t xml:space="preserve">در وسط بازه رضایت سنجی، برای مشتریان در صورت عدم پاسخگویی به رضایت، مجددا ایمیل/ پیامک برای وی ارسال می گردد، </w:t>
-            </w:r>
-            <w:r>
-              <w:rPr>
-                <w:rFonts w:hint="cs"/>
-                <w:rtl/>
-              </w:rPr>
-              <w:t>درصورتی که تا پایان مهلت رضایت سنجی، مخاطب سوالات را پاسخ ندهد رضایت</w:t>
-            </w:r>
-            <w:r>
-              <w:rPr>
-                <w:rFonts w:hint="cs"/>
-                <w:rtl/>
-              </w:rPr>
-              <w:t xml:space="preserve"> سنجی</w:t>
-            </w:r>
-            <w:r>
-              <w:rPr>
-                <w:rFonts w:hint="cs"/>
-                <w:rtl/>
-              </w:rPr>
-              <w:t xml:space="preserve"> تعریف شده منقضی می‌شود.</w:t>
-            </w:r>
-          </w:p>
-          <w:p>
-            <w:pPr>
-              <w:pStyle w:val="ListParagraph"/>
-              <w:numPr>
-                <w:ilvl w:val="0"/>
-                <w:numId w:val="2"/>
-              </w:numPr>
-              <w:spacing w:before="0" w:line="360" w:lineRule="auto"/>
-              <w:ind w:left="450"/>
-              <w:rPr>
-                <w:rtl/>
-              </w:rPr>
-            </w:pPr>
-            <w:r>
-              <w:rPr>
-                <w:rFonts w:hint="cs"/>
-                <w:rtl/>
-              </w:rPr>
-              <w:t>پس از اتمام مهلت رضایت سنجی و خاتمه فرآیند «درخواست رضایت سنجی»، فرآیند «نتایج رضایت سنجی» آغاز می شود.</w:t>
+                <w:highlight w:val="yellow"/>
+                <w:rtl/>
+              </w:rPr>
+              <w:t xml:space="preserve">پس از اتمام مهلت رضایت سنجی و خاتمه فرآیند «درخواست رضایت سنجی»، فرآیند «نتایج رضایت سنجی» آغاز می </w:t>
+            </w:r>
+            <w:commentRangeStart w:id="57"/>
+            <w:r>
+              <w:rPr>
+                <w:rFonts w:hint="cs"/>
+                <w:highlight w:val="yellow"/>
+                <w:rtl/>
+              </w:rPr>
+              <w:t>شود</w:t>
+            </w:r>
+            <w:commentRangeEnd w:id="57"/>
+            <w:r>
+              <w:rPr>
+                <w:rStyle w:val="CommentReference"/>
+                <w:rtl/>
+              </w:rPr>
+              <w:commentReference w:id="57"/>
+            </w:r>
+            <w:r>
+              <w:rPr>
+                <w:rFonts w:hint="cs"/>
+                <w:highlight w:val="yellow"/>
+                <w:rtl/>
+              </w:rPr>
+              <w:t>.</w:t>
             </w:r>
           </w:p>
         </w:tc>
@@ -10385,9 +10326,38 @@
                 <w:rFonts w:asciiTheme="majorBidi" w:hAnsiTheme="majorBidi" w:hint="cs"/>
                 <w:b/>
                 <w:bCs/>
-                <w:rtl/>
-              </w:rPr>
-              <w:t>فرآیند ثبت شده در سیستم موجود و قابل بازیابی باشد.</w:t>
+                <w:highlight w:val="green"/>
+                <w:rtl/>
+              </w:rPr>
+              <w:t xml:space="preserve">فرآیند ثبت شده در سیستم موجود و قابل بازیابی </w:t>
+            </w:r>
+            <w:commentRangeStart w:id="58"/>
+            <w:r>
+              <w:rPr>
+                <w:rFonts w:asciiTheme="majorBidi" w:hAnsiTheme="majorBidi" w:hint="cs"/>
+                <w:b/>
+                <w:bCs/>
+                <w:highlight w:val="green"/>
+                <w:rtl/>
+              </w:rPr>
+              <w:t>باشد</w:t>
+            </w:r>
+            <w:commentRangeEnd w:id="58"/>
+            <w:r>
+              <w:rPr>
+                <w:rStyle w:val="CommentReference"/>
+              </w:rPr>
+              <w:commentReference w:id="58"/>
+            </w:r>
+            <w:r>
+              <w:rPr>
+                <w:rFonts w:asciiTheme="majorBidi" w:hAnsiTheme="majorBidi" w:hint="cs"/>
+                <w:b/>
+                <w:bCs/>
+                <w:highlight w:val="green"/>
+                <w:rtl/>
+              </w:rPr>
+              <w:t>.</w:t>
             </w:r>
           </w:p>
         </w:tc>
@@ -10400,11 +10370,11 @@
           <w:rtl/>
         </w:rPr>
       </w:pPr>
-      <w:bookmarkStart w:id="53" w:name="_بررسی_مشکل_و"/>
-      <w:bookmarkStart w:id="54" w:name="_Toc129531284"/>
-      <w:bookmarkStart w:id="55" w:name="_Toc452559214"/>
+      <w:bookmarkStart w:id="59" w:name="_بررسی_مشکل_و"/>
+      <w:bookmarkStart w:id="60" w:name="_Toc129531284"/>
+      <w:bookmarkStart w:id="61" w:name="_Toc452559214"/>
       <w:bookmarkEnd w:id="52"/>
-      <w:bookmarkEnd w:id="53"/>
+      <w:bookmarkEnd w:id="59"/>
       <w:r>
         <w:rPr>
           <w:rFonts w:cs="Cambria"/>
@@ -10432,7 +10402,7 @@
         </w:rPr>
         <w:t xml:space="preserve"> رضایت سنجی</w:t>
       </w:r>
-      <w:bookmarkEnd w:id="54"/>
+      <w:bookmarkEnd w:id="60"/>
     </w:p>
     <w:p>
       <w:pPr>
@@ -10441,7 +10411,7 @@
           <w:rtl/>
         </w:rPr>
       </w:pPr>
-      <w:bookmarkStart w:id="56" w:name="_Toc129531285"/>
+      <w:bookmarkStart w:id="62" w:name="_Toc129531285"/>
       <w:r>
         <w:rPr>
           <w:rFonts w:hint="cs"/>
@@ -10449,7 +10419,7 @@
         </w:rPr>
         <w:t>نقش های درگیر در سناریو</w:t>
       </w:r>
-      <w:bookmarkEnd w:id="56"/>
+      <w:bookmarkEnd w:id="62"/>
     </w:p>
     <w:tbl>
       <w:tblPr>
@@ -11012,7 +10982,7 @@
           <w:rtl/>
         </w:rPr>
       </w:pPr>
-      <w:bookmarkStart w:id="57" w:name="_Toc129531286"/>
+      <w:bookmarkStart w:id="63" w:name="_Toc129531286"/>
       <w:r>
         <w:rPr>
           <w:rFonts w:hint="cs"/>
@@ -11021,7 +10991,7 @@
         <w:lastRenderedPageBreak/>
         <w:t>شرح خلاصه سناریو</w:t>
       </w:r>
-      <w:bookmarkEnd w:id="57"/>
+      <w:bookmarkEnd w:id="63"/>
     </w:p>
     <w:p>
       <w:pPr>
@@ -11584,7 +11554,7 @@
               </w:rPr>
               <w:t xml:space="preserve"> </w:t>
             </w:r>
-            <w:bookmarkStart w:id="58" w:name="_Hlk129428502"/>
+            <w:bookmarkStart w:id="64" w:name="_Hlk129428502"/>
             <w:r>
               <w:rPr>
                 <w:rFonts w:hint="cs"/>
@@ -11695,7 +11665,7 @@
               </w:rPr>
               <w:t>قرار می گیرد</w:t>
             </w:r>
-            <w:bookmarkEnd w:id="58"/>
+            <w:bookmarkEnd w:id="64"/>
             <w:r>
               <w:rPr>
                 <w:rFonts w:hint="cs"/>
@@ -12275,7 +12245,6 @@
                 <w:rFonts w:hint="cs"/>
                 <w:rtl/>
               </w:rPr>
-              <w:lastRenderedPageBreak/>
               <w:t xml:space="preserve">کاربر بایستی توضیحات را درج </w:t>
             </w:r>
             <w:r>
@@ -12675,7 +12644,15 @@
                 <w:rFonts w:hint="cs"/>
                 <w:rtl/>
               </w:rPr>
-              <w:t>و فرایند را ثبت نماید، سیستم موارد اجباری و اعتبار سنجی مربوطه را کنترل می ‏نماید و در صورت وجود مشکل، پیغام خطای مناسب را به کاربر نمایش می ‏دهد و در غیر این صورت فرایند</w:t>
+              <w:t xml:space="preserve">و فرایند را ثبت نماید، سیستم موارد اجباری و اعتبار سنجی مربوطه را کنترل می ‏نماید و در صورت وجود مشکل، پیغام خطای مناسب را به </w:t>
+            </w:r>
+            <w:r>
+              <w:rPr>
+                <w:rFonts w:hint="cs"/>
+                <w:rtl/>
+              </w:rPr>
+              <w:lastRenderedPageBreak/>
+              <w:t>کاربر نمایش می ‏دهد و در غیر این صورت فرایند</w:t>
             </w:r>
             <w:r>
               <w:rPr>
@@ -13404,7 +13381,6 @@
                 <w:rFonts w:hint="cs"/>
                 <w:rtl/>
               </w:rPr>
-              <w:lastRenderedPageBreak/>
               <w:t xml:space="preserve">کاربر بایستی توضیحات را درج کرده و </w:t>
             </w:r>
             <w:r>
@@ -14214,6 +14190,7 @@
                 <w:rFonts w:hint="cs"/>
                 <w:rtl/>
               </w:rPr>
+              <w:lastRenderedPageBreak/>
               <w:t>کاربر می تواند در بخش گزارش های نتایج رضایت سنجی، گزارش های تولید شده را مشاهده نماید</w:t>
             </w:r>
             <w:r>
@@ -14328,6 +14305,7 @@
                 <w:sz w:val="24"/>
                 <w:rtl/>
               </w:rPr>
+              <w:lastRenderedPageBreak/>
               <w:t xml:space="preserve">پس شرط ها </w:t>
             </w:r>
           </w:p>
@@ -14378,7 +14356,7 @@
           <w:rtl/>
         </w:rPr>
       </w:pPr>
-      <w:bookmarkStart w:id="59" w:name="_Toc129531287"/>
+      <w:bookmarkStart w:id="65" w:name="_Toc129531287"/>
       <w:r>
         <w:rPr>
           <w:rFonts w:hint="cs"/>
@@ -14386,8 +14364,8 @@
         </w:rPr>
         <w:t>قوانین کسب و کار</w:t>
       </w:r>
-      <w:bookmarkEnd w:id="55"/>
-      <w:bookmarkEnd w:id="59"/>
+      <w:bookmarkEnd w:id="61"/>
+      <w:bookmarkEnd w:id="65"/>
     </w:p>
     <w:p>
       <w:pPr>
@@ -14428,7 +14406,7 @@
       <w:pPr>
         <w:pStyle w:val="Heading2"/>
       </w:pPr>
-      <w:bookmarkStart w:id="60" w:name="_Toc129531288"/>
+      <w:bookmarkStart w:id="66" w:name="_Toc129531288"/>
       <w:r>
         <w:rPr>
           <w:rFonts w:hint="cs"/>
@@ -14436,7 +14414,7 @@
         </w:rPr>
         <w:t>قوانین مربوط به پورتال</w:t>
       </w:r>
-      <w:bookmarkEnd w:id="60"/>
+      <w:bookmarkEnd w:id="66"/>
     </w:p>
     <w:p>
       <w:pPr>
@@ -14454,11 +14432,11 @@
         <w:tblLook w:val="04A0" w:firstRow="1" w:lastRow="0" w:firstColumn="1" w:lastColumn="0" w:noHBand="0" w:noVBand="1"/>
       </w:tblPr>
       <w:tblGrid>
-        <w:gridCol w:w="723"/>
+        <w:gridCol w:w="722"/>
         <w:gridCol w:w="1166"/>
-        <w:gridCol w:w="2050"/>
-        <w:gridCol w:w="1800"/>
-        <w:gridCol w:w="3776"/>
+        <w:gridCol w:w="2054"/>
+        <w:gridCol w:w="1799"/>
+        <w:gridCol w:w="3774"/>
       </w:tblGrid>
       <w:tr>
         <w:tc>
@@ -15098,224 +15076,227 @@
                 <w:rFonts w:hint="cs"/>
                 <w:rtl/>
               </w:rPr>
+              <w:t xml:space="preserve"> </w:t>
+            </w:r>
+            <w:r>
+              <w:rPr>
+                <w:rFonts w:hint="cs"/>
+                <w:rtl/>
+              </w:rPr>
+              <w:t xml:space="preserve">فیلد های </w:t>
+            </w:r>
+            <w:r>
+              <w:rPr>
+                <w:rtl/>
+              </w:rPr>
+              <w:t>موارد قابل بهبود</w:t>
+            </w:r>
+            <w:r>
+              <w:rPr>
+                <w:rFonts w:hint="cs"/>
+                <w:rtl/>
+              </w:rPr>
+              <w:t xml:space="preserve">، </w:t>
+            </w:r>
+            <w:r>
+              <w:rPr>
+                <w:rtl/>
+              </w:rPr>
+              <w:t>شرح سا</w:t>
+            </w:r>
+            <w:r>
+              <w:rPr>
+                <w:rFonts w:hint="cs"/>
+                <w:rtl/>
+              </w:rPr>
+              <w:t>ی</w:t>
+            </w:r>
+            <w:r>
+              <w:rPr>
+                <w:rFonts w:hint="eastAsia"/>
+                <w:rtl/>
+              </w:rPr>
+              <w:t>ر</w:t>
+            </w:r>
+            <w:r>
+              <w:rPr>
+                <w:rtl/>
+              </w:rPr>
+              <w:t xml:space="preserve"> پشت</w:t>
+            </w:r>
+            <w:r>
+              <w:rPr>
+                <w:rFonts w:hint="cs"/>
+                <w:rtl/>
+              </w:rPr>
+              <w:t>ی</w:t>
+            </w:r>
+            <w:r>
+              <w:rPr>
+                <w:rFonts w:hint="eastAsia"/>
+                <w:rtl/>
+              </w:rPr>
+              <w:t>بان</w:t>
+            </w:r>
+            <w:r>
+              <w:rPr>
+                <w:rFonts w:hint="cs"/>
+                <w:rtl/>
+              </w:rPr>
+              <w:t>ی</w:t>
+            </w:r>
+            <w:r>
+              <w:rPr>
+                <w:rFonts w:hint="cs"/>
+                <w:rtl/>
+              </w:rPr>
+              <w:t xml:space="preserve"> </w:t>
+            </w:r>
+            <w:r>
+              <w:rPr>
+                <w:rFonts w:hint="eastAsia"/>
+                <w:rtl/>
+              </w:rPr>
+              <w:t>ها</w:t>
+            </w:r>
+            <w:r>
+              <w:rPr>
+                <w:rFonts w:hint="cs"/>
+                <w:rtl/>
+              </w:rPr>
+              <w:t>ی</w:t>
+            </w:r>
+            <w:r>
+              <w:rPr>
+                <w:rtl/>
+              </w:rPr>
+              <w:t xml:space="preserve"> فن</w:t>
+            </w:r>
+            <w:r>
+              <w:rPr>
+                <w:rFonts w:hint="cs"/>
+                <w:rtl/>
+              </w:rPr>
+              <w:t>ی</w:t>
+            </w:r>
+            <w:r>
+              <w:rPr>
+                <w:rtl/>
+              </w:rPr>
+              <w:t xml:space="preserve"> و </w:t>
+            </w:r>
+            <w:r>
+              <w:rPr>
+                <w:rFonts w:hint="cs"/>
+                <w:rtl/>
+              </w:rPr>
+              <w:t>ی</w:t>
+            </w:r>
+            <w:r>
+              <w:rPr>
+                <w:rFonts w:hint="eastAsia"/>
+                <w:rtl/>
+              </w:rPr>
+              <w:t>ا</w:t>
+            </w:r>
+            <w:r>
+              <w:rPr>
+                <w:rtl/>
+              </w:rPr>
+              <w:t xml:space="preserve"> همکار</w:t>
+            </w:r>
+            <w:r>
+              <w:rPr>
+                <w:rFonts w:hint="cs"/>
+                <w:rtl/>
+              </w:rPr>
+              <w:t>ی</w:t>
+            </w:r>
+            <w:r>
+              <w:rPr>
+                <w:rFonts w:hint="cs"/>
+                <w:rtl/>
+              </w:rPr>
+              <w:t xml:space="preserve"> </w:t>
+            </w:r>
+            <w:r>
+              <w:rPr>
+                <w:rFonts w:hint="eastAsia"/>
+                <w:rtl/>
+              </w:rPr>
+              <w:t>ها</w:t>
+            </w:r>
+            <w:r>
+              <w:rPr>
+                <w:rFonts w:hint="cs"/>
+                <w:rtl/>
+              </w:rPr>
+              <w:t>یی</w:t>
+            </w:r>
+            <w:r>
+              <w:rPr>
+                <w:rtl/>
+              </w:rPr>
+              <w:t xml:space="preserve"> که شرکت شما از ما انتظار دارد</w:t>
+            </w:r>
+            <w:r>
+              <w:rPr>
+                <w:rFonts w:hint="cs"/>
+                <w:rtl/>
+              </w:rPr>
+              <w:t xml:space="preserve"> و </w:t>
+            </w:r>
+            <w:r>
+              <w:rPr>
+                <w:rtl/>
+              </w:rPr>
+              <w:t>سا</w:t>
+            </w:r>
+            <w:r>
+              <w:rPr>
+                <w:rFonts w:hint="cs"/>
+                <w:rtl/>
+              </w:rPr>
+              <w:t>ی</w:t>
+            </w:r>
+            <w:r>
+              <w:rPr>
+                <w:rFonts w:hint="eastAsia"/>
+                <w:rtl/>
+              </w:rPr>
+              <w:t>ر</w:t>
+            </w:r>
+            <w:r>
+              <w:rPr>
+                <w:rtl/>
+              </w:rPr>
+              <w:t xml:space="preserve"> موارد</w:t>
+            </w:r>
+            <w:r>
+              <w:rPr>
+                <w:rFonts w:hint="cs"/>
+                <w:rtl/>
+              </w:rPr>
+              <w:t xml:space="preserve"> (</w:t>
+            </w:r>
+            <w:r>
+              <w:t>Weak Points to review</w:t>
+            </w:r>
+            <w:r>
+              <w:t xml:space="preserve">, </w:t>
+            </w:r>
+            <w:r>
+              <w:t>Observations</w:t>
+            </w:r>
+            <w:r>
+              <w:t xml:space="preserve">, </w:t>
+            </w:r>
+            <w:r>
+              <w:t xml:space="preserve">Description of any other technical supports and/or collaborations your company </w:t>
+            </w:r>
+            <w:r>
               <w:lastRenderedPageBreak/>
-              <w:t xml:space="preserve"> </w:t>
-            </w:r>
-            <w:r>
-              <w:rPr>
-                <w:rFonts w:hint="cs"/>
-                <w:rtl/>
-              </w:rPr>
-              <w:t xml:space="preserve">فیلد های </w:t>
-            </w:r>
-            <w:r>
-              <w:rPr>
-                <w:rtl/>
-              </w:rPr>
-              <w:t>موارد قابل بهبود</w:t>
-            </w:r>
-            <w:r>
-              <w:rPr>
-                <w:rFonts w:hint="cs"/>
-                <w:rtl/>
-              </w:rPr>
-              <w:t xml:space="preserve">، </w:t>
-            </w:r>
-            <w:r>
-              <w:rPr>
-                <w:rtl/>
-              </w:rPr>
-              <w:t>شرح سا</w:t>
-            </w:r>
-            <w:r>
-              <w:rPr>
-                <w:rFonts w:hint="cs"/>
-                <w:rtl/>
-              </w:rPr>
-              <w:t>ی</w:t>
-            </w:r>
-            <w:r>
-              <w:rPr>
-                <w:rFonts w:hint="eastAsia"/>
-                <w:rtl/>
-              </w:rPr>
-              <w:t>ر</w:t>
-            </w:r>
-            <w:r>
-              <w:rPr>
-                <w:rtl/>
-              </w:rPr>
-              <w:t xml:space="preserve"> پشت</w:t>
-            </w:r>
-            <w:r>
-              <w:rPr>
-                <w:rFonts w:hint="cs"/>
-                <w:rtl/>
-              </w:rPr>
-              <w:t>ی</w:t>
-            </w:r>
-            <w:r>
-              <w:rPr>
-                <w:rFonts w:hint="eastAsia"/>
-                <w:rtl/>
-              </w:rPr>
-              <w:t>بان</w:t>
-            </w:r>
-            <w:r>
-              <w:rPr>
-                <w:rFonts w:hint="cs"/>
-                <w:rtl/>
-              </w:rPr>
-              <w:t>ی</w:t>
-            </w:r>
-            <w:r>
-              <w:rPr>
-                <w:rFonts w:hint="cs"/>
-                <w:rtl/>
-              </w:rPr>
-              <w:t xml:space="preserve"> </w:t>
-            </w:r>
-            <w:r>
-              <w:rPr>
-                <w:rFonts w:hint="eastAsia"/>
-                <w:rtl/>
-              </w:rPr>
-              <w:t>ها</w:t>
-            </w:r>
-            <w:r>
-              <w:rPr>
-                <w:rFonts w:hint="cs"/>
-                <w:rtl/>
-              </w:rPr>
-              <w:t>ی</w:t>
-            </w:r>
-            <w:r>
-              <w:rPr>
-                <w:rtl/>
-              </w:rPr>
-              <w:t xml:space="preserve"> فن</w:t>
-            </w:r>
-            <w:r>
-              <w:rPr>
-                <w:rFonts w:hint="cs"/>
-                <w:rtl/>
-              </w:rPr>
-              <w:t>ی</w:t>
-            </w:r>
-            <w:r>
-              <w:rPr>
-                <w:rtl/>
-              </w:rPr>
-              <w:t xml:space="preserve"> و </w:t>
-            </w:r>
-            <w:r>
-              <w:rPr>
-                <w:rFonts w:hint="cs"/>
-                <w:rtl/>
-              </w:rPr>
-              <w:t>ی</w:t>
-            </w:r>
-            <w:r>
-              <w:rPr>
-                <w:rFonts w:hint="eastAsia"/>
-                <w:rtl/>
-              </w:rPr>
-              <w:t>ا</w:t>
-            </w:r>
-            <w:r>
-              <w:rPr>
-                <w:rtl/>
-              </w:rPr>
-              <w:t xml:space="preserve"> همکار</w:t>
-            </w:r>
-            <w:r>
-              <w:rPr>
-                <w:rFonts w:hint="cs"/>
-                <w:rtl/>
-              </w:rPr>
-              <w:t>ی</w:t>
-            </w:r>
-            <w:r>
-              <w:rPr>
-                <w:rFonts w:hint="cs"/>
-                <w:rtl/>
-              </w:rPr>
-              <w:t xml:space="preserve"> </w:t>
-            </w:r>
-            <w:r>
-              <w:rPr>
-                <w:rFonts w:hint="eastAsia"/>
-                <w:rtl/>
-              </w:rPr>
-              <w:t>ها</w:t>
-            </w:r>
-            <w:r>
-              <w:rPr>
-                <w:rFonts w:hint="cs"/>
-                <w:rtl/>
-              </w:rPr>
-              <w:t>یی</w:t>
-            </w:r>
-            <w:r>
-              <w:rPr>
-                <w:rtl/>
-              </w:rPr>
-              <w:t xml:space="preserve"> که شرکت شما از ما انتظار دارد</w:t>
-            </w:r>
-            <w:r>
-              <w:rPr>
-                <w:rFonts w:hint="cs"/>
-                <w:rtl/>
-              </w:rPr>
-              <w:t xml:space="preserve"> و </w:t>
-            </w:r>
-            <w:r>
-              <w:rPr>
-                <w:rtl/>
-              </w:rPr>
-              <w:t>سا</w:t>
-            </w:r>
-            <w:r>
-              <w:rPr>
-                <w:rFonts w:hint="cs"/>
-                <w:rtl/>
-              </w:rPr>
-              <w:t>ی</w:t>
-            </w:r>
-            <w:r>
-              <w:rPr>
-                <w:rFonts w:hint="eastAsia"/>
-                <w:rtl/>
-              </w:rPr>
-              <w:t>ر</w:t>
-            </w:r>
-            <w:r>
-              <w:rPr>
-                <w:rtl/>
-              </w:rPr>
-              <w:t xml:space="preserve"> موارد</w:t>
-            </w:r>
-            <w:r>
-              <w:rPr>
-                <w:rFonts w:hint="cs"/>
-                <w:rtl/>
-              </w:rPr>
-              <w:t xml:space="preserve"> (</w:t>
-            </w:r>
-            <w:r>
-              <w:t>Weak Points to review</w:t>
-            </w:r>
-            <w:r>
-              <w:t xml:space="preserve">, </w:t>
-            </w:r>
-            <w:r>
-              <w:t>Observations</w:t>
-            </w:r>
-            <w:r>
-              <w:t xml:space="preserve">, </w:t>
-            </w:r>
-            <w:r>
-              <w:t>Description of any other technical supports and/or collaborations your company requires from us</w:t>
+              <w:t>requires from us</w:t>
             </w:r>
             <w:r>
               <w:rPr>
@@ -15384,7 +15365,7 @@
           <w:rtl/>
         </w:rPr>
       </w:pPr>
-      <w:bookmarkStart w:id="61" w:name="_Toc129531289"/>
+      <w:bookmarkStart w:id="67" w:name="_Toc129531289"/>
       <w:r>
         <w:rPr>
           <w:rFonts w:hint="cs"/>
@@ -15395,7 +15376,7 @@
       <w:r>
         <w:t>TBS</w:t>
       </w:r>
-      <w:bookmarkEnd w:id="61"/>
+      <w:bookmarkEnd w:id="67"/>
     </w:p>
     <w:p>
       <w:pPr>
@@ -15720,6 +15701,7 @@
                 <w:rFonts w:eastAsia="Times New Roman" w:hint="cs"/>
                 <w:noProof/>
                 <w:sz w:val="24"/>
+                <w:highlight w:val="green"/>
                 <w:rtl/>
               </w:rPr>
               <w:t>فیلد «کاربر ثبت کننده» نام کاربر ثبت کننده اطلاعات را به صورت سیستمی دریافت می کند.</w:t>
@@ -15741,6 +15723,7 @@
                 <w:rFonts w:eastAsia="Times New Roman" w:hint="cs"/>
                 <w:noProof/>
                 <w:sz w:val="24"/>
+                <w:highlight w:val="green"/>
                 <w:rtl/>
               </w:rPr>
               <w:t>فیلد های «تاریخ ثبت» و «ساعت ثبت» به صورت غیر قابل تغییر می باشند و سیستمی با شروع فرایند مقدار دهی می شوند.</w:t>
@@ -15774,6 +15757,7 @@
                 <w:rFonts w:eastAsia="Times New Roman"/>
                 <w:noProof/>
                 <w:sz w:val="24"/>
+                <w:highlight w:val="green"/>
                 <w:rtl/>
               </w:rPr>
             </w:pPr>
@@ -15782,6 +15766,7 @@
                 <w:rFonts w:eastAsia="Times New Roman" w:hint="cs"/>
                 <w:noProof/>
                 <w:sz w:val="24"/>
+                <w:highlight w:val="green"/>
                 <w:rtl/>
               </w:rPr>
               <w:t>«نوع رضایت سنجی» اجباری می باشد و شامل مقادیر زیر است:</w:t>
@@ -15798,6 +15783,7 @@
                 <w:rFonts w:eastAsia="Times New Roman"/>
                 <w:noProof/>
                 <w:sz w:val="24"/>
+                <w:highlight w:val="green"/>
               </w:rPr>
             </w:pPr>
             <w:r>
@@ -15805,6 +15791,7 @@
                 <w:rFonts w:eastAsia="Times New Roman" w:hint="cs"/>
                 <w:noProof/>
                 <w:sz w:val="24"/>
+                <w:highlight w:val="green"/>
                 <w:rtl/>
               </w:rPr>
               <w:t>خرید</w:t>
@@ -15821,6 +15808,7 @@
                 <w:rFonts w:eastAsia="Times New Roman"/>
                 <w:noProof/>
                 <w:sz w:val="24"/>
+                <w:highlight w:val="green"/>
               </w:rPr>
             </w:pPr>
             <w:r>
@@ -15828,6 +15816,7 @@
                 <w:rFonts w:eastAsia="Times New Roman" w:hint="cs"/>
                 <w:noProof/>
                 <w:sz w:val="24"/>
+                <w:highlight w:val="green"/>
                 <w:rtl/>
               </w:rPr>
               <w:t>تحقیقات بازار</w:t>
@@ -15849,6 +15838,7 @@
                 <w:rFonts w:eastAsia="Times New Roman" w:hint="cs"/>
                 <w:noProof/>
                 <w:sz w:val="24"/>
+                <w:highlight w:val="green"/>
                 <w:rtl/>
               </w:rPr>
               <w:t>چنان</w:t>
@@ -15858,6 +15848,7 @@
                 <w:rFonts w:eastAsia="Times New Roman" w:hint="cs"/>
                 <w:noProof/>
                 <w:sz w:val="24"/>
+                <w:highlight w:val="green"/>
                 <w:rtl/>
               </w:rPr>
               <w:t>چ</w:t>
@@ -15867,9 +15858,19 @@
                 <w:rFonts w:eastAsia="Times New Roman" w:hint="cs"/>
                 <w:noProof/>
                 <w:sz w:val="24"/>
-                <w:rtl/>
-              </w:rPr>
-              <w:t xml:space="preserve">ه گزینه ی انتخاب شده از  فیلد «نوع رضایت سنجی»، «خرید» باشد، مقداردهی به تمام فیلد های این بخش به صورت اجباری می باشد. </w:t>
+                <w:highlight w:val="green"/>
+                <w:rtl/>
+              </w:rPr>
+              <w:t>ه گزینه ی انتخاب شده از  فیلد «نوع رضایت سنجی»، «خرید» باشد، مقداردهی به تمام فیلد های این بخش به صورت اجباری می باشد.</w:t>
+            </w:r>
+            <w:r>
+              <w:rPr>
+                <w:rFonts w:eastAsia="Times New Roman" w:hint="cs"/>
+                <w:noProof/>
+                <w:sz w:val="24"/>
+                <w:rtl/>
+              </w:rPr>
+              <w:t xml:space="preserve"> </w:t>
             </w:r>
           </w:p>
           <w:p>
@@ -15890,7 +15891,6 @@
                 <w:sz w:val="24"/>
                 <w:rtl/>
               </w:rPr>
-              <w:lastRenderedPageBreak/>
               <w:t>فیلد «نوع مشتری»:</w:t>
             </w:r>
           </w:p>
@@ -15902,6 +15902,7 @@
                 <w:rFonts w:eastAsia="Times New Roman"/>
                 <w:noProof/>
                 <w:sz w:val="24"/>
+                <w:highlight w:val="green"/>
                 <w:rtl/>
               </w:rPr>
             </w:pPr>
@@ -15910,6 +15911,7 @@
                 <w:rFonts w:eastAsia="Times New Roman" w:hint="cs"/>
                 <w:noProof/>
                 <w:sz w:val="24"/>
+                <w:highlight w:val="green"/>
                 <w:rtl/>
               </w:rPr>
               <w:t>لیست آیتم های این فیلد به شرح زیر می باشد:</w:t>
@@ -15927,6 +15929,7 @@
                 <w:rFonts w:eastAsia="Times New Roman"/>
                 <w:noProof/>
                 <w:sz w:val="24"/>
+                <w:highlight w:val="green"/>
               </w:rPr>
             </w:pPr>
             <w:r>
@@ -15934,6 +15937,7 @@
                 <w:rFonts w:eastAsia="Times New Roman" w:hint="cs"/>
                 <w:noProof/>
                 <w:sz w:val="24"/>
+                <w:highlight w:val="green"/>
                 <w:rtl/>
               </w:rPr>
               <w:t>داخلی</w:t>
@@ -15951,6 +15955,7 @@
                 <w:rFonts w:eastAsia="Times New Roman"/>
                 <w:noProof/>
                 <w:sz w:val="24"/>
+                <w:highlight w:val="green"/>
                 <w:rtl/>
               </w:rPr>
             </w:pPr>
@@ -15959,6 +15964,7 @@
                 <w:rFonts w:eastAsia="Times New Roman" w:hint="cs"/>
                 <w:noProof/>
                 <w:sz w:val="24"/>
+                <w:highlight w:val="green"/>
                 <w:rtl/>
               </w:rPr>
               <w:t>صادراتی</w:t>
@@ -15980,18 +15986,10 @@
                 <w:rFonts w:eastAsia="Times New Roman" w:hint="cs"/>
                 <w:noProof/>
                 <w:sz w:val="24"/>
-                <w:rtl/>
-              </w:rPr>
-              <w:t xml:space="preserve">چنانچه گزینه ی انتخاب شده از فیلد «نوع مشتری»، داخلی باشد </w:t>
-            </w:r>
-            <w:r>
-              <w:rPr>
-                <w:rFonts w:eastAsia="Times New Roman" w:hint="cs"/>
-                <w:noProof/>
-                <w:sz w:val="24"/>
-                <w:rtl/>
-              </w:rPr>
-              <w:t>مقداردهی به فیلد «نوع اطلاع رسانی» اجباری می باشد.</w:t>
+                <w:highlight w:val="red"/>
+                <w:rtl/>
+              </w:rPr>
+              <w:t>چنانچه گزینه ی انتخاب شده از فیلد «نوع مشتری»، داخلی باشد مقداردهی به فیلد «نوع اطلاع رسانی» اجباری می باشد.</w:t>
             </w:r>
           </w:p>
           <w:p>
@@ -16009,6 +16007,7 @@
                 <w:rFonts w:eastAsia="Times New Roman" w:hint="cs"/>
                 <w:noProof/>
                 <w:sz w:val="24"/>
+                <w:highlight w:val="green"/>
                 <w:rtl/>
               </w:rPr>
               <w:t xml:space="preserve">در صورتی که گزینه ی انتخاب شده از فیلد «نوع مشتری»، صادراتی باشد، مقدار فیلد «نوع اطلاع رسانی» به صورت </w:t>
@@ -16018,6 +16017,7 @@
                 <w:rFonts w:eastAsia="Times New Roman" w:hint="cs"/>
                 <w:noProof/>
                 <w:sz w:val="24"/>
+                <w:highlight w:val="green"/>
                 <w:rtl/>
               </w:rPr>
               <w:t>غیرقابل ویرایش</w:t>
@@ -16027,6 +16027,7 @@
                 <w:rFonts w:eastAsia="Times New Roman" w:hint="cs"/>
                 <w:noProof/>
                 <w:sz w:val="24"/>
+                <w:highlight w:val="green"/>
                 <w:rtl/>
               </w:rPr>
               <w:t xml:space="preserve"> گزینه ی «ایمیل» می باشد</w:t>
@@ -16047,9 +16048,19 @@
                 <w:rFonts w:eastAsia="Times New Roman" w:hint="cs"/>
                 <w:noProof/>
                 <w:sz w:val="24"/>
-                <w:rtl/>
-              </w:rPr>
-              <w:t xml:space="preserve">در صورتی که گزینه ی انتخاب شده از فیلد «نوع مشتری»، داخلی باشد، مقدار فیلد «نوع اطلاع رسانی» به صورت غیرقابل ویرایش گزینه ی «پیامک» می باشد </w:t>
+                <w:highlight w:val="green"/>
+                <w:rtl/>
+              </w:rPr>
+              <w:t>در صورتی که گزینه ی انتخاب شده از فیلد «نوع مشتری»، داخلی باشد، مقدار فیلد «نوع اطلاع رسانی» به صورت غیرقابل ویرایش گزینه ی «پیامک» می باشد</w:t>
+            </w:r>
+            <w:r>
+              <w:rPr>
+                <w:rFonts w:eastAsia="Times New Roman" w:hint="cs"/>
+                <w:noProof/>
+                <w:sz w:val="24"/>
+                <w:rtl/>
+              </w:rPr>
+              <w:t xml:space="preserve"> </w:t>
             </w:r>
           </w:p>
           <w:p>
@@ -16060,6 +16071,7 @@
                 <w:rFonts w:eastAsia="Times New Roman"/>
                 <w:noProof/>
                 <w:sz w:val="24"/>
+                <w:highlight w:val="green"/>
                 <w:rtl/>
               </w:rPr>
             </w:pPr>
@@ -16068,6 +16080,7 @@
                 <w:rFonts w:eastAsia="Times New Roman" w:hint="cs"/>
                 <w:noProof/>
                 <w:sz w:val="24"/>
+                <w:highlight w:val="green"/>
                 <w:rtl/>
               </w:rPr>
               <w:t>فیلد «نوع محصول»:</w:t>
@@ -16081,6 +16094,7 @@
                 <w:rFonts w:eastAsia="Times New Roman"/>
                 <w:noProof/>
                 <w:sz w:val="24"/>
+                <w:highlight w:val="green"/>
                 <w:rtl/>
               </w:rPr>
             </w:pPr>
@@ -16089,6 +16103,7 @@
                 <w:rFonts w:eastAsia="Times New Roman" w:hint="cs"/>
                 <w:noProof/>
                 <w:sz w:val="24"/>
+                <w:highlight w:val="green"/>
                 <w:rtl/>
               </w:rPr>
               <w:t>لیست آیتم های این فیلد به شرح زیر می باشد:</w:t>
@@ -16106,6 +16121,7 @@
                 <w:rFonts w:eastAsia="Times New Roman"/>
                 <w:noProof/>
                 <w:sz w:val="24"/>
+                <w:highlight w:val="green"/>
               </w:rPr>
             </w:pPr>
             <w:r>
@@ -16113,8 +16129,10 @@
                 <w:rFonts w:eastAsia="Times New Roman" w:hint="cs"/>
                 <w:noProof/>
                 <w:sz w:val="24"/>
-                <w:rtl/>
-              </w:rPr>
+                <w:highlight w:val="green"/>
+                <w:rtl/>
+              </w:rPr>
+              <w:lastRenderedPageBreak/>
               <w:t>شیمیایی</w:t>
             </w:r>
           </w:p>
@@ -16130,6 +16148,7 @@
                 <w:rFonts w:eastAsia="Times New Roman"/>
                 <w:noProof/>
                 <w:sz w:val="24"/>
+                <w:highlight w:val="green"/>
                 <w:rtl/>
               </w:rPr>
             </w:pPr>
@@ -16138,6 +16157,7 @@
                 <w:rFonts w:eastAsia="Times New Roman" w:hint="cs"/>
                 <w:noProof/>
                 <w:sz w:val="24"/>
+                <w:highlight w:val="green"/>
                 <w:rtl/>
               </w:rPr>
               <w:t>پلیمری</w:t>
@@ -16151,6 +16171,7 @@
                 <w:rFonts w:eastAsia="Times New Roman"/>
                 <w:noProof/>
                 <w:sz w:val="24"/>
+                <w:highlight w:val="green"/>
                 <w:rtl/>
               </w:rPr>
             </w:pPr>
@@ -16159,6 +16180,7 @@
                 <w:rFonts w:eastAsia="Times New Roman" w:hint="cs"/>
                 <w:noProof/>
                 <w:sz w:val="24"/>
+                <w:highlight w:val="green"/>
                 <w:rtl/>
               </w:rPr>
               <w:t>فیلد «نوع اطلاع رسانی»:</w:t>
@@ -16172,6 +16194,7 @@
                 <w:rFonts w:eastAsia="Times New Roman"/>
                 <w:noProof/>
                 <w:sz w:val="24"/>
+                <w:highlight w:val="green"/>
                 <w:rtl/>
               </w:rPr>
             </w:pPr>
@@ -16180,6 +16203,7 @@
                 <w:rFonts w:eastAsia="Times New Roman" w:hint="cs"/>
                 <w:noProof/>
                 <w:sz w:val="24"/>
+                <w:highlight w:val="green"/>
                 <w:rtl/>
               </w:rPr>
               <w:t>لیست آیتم های این فیلد به شرح زیر می باشد:</w:t>
@@ -16197,6 +16221,7 @@
                 <w:rFonts w:eastAsia="Times New Roman"/>
                 <w:noProof/>
                 <w:sz w:val="24"/>
+                <w:highlight w:val="green"/>
               </w:rPr>
             </w:pPr>
             <w:r>
@@ -16204,6 +16229,7 @@
                 <w:rFonts w:eastAsia="Times New Roman" w:hint="cs"/>
                 <w:noProof/>
                 <w:sz w:val="24"/>
+                <w:highlight w:val="green"/>
                 <w:rtl/>
               </w:rPr>
               <w:t>ایمیل</w:t>
@@ -16221,6 +16247,7 @@
                 <w:rFonts w:eastAsia="Times New Roman"/>
                 <w:noProof/>
                 <w:sz w:val="24"/>
+                <w:highlight w:val="green"/>
                 <w:rtl/>
               </w:rPr>
             </w:pPr>
@@ -16229,6 +16256,7 @@
                 <w:rFonts w:eastAsia="Times New Roman" w:hint="cs"/>
                 <w:noProof/>
                 <w:sz w:val="24"/>
+                <w:highlight w:val="green"/>
                 <w:rtl/>
               </w:rPr>
               <w:t>پیامک</w:t>
@@ -16249,27 +16277,10 @@
                 <w:rFonts w:eastAsia="Times New Roman" w:hint="cs"/>
                 <w:noProof/>
                 <w:sz w:val="24"/>
-                <w:rtl/>
-              </w:rPr>
-              <w:t>فیلد های «از تاریخ رضایت سنجی» و «از ساعت</w:t>
-            </w:r>
-            <w:r>
-              <w:rPr>
-                <w:rFonts w:eastAsia="Times New Roman" w:hint="cs"/>
-                <w:noProof/>
-                <w:sz w:val="24"/>
-                <w:rtl/>
-              </w:rPr>
-              <w:t xml:space="preserve"> </w:t>
-            </w:r>
-            <w:r>
-              <w:rPr>
-                <w:rFonts w:eastAsia="Times New Roman" w:hint="cs"/>
-                <w:noProof/>
-                <w:sz w:val="24"/>
-                <w:rtl/>
-              </w:rPr>
-              <w:t>رضایت سنجی » اجباری بوده و تاریخ و زمان شروع رضایت سنجی را مشخص می کنند. مقادیر این فیلدها باید بزرگتر از زمان جاری باشند.</w:t>
+                <w:highlight w:val="green"/>
+                <w:rtl/>
+              </w:rPr>
+              <w:t>فیلد های «از تاریخ رضایت سنجی» و «از ساعت رضایت سنجی » اجباری بوده و تاریخ و زمان شروع رضایت سنجی را مشخص می کنند. مقادیر این فیلدها باید بزرگتر از زمان جاری باشند.</w:t>
             </w:r>
           </w:p>
           <w:p>
@@ -16287,64 +16298,10 @@
                 <w:rFonts w:eastAsia="Times New Roman" w:hint="cs"/>
                 <w:noProof/>
                 <w:sz w:val="24"/>
-                <w:rtl/>
-              </w:rPr>
-              <w:lastRenderedPageBreak/>
-              <w:t>فیلد های «تا تاریخ رضایت سنجی» و «تا ساعت</w:t>
-            </w:r>
-            <w:r>
-              <w:rPr>
-                <w:rFonts w:eastAsia="Times New Roman" w:hint="cs"/>
-                <w:noProof/>
-                <w:sz w:val="24"/>
-                <w:rtl/>
-              </w:rPr>
-              <w:t xml:space="preserve"> </w:t>
-            </w:r>
-            <w:r>
-              <w:rPr>
-                <w:rFonts w:eastAsia="Times New Roman" w:hint="cs"/>
-                <w:noProof/>
-                <w:sz w:val="24"/>
-                <w:rtl/>
-              </w:rPr>
-              <w:t>رضایت سنجی » اجباری بوده و زمان اتمام رضایت سنجی را نمایش می</w:t>
-            </w:r>
-            <w:r>
-              <w:rPr>
-                <w:rFonts w:eastAsia="Times New Roman" w:hint="cs"/>
-                <w:noProof/>
-                <w:sz w:val="24"/>
-                <w:rtl/>
-              </w:rPr>
-              <w:t xml:space="preserve"> </w:t>
-            </w:r>
-            <w:r>
-              <w:rPr>
-                <w:rFonts w:eastAsia="Times New Roman" w:hint="cs"/>
-                <w:noProof/>
-                <w:sz w:val="24"/>
-                <w:rtl/>
-              </w:rPr>
-              <w:t>دهند. این فیلد ها باید مقادیر بیشتر از مقادیر فیلد های «از تاریخ رضایت سنجی» و «از ساعت</w:t>
-            </w:r>
-            <w:r>
-              <w:rPr>
-                <w:rFonts w:eastAsia="Times New Roman" w:hint="cs"/>
-                <w:noProof/>
-                <w:sz w:val="24"/>
-                <w:rtl/>
-              </w:rPr>
-              <w:t xml:space="preserve"> </w:t>
-            </w:r>
-            <w:r>
-              <w:rPr>
-                <w:rFonts w:eastAsia="Times New Roman" w:hint="cs"/>
-                <w:noProof/>
-                <w:sz w:val="24"/>
-                <w:rtl/>
-              </w:rPr>
-              <w:t>رضایت سنجی » دریافت کنند.</w:t>
+                <w:highlight w:val="green"/>
+                <w:rtl/>
+              </w:rPr>
+              <w:t>فیلد های «تا تاریخ رضایت سنجی» و «تا ساعت رضایت سنجی » اجباری بوده و زمان اتمام رضایت سنجی را نمایش می دهند. این فیلد ها باید مقادیر بیشتر از مقادیر فیلد های «از تاریخ رضایت سنجی» و «از ساعت رضایت سنجی » دریافت کنند.</w:t>
             </w:r>
           </w:p>
           <w:p>
@@ -16361,6 +16318,7 @@
                 <w:rFonts w:eastAsia="Times New Roman" w:hint="cs"/>
                 <w:noProof/>
                 <w:sz w:val="24"/>
+                <w:highlight w:val="green"/>
                 <w:rtl/>
               </w:rPr>
               <w:t>چنانچه فرآيند در مدت زمان حدفاصل ثبت فرآيند رضایت سنجی تا تاریخ شروع رضایت سنجی می باشد، امکان تغییر فیلد های فرم را داشته باشد.</w:t>
@@ -16494,6 +16452,7 @@
                 <w:rFonts w:eastAsia="Times New Roman"/>
                 <w:noProof/>
                 <w:sz w:val="24"/>
+                <w:highlight w:val="yellow"/>
                 <w:rtl/>
               </w:rPr>
             </w:pPr>
@@ -16502,6 +16461,7 @@
                 <w:rFonts w:eastAsia="Times New Roman" w:hint="cs"/>
                 <w:noProof/>
                 <w:sz w:val="24"/>
+                <w:highlight w:val="green"/>
                 <w:rtl/>
               </w:rPr>
               <w:t xml:space="preserve">- </w:t>
@@ -16511,9 +16471,10 @@
                 <w:rFonts w:eastAsia="Times New Roman" w:hint="cs"/>
                 <w:noProof/>
                 <w:sz w:val="24"/>
-                <w:rtl/>
-              </w:rPr>
-              <w:t xml:space="preserve">کاربر می </w:t>
+                <w:highlight w:val="green"/>
+                <w:rtl/>
+              </w:rPr>
+              <w:t>کاربر می بایست فیلد های «از تاریخ» و «تا تاریخ» را مقداردهی نماید و سپس با انتخاب دکمه «جستجو»، باتوجه به مقدار انتخاب شده در فیلد «نوع محصول»،</w:t>
             </w:r>
             <w:r>
               <w:rPr>
@@ -16522,13 +16483,24 @@
                 <w:sz w:val="24"/>
                 <w:rtl/>
               </w:rPr>
-              <w:t xml:space="preserve">بایست فیلد های «از تاریخ» و «تا تاریخ» را مقداردهی نماید و سپس با انتخاب دکمه «جستجو»، باتوجه به مقدار انتخاب شده در فیلد «نوع محصول»، چنانچه مقدار فیلد «نوع مشتری» در بخش «اطلاعات رضایت سنجی»، صادراتی باشد، مقادیر گریدویو این بخش از فرآیند های فروش صادراتی که شماره </w:t>
+              <w:t xml:space="preserve"> </w:t>
+            </w:r>
+            <w:r>
+              <w:rPr>
+                <w:rFonts w:eastAsia="Times New Roman" w:hint="cs"/>
+                <w:noProof/>
+                <w:sz w:val="24"/>
+                <w:highlight w:val="yellow"/>
+                <w:rtl/>
+              </w:rPr>
+              <w:t xml:space="preserve">چنانچه مقدار فیلد «نوع مشتری» در بخش «اطلاعات رضایت سنجی»، صادراتی باشد، مقادیر گریدویو این بخش از فرآیند های فروش صادراتی که شماره </w:t>
             </w:r>
             <w:r>
               <w:rPr>
                 <w:rFonts w:eastAsia="Times New Roman"/>
                 <w:noProof/>
                 <w:sz w:val="24"/>
+                <w:highlight w:val="yellow"/>
               </w:rPr>
               <w:t>IP</w:t>
             </w:r>
@@ -16537,6 +16509,7 @@
                 <w:rFonts w:eastAsia="Times New Roman" w:hint="cs"/>
                 <w:noProof/>
                 <w:sz w:val="24"/>
+                <w:highlight w:val="yellow"/>
                 <w:rtl/>
               </w:rPr>
               <w:t xml:space="preserve"> برای آنها صادر شده است بازیابی می گردد.</w:t>
@@ -16558,6 +16531,7 @@
                 <w:rFonts w:eastAsia="Times New Roman" w:hint="cs"/>
                 <w:noProof/>
                 <w:sz w:val="24"/>
+                <w:highlight w:val="yellow"/>
                 <w:rtl/>
               </w:rPr>
               <w:t xml:space="preserve">- </w:t>
@@ -16567,6 +16541,7 @@
                 <w:rFonts w:eastAsia="Times New Roman" w:hint="cs"/>
                 <w:noProof/>
                 <w:sz w:val="24"/>
+                <w:highlight w:val="yellow"/>
                 <w:rtl/>
               </w:rPr>
               <w:t xml:space="preserve">در صورتی که مقدار فیلد «نوع مشتری» در بخش «اطلاعات رضایت سنجی»، </w:t>
@@ -16576,6 +16551,7 @@
                 <w:rFonts w:eastAsia="Times New Roman" w:cs="Calibri" w:hint="cs"/>
                 <w:noProof/>
                 <w:sz w:val="24"/>
+                <w:highlight w:val="yellow"/>
                 <w:rtl/>
               </w:rPr>
               <w:t>"</w:t>
@@ -16585,6 +16561,7 @@
                 <w:rFonts w:eastAsia="Times New Roman" w:hint="cs"/>
                 <w:noProof/>
                 <w:sz w:val="24"/>
+                <w:highlight w:val="yellow"/>
                 <w:rtl/>
               </w:rPr>
               <w:t>داخلی</w:t>
@@ -16594,6 +16571,7 @@
                 <w:rFonts w:eastAsia="Times New Roman" w:cs="Calibri" w:hint="cs"/>
                 <w:noProof/>
                 <w:sz w:val="24"/>
+                <w:highlight w:val="yellow"/>
                 <w:rtl/>
               </w:rPr>
               <w:t>"</w:t>
@@ -16603,6 +16581,7 @@
                 <w:rFonts w:eastAsia="Times New Roman" w:hint="cs"/>
                 <w:noProof/>
                 <w:sz w:val="24"/>
+                <w:highlight w:val="yellow"/>
                 <w:rtl/>
               </w:rPr>
               <w:t xml:space="preserve"> باشد، مقادیر گریدویو</w:t>
@@ -16612,6 +16591,7 @@
                 <w:rFonts w:eastAsia="Times New Roman" w:hint="cs"/>
                 <w:noProof/>
                 <w:sz w:val="24"/>
+                <w:highlight w:val="yellow"/>
                 <w:rtl/>
               </w:rPr>
               <w:t xml:space="preserve"> مشتری ها</w:t>
@@ -16621,6 +16601,7 @@
                 <w:rFonts w:eastAsia="Times New Roman" w:hint="cs"/>
                 <w:noProof/>
                 <w:sz w:val="24"/>
+                <w:highlight w:val="yellow"/>
                 <w:rtl/>
               </w:rPr>
               <w:t xml:space="preserve"> این بخش از</w:t>
@@ -16630,6 +16611,7 @@
                 <w:rFonts w:eastAsia="Times New Roman" w:hint="cs"/>
                 <w:noProof/>
                 <w:sz w:val="24"/>
+                <w:highlight w:val="yellow"/>
                 <w:rtl/>
               </w:rPr>
               <w:t>فرایند فروش داخلی</w:t>
@@ -16639,6 +16621,7 @@
                 <w:rFonts w:eastAsia="Times New Roman" w:hint="cs"/>
                 <w:noProof/>
                 <w:sz w:val="24"/>
+                <w:highlight w:val="yellow"/>
                 <w:rtl/>
               </w:rPr>
               <w:t xml:space="preserve"> بازیابی می گردد.</w:t>
@@ -16664,9 +16647,30 @@
                 <w:noProof/>
                 <w:sz w:val="24"/>
                 <w:szCs w:val="24"/>
-                <w:rtl/>
-              </w:rPr>
-              <w:t>سپس با انتخاب مقادیر موجود در گریدویو اولیه و سپس انتخاب دکمه «افزودن» مقادیر انتخاب شده، در گریدویو «مشتری های انتخاب شده» درج می شوند و چنانچه دکمه «حذف» انتخاب گردد، مقادیر انتخاب شده، از گریدویو «مشتری های انتخاب شده» حذف می شوند</w:t>
+                <w:highlight w:val="green"/>
+                <w:rtl/>
+              </w:rPr>
+              <w:t xml:space="preserve">سپس با انتخاب مقادیر موجود در گریدویو اولیه و سپس انتخاب دکمه «افزودن» مقادیر انتخاب شده، در گریدویو «مشتری های انتخاب شده» درج می شوند و چنانچه دکمه «حذف» انتخاب گردد، مقادیر انتخاب شده، از گریدویو «مشتری های انتخاب شده» حذف می </w:t>
+            </w:r>
+            <w:commentRangeStart w:id="68"/>
+            <w:r>
+              <w:rPr>
+                <w:rFonts w:eastAsia="Times New Roman" w:hint="cs"/>
+                <w:noProof/>
+                <w:sz w:val="24"/>
+                <w:szCs w:val="24"/>
+                <w:highlight w:val="green"/>
+                <w:rtl/>
+              </w:rPr>
+              <w:t>شوند</w:t>
+            </w:r>
+            <w:commentRangeEnd w:id="68"/>
+            <w:r>
+              <w:rPr>
+                <w:rStyle w:val="CommentReference"/>
+                <w:rtl/>
+              </w:rPr>
+              <w:commentReference w:id="68"/>
             </w:r>
             <w:r>
               <w:rPr>
@@ -16814,9 +16818,10 @@
                 <w:rFonts w:eastAsia="Times New Roman" w:hint="cs"/>
                 <w:noProof/>
                 <w:sz w:val="24"/>
-                <w:rtl/>
-              </w:rPr>
-              <w:t xml:space="preserve">سوال هایی که در این قسمت نمایش داده می شوند بر اساس نوع رضایت سنجی، </w:t>
+                <w:highlight w:val="green"/>
+                <w:rtl/>
+              </w:rPr>
+              <w:t>سوال هایی که در این قسمت نمایش داده می شوند بر اساس نوع رضایت سنجی، نوع محصول و نوع مشتری که در ابتدای فرم موجود بود فیلتر می شوند.</w:t>
             </w:r>
             <w:r>
               <w:rPr>
@@ -16825,43 +16830,7 @@
                 <w:sz w:val="24"/>
                 <w:rtl/>
               </w:rPr>
-              <w:t>نوع محصول</w:t>
-            </w:r>
-            <w:r>
-              <w:rPr>
-                <w:rFonts w:eastAsia="Times New Roman" w:hint="cs"/>
-                <w:noProof/>
-                <w:sz w:val="24"/>
-                <w:rtl/>
-              </w:rPr>
               <w:t xml:space="preserve"> </w:t>
-            </w:r>
-            <w:r>
-              <w:rPr>
-                <w:rFonts w:eastAsia="Times New Roman" w:hint="cs"/>
-                <w:noProof/>
-                <w:sz w:val="24"/>
-                <w:rtl/>
-              </w:rPr>
-              <w:t>و</w:t>
-            </w:r>
-            <w:r>
-              <w:rPr>
-                <w:rFonts w:eastAsia="Times New Roman" w:hint="cs"/>
-                <w:noProof/>
-                <w:sz w:val="24"/>
-                <w:rtl/>
-              </w:rPr>
-              <w:t xml:space="preserve"> نوع مشتری</w:t>
-            </w:r>
-            <w:r>
-              <w:rPr>
-                <w:rFonts w:eastAsia="Times New Roman" w:hint="cs"/>
-                <w:noProof/>
-                <w:sz w:val="24"/>
-                <w:rtl/>
-              </w:rPr>
-              <w:t xml:space="preserve"> که در ابتدای فرم موجود بود فیلتر می شوند. </w:t>
             </w:r>
           </w:p>
           <w:p>
@@ -16880,9 +16849,9 @@
                 <w:rFonts w:eastAsia="Times New Roman" w:hint="cs"/>
                 <w:noProof/>
                 <w:sz w:val="24"/>
-                <w:rtl/>
-              </w:rPr>
-              <w:lastRenderedPageBreak/>
+                <w:highlight w:val="green"/>
+                <w:rtl/>
+              </w:rPr>
               <w:t>سوال های موجود طبق فرم ورود اطلاعات پایه فرآیند رضایت سنجی تعریف شده است.</w:t>
             </w:r>
           </w:p>
@@ -16902,9 +16871,11 @@
                 <w:rFonts w:eastAsia="Times New Roman" w:hint="cs"/>
                 <w:noProof/>
                 <w:sz w:val="24"/>
-                <w:rtl/>
-              </w:rPr>
-              <w:t xml:space="preserve">این قسمت شامل گریدویو با ستون های ردیف، شرح سوال ، نوع رضایت سنجی، </w:t>
+                <w:highlight w:val="green"/>
+                <w:rtl/>
+              </w:rPr>
+              <w:lastRenderedPageBreak/>
+              <w:t>این قسمت شامل گریدویو با ستون های ردیف، شرح سوال ، نوع رضایت سنجی، نوع مشتری، نوع محصول، نوع پاسخگویی</w:t>
             </w:r>
             <w:r>
               <w:rPr>
@@ -16913,25 +16884,36 @@
                 <w:sz w:val="24"/>
                 <w:rtl/>
               </w:rPr>
-              <w:t>نوع مشتری</w:t>
+              <w:t xml:space="preserve"> و </w:t>
             </w:r>
             <w:r>
               <w:rPr>
                 <w:rFonts w:eastAsia="Times New Roman" w:hint="cs"/>
                 <w:noProof/>
                 <w:sz w:val="24"/>
-                <w:rtl/>
-              </w:rPr>
-              <w:t>،</w:t>
-            </w:r>
+                <w:highlight w:val="red"/>
+                <w:rtl/>
+              </w:rPr>
+              <w:t xml:space="preserve">سوال </w:t>
+            </w:r>
+            <w:commentRangeStart w:id="69"/>
             <w:r>
               <w:rPr>
                 <w:rFonts w:eastAsia="Times New Roman" w:hint="cs"/>
                 <w:noProof/>
                 <w:sz w:val="24"/>
-                <w:rtl/>
-              </w:rPr>
-              <w:t xml:space="preserve"> نوع محصول،</w:t>
+                <w:highlight w:val="red"/>
+                <w:rtl/>
+              </w:rPr>
+              <w:t>مرجع</w:t>
+            </w:r>
+            <w:commentRangeEnd w:id="69"/>
+            <w:r>
+              <w:rPr>
+                <w:rStyle w:val="CommentReference"/>
+                <w:rtl/>
+              </w:rPr>
+              <w:commentReference w:id="69"/>
             </w:r>
             <w:r>
               <w:rPr>
@@ -16940,7 +16922,7 @@
                 <w:sz w:val="24"/>
                 <w:rtl/>
               </w:rPr>
-              <w:t xml:space="preserve"> نوع پاسخگویی و سوال مرجع می باشد. </w:t>
+              <w:t xml:space="preserve"> می باشد. </w:t>
             </w:r>
           </w:p>
           <w:p>
@@ -16959,27 +16941,10 @@
                 <w:rFonts w:eastAsia="Times New Roman" w:hint="cs"/>
                 <w:noProof/>
                 <w:sz w:val="24"/>
-                <w:rtl/>
-              </w:rPr>
-              <w:t>با انتخاب نوع رضایت سنجی،</w:t>
-            </w:r>
-            <w:r>
-              <w:rPr>
-                <w:rFonts w:eastAsia="Times New Roman" w:hint="cs"/>
-                <w:noProof/>
-                <w:sz w:val="24"/>
-                <w:rtl/>
-              </w:rPr>
-              <w:t xml:space="preserve"> نوع محصول و نوع مشتری</w:t>
-            </w:r>
-            <w:r>
-              <w:rPr>
-                <w:rFonts w:eastAsia="Times New Roman" w:hint="cs"/>
-                <w:noProof/>
-                <w:sz w:val="24"/>
-                <w:rtl/>
-              </w:rPr>
-              <w:t xml:space="preserve"> سوال های تعریف شده نمایش داده می‌شود.</w:t>
+                <w:highlight w:val="green"/>
+                <w:rtl/>
+              </w:rPr>
+              <w:t>با انتخاب نوع رضایت سنجی، نوع محصول و نوع مشتری سوال های تعریف شده نمایش داده می‌شود.</w:t>
             </w:r>
           </w:p>
           <w:p>
@@ -16998,6 +16963,7 @@
                 <w:rFonts w:eastAsia="Times New Roman" w:hint="cs"/>
                 <w:noProof/>
                 <w:sz w:val="24"/>
+                <w:highlight w:val="green"/>
                 <w:rtl/>
               </w:rPr>
               <w:t>امکان حذف سوال های انتخاب شده در این قسمت وجود دارد.</w:t>
@@ -17023,9 +16989,42 @@
                 <w:noProof/>
                 <w:sz w:val="24"/>
                 <w:szCs w:val="24"/>
-                <w:rtl/>
-              </w:rPr>
-              <w:t>در صورتی که سوالی پس از تعریف رضایت سنجی تعریف شده باشد، در رضایت سنجی نمایش داده نمی‌شود.</w:t>
+                <w:highlight w:val="yellow"/>
+                <w:rtl/>
+              </w:rPr>
+              <w:t xml:space="preserve">در صورتی که سوالی پس از تعریف رضایت سنجی تعریف شده باشد، در رضایت سنجی نمایش داده </w:t>
+            </w:r>
+            <w:commentRangeStart w:id="70"/>
+            <w:r>
+              <w:rPr>
+                <w:rFonts w:eastAsia="Times New Roman" w:hint="cs"/>
+                <w:noProof/>
+                <w:sz w:val="24"/>
+                <w:szCs w:val="24"/>
+                <w:highlight w:val="yellow"/>
+                <w:rtl/>
+              </w:rPr>
+              <w:t>نمی‌شود</w:t>
+            </w:r>
+            <w:commentRangeEnd w:id="70"/>
+            <w:r>
+              <w:rPr>
+                <w:rStyle w:val="CommentReference"/>
+                <w:highlight w:val="yellow"/>
+                <w:rtl/>
+              </w:rPr>
+              <w:commentReference w:id="70"/>
+            </w:r>
+            <w:r>
+              <w:rPr>
+                <w:rFonts w:eastAsia="Times New Roman" w:hint="cs"/>
+                <w:noProof/>
+                <w:sz w:val="24"/>
+                <w:szCs w:val="24"/>
+                <w:highlight w:val="yellow"/>
+                <w:rtl/>
+              </w:rPr>
+              <w:t>.</w:t>
             </w:r>
             <w:r>
               <w:rPr>
@@ -17158,6 +17157,7 @@
                 <w:rFonts w:eastAsia="Times New Roman"/>
                 <w:sz w:val="24"/>
                 <w:szCs w:val="24"/>
+                <w:highlight w:val="green"/>
               </w:rPr>
             </w:pPr>
             <w:r>
@@ -17165,6 +17165,7 @@
                 <w:rFonts w:eastAsia="Times New Roman" w:hint="cs"/>
                 <w:sz w:val="24"/>
                 <w:szCs w:val="24"/>
+                <w:highlight w:val="green"/>
                 <w:rtl/>
               </w:rPr>
               <w:t xml:space="preserve">سطح دسترسی این فرم در بسته رضایت سنجی قرار دارد </w:t>
@@ -17181,6 +17182,7 @@
                 <w:rFonts w:eastAsia="Times New Roman"/>
                 <w:sz w:val="24"/>
                 <w:szCs w:val="24"/>
+                <w:highlight w:val="green"/>
                 <w:rtl/>
               </w:rPr>
             </w:pPr>
@@ -17190,6 +17192,7 @@
                 <w:rFonts w:eastAsia="Times New Roman" w:hint="cs"/>
                 <w:sz w:val="24"/>
                 <w:szCs w:val="24"/>
+                <w:highlight w:val="green"/>
               </w:rPr>
               <w:t>combobox</w:t>
             </w:r>
@@ -17199,6 +17202,7 @@
                 <w:rFonts w:eastAsia="Times New Roman" w:hint="cs"/>
                 <w:sz w:val="24"/>
                 <w:szCs w:val="24"/>
+                <w:highlight w:val="green"/>
                 <w:rtl/>
               </w:rPr>
               <w:t xml:space="preserve"> نوع محصول شامل مقادیر زیر می‌باشد:</w:t>
@@ -17215,6 +17219,7 @@
                 <w:rFonts w:eastAsia="Times New Roman"/>
                 <w:sz w:val="24"/>
                 <w:szCs w:val="24"/>
+                <w:highlight w:val="green"/>
                 <w:rtl/>
               </w:rPr>
             </w:pPr>
@@ -17223,6 +17228,7 @@
                 <w:rFonts w:eastAsia="Times New Roman" w:hint="cs"/>
                 <w:sz w:val="24"/>
                 <w:szCs w:val="24"/>
+                <w:highlight w:val="green"/>
                 <w:rtl/>
               </w:rPr>
               <w:t>پلیمری</w:t>
@@ -17239,11 +17245,13 @@
               <w:rPr>
                 <w:rFonts w:eastAsia="Times New Roman"/>
                 <w:sz w:val="24"/>
+                <w:highlight w:val="green"/>
               </w:rPr>
             </w:pPr>
             <w:r>
               <w:rPr>
                 <w:rFonts w:hint="cs"/>
+                <w:highlight w:val="green"/>
                 <w:rtl/>
               </w:rPr>
               <w:t>شیمیایی</w:t>
@@ -17252,6 +17260,7 @@
               <w:rPr>
                 <w:rFonts w:eastAsia="Times New Roman" w:hint="cs"/>
                 <w:sz w:val="24"/>
+                <w:highlight w:val="green"/>
                 <w:rtl/>
               </w:rPr>
               <w:t xml:space="preserve"> </w:t>
@@ -17268,6 +17277,7 @@
               <w:rPr>
                 <w:rFonts w:eastAsia="Times New Roman"/>
                 <w:sz w:val="24"/>
+                <w:highlight w:val="green"/>
               </w:rPr>
             </w:pPr>
             <w:proofErr w:type="spellStart"/>
@@ -17275,6 +17285,7 @@
               <w:rPr>
                 <w:rFonts w:eastAsia="Times New Roman" w:hint="cs"/>
                 <w:sz w:val="24"/>
+                <w:highlight w:val="green"/>
               </w:rPr>
               <w:t>combobox</w:t>
             </w:r>
@@ -17283,6 +17294,7 @@
               <w:rPr>
                 <w:rFonts w:eastAsia="Times New Roman" w:hint="cs"/>
                 <w:sz w:val="24"/>
+                <w:highlight w:val="green"/>
                 <w:rtl/>
               </w:rPr>
               <w:t xml:space="preserve"> گروه مشتری شامل مقادیر زیر می باشد:</w:t>
@@ -17299,12 +17311,14 @@
               <w:rPr>
                 <w:rFonts w:eastAsia="Times New Roman"/>
                 <w:sz w:val="24"/>
+                <w:highlight w:val="green"/>
               </w:rPr>
             </w:pPr>
             <w:r>
               <w:rPr>
                 <w:rFonts w:eastAsia="Times New Roman" w:hint="cs"/>
                 <w:sz w:val="24"/>
+                <w:highlight w:val="green"/>
                 <w:rtl/>
               </w:rPr>
               <w:t xml:space="preserve"> داخلی </w:t>
@@ -17321,12 +17335,14 @@
               <w:rPr>
                 <w:rFonts w:eastAsia="Times New Roman"/>
                 <w:sz w:val="24"/>
+                <w:highlight w:val="green"/>
               </w:rPr>
             </w:pPr>
             <w:r>
               <w:rPr>
                 <w:rFonts w:eastAsia="Times New Roman" w:hint="cs"/>
                 <w:sz w:val="24"/>
+                <w:highlight w:val="green"/>
                 <w:rtl/>
               </w:rPr>
               <w:t>صادراتی</w:t>
@@ -17343,6 +17359,7 @@
               <w:rPr>
                 <w:rFonts w:eastAsia="Times New Roman"/>
                 <w:sz w:val="24"/>
+                <w:highlight w:val="green"/>
               </w:rPr>
             </w:pPr>
             <w:proofErr w:type="spellStart"/>
@@ -17350,6 +17367,7 @@
               <w:rPr>
                 <w:rFonts w:eastAsia="Times New Roman" w:hint="cs"/>
                 <w:sz w:val="24"/>
+                <w:highlight w:val="green"/>
               </w:rPr>
               <w:t>combobox</w:t>
             </w:r>
@@ -17358,6 +17376,7 @@
               <w:rPr>
                 <w:rFonts w:eastAsia="Times New Roman" w:hint="cs"/>
                 <w:sz w:val="24"/>
+                <w:highlight w:val="green"/>
                 <w:rtl/>
               </w:rPr>
               <w:t xml:space="preserve"> نوع نظرسنجی شامل مقادیر زیر می باشد:</w:t>
@@ -17374,12 +17393,14 @@
               <w:rPr>
                 <w:rFonts w:eastAsia="Times New Roman"/>
                 <w:sz w:val="24"/>
+                <w:highlight w:val="green"/>
               </w:rPr>
             </w:pPr>
             <w:r>
               <w:rPr>
                 <w:rFonts w:eastAsia="Times New Roman" w:hint="cs"/>
                 <w:sz w:val="24"/>
+                <w:highlight w:val="green"/>
                 <w:rtl/>
               </w:rPr>
               <w:t>خرید</w:t>
@@ -17396,12 +17417,14 @@
               <w:rPr>
                 <w:rFonts w:eastAsia="Times New Roman"/>
                 <w:sz w:val="24"/>
+                <w:highlight w:val="green"/>
               </w:rPr>
             </w:pPr>
             <w:r>
               <w:rPr>
                 <w:rFonts w:eastAsia="Times New Roman" w:hint="cs"/>
                 <w:sz w:val="24"/>
+                <w:highlight w:val="green"/>
                 <w:rtl/>
               </w:rPr>
               <w:t>تحقیقات بازار</w:t>
@@ -17417,12 +17440,14 @@
               <w:rPr>
                 <w:rFonts w:eastAsia="Times New Roman"/>
                 <w:sz w:val="24"/>
+                <w:highlight w:val="yellow"/>
               </w:rPr>
             </w:pPr>
             <w:r>
               <w:rPr>
                 <w:rFonts w:eastAsia="Times New Roman" w:hint="cs"/>
                 <w:sz w:val="24"/>
+                <w:highlight w:val="yellow"/>
                 <w:rtl/>
               </w:rPr>
               <w:t>چنانچه نوع نظرسنجی "خرید" انتخاب گردد، سوالات در فرایند نظرسنجی محصولات خریداری شده استفاده می گردد و چنانچه گزینه  "تحقیقات بازار" انتخاب گردد، سوالات در فرایند تحقیقات بازار استفاده می گردد.</w:t>
@@ -17438,15 +17463,16 @@
               <w:rPr>
                 <w:rFonts w:eastAsia="Times New Roman"/>
                 <w:sz w:val="24"/>
+                <w:highlight w:val="green"/>
               </w:rPr>
             </w:pPr>
             <w:r>
               <w:rPr>
                 <w:rFonts w:eastAsia="Times New Roman" w:hint="cs"/>
                 <w:sz w:val="24"/>
-                <w:rtl/>
-              </w:rPr>
-              <w:lastRenderedPageBreak/>
+                <w:highlight w:val="green"/>
+                <w:rtl/>
+              </w:rPr>
               <w:t>چناچه نوع نظرسنجی گزینه"تحقیقات بازار" انتخاب گردد، کمبوباکس نوع محصول بایستی غیرفعال گردد.</w:t>
             </w:r>
           </w:p>
@@ -17461,23 +17487,18 @@
               <w:rPr>
                 <w:rFonts w:eastAsia="Times New Roman"/>
                 <w:sz w:val="24"/>
+                <w:highlight w:val="yellow"/>
               </w:rPr>
             </w:pPr>
+            <w:commentRangeStart w:id="71"/>
             <w:r>
               <w:rPr>
                 <w:rFonts w:eastAsia="Times New Roman" w:hint="cs"/>
                 <w:sz w:val="24"/>
-                <w:rtl/>
-              </w:rPr>
-              <w:t xml:space="preserve">نوع محصولات پلیمری از فرم پایه محصولات </w:t>
-            </w:r>
-            <w:r>
-              <w:rPr>
-                <w:rFonts w:eastAsia="Times New Roman" w:hint="cs"/>
-                <w:sz w:val="24"/>
-                <w:rtl/>
-              </w:rPr>
-              <w:t>بازیابی می شود</w:t>
+                <w:highlight w:val="yellow"/>
+                <w:rtl/>
+              </w:rPr>
+              <w:t>نوع محصولات پلیمری از فرم پایه محصولات بازیابی می شود</w:t>
             </w:r>
           </w:p>
           <w:p>
@@ -17491,23 +17512,25 @@
               <w:rPr>
                 <w:rFonts w:eastAsia="Times New Roman"/>
                 <w:sz w:val="24"/>
+                <w:highlight w:val="yellow"/>
               </w:rPr>
             </w:pPr>
             <w:r>
               <w:rPr>
                 <w:rFonts w:eastAsia="Times New Roman" w:hint="cs"/>
                 <w:sz w:val="24"/>
-                <w:rtl/>
-              </w:rPr>
-              <w:t xml:space="preserve">نوع </w:t>
-            </w:r>
-            <w:r>
-              <w:rPr>
-                <w:rFonts w:eastAsia="Times New Roman" w:hint="cs"/>
-                <w:sz w:val="24"/>
-                <w:rtl/>
-              </w:rPr>
-              <w:t>محصولات شیمیایی از فرم پایه محصولات بازیابی می شود</w:t>
+                <w:highlight w:val="yellow"/>
+                <w:rtl/>
+              </w:rPr>
+              <w:t>نوع محصولات شیمیایی از فرم پایه محصولات بازیابی می شود</w:t>
+            </w:r>
+            <w:commentRangeEnd w:id="71"/>
+            <w:r>
+              <w:rPr>
+                <w:rStyle w:val="CommentReference"/>
+                <w:rtl/>
+              </w:rPr>
+              <w:commentReference w:id="71"/>
             </w:r>
           </w:p>
           <w:p>
@@ -17521,31 +17544,44 @@
               <w:rPr>
                 <w:rFonts w:eastAsia="Times New Roman"/>
                 <w:sz w:val="24"/>
+                <w:highlight w:val="green"/>
               </w:rPr>
             </w:pPr>
             <w:r>
               <w:rPr>
                 <w:rFonts w:eastAsia="Times New Roman" w:hint="cs"/>
                 <w:sz w:val="24"/>
-                <w:rtl/>
-              </w:rPr>
-              <w:t>جدول شامل ستون های ردیف</w:t>
-            </w:r>
+                <w:highlight w:val="green"/>
+                <w:rtl/>
+              </w:rPr>
+              <w:t xml:space="preserve">جدول شامل ستون های ردیف، نوع نظرسنجی، شرح سوال، نوع سوال، نوع محصول، نوع مشتری و وضعیت </w:t>
+            </w:r>
+            <w:commentRangeStart w:id="72"/>
             <w:r>
               <w:rPr>
                 <w:rFonts w:eastAsia="Times New Roman" w:hint="cs"/>
                 <w:sz w:val="24"/>
-                <w:rtl/>
-              </w:rPr>
-              <w:t xml:space="preserve">، نوع نظرسنجی، شرح سوال، نوع سوال، نوع محصول، نوع مشتری و وضعیت </w:t>
+                <w:highlight w:val="green"/>
+                <w:rtl/>
+              </w:rPr>
+              <w:t>است</w:t>
+            </w:r>
+            <w:commentRangeEnd w:id="72"/>
+            <w:r>
+              <w:rPr>
+                <w:rStyle w:val="CommentReference"/>
+                <w:rtl/>
+              </w:rPr>
+              <w:commentReference w:id="72"/>
             </w:r>
             <w:r>
               <w:rPr>
                 <w:rFonts w:eastAsia="Times New Roman" w:hint="cs"/>
                 <w:sz w:val="24"/>
-                <w:rtl/>
-              </w:rPr>
-              <w:t>است.</w:t>
+                <w:highlight w:val="green"/>
+                <w:rtl/>
+              </w:rPr>
+              <w:t>.</w:t>
             </w:r>
           </w:p>
           <w:p>
@@ -17559,12 +17595,14 @@
               <w:rPr>
                 <w:rFonts w:eastAsia="Times New Roman"/>
                 <w:sz w:val="24"/>
+                <w:highlight w:val="green"/>
               </w:rPr>
             </w:pPr>
             <w:r>
               <w:rPr>
                 <w:rFonts w:eastAsia="Times New Roman" w:hint="cs"/>
                 <w:sz w:val="24"/>
+                <w:highlight w:val="green"/>
                 <w:rtl/>
               </w:rPr>
               <w:t>برای افزودن سوال رضایت سنجی، تکمیل فیلد های نوع نظرسنجی، نوع محصول و گروه مشتری اجباری است.</w:t>
@@ -17581,12 +17619,14 @@
               <w:rPr>
                 <w:rFonts w:eastAsia="Times New Roman"/>
                 <w:sz w:val="24"/>
+                <w:highlight w:val="green"/>
               </w:rPr>
             </w:pPr>
             <w:r>
               <w:rPr>
                 <w:rFonts w:eastAsia="Times New Roman" w:hint="cs"/>
                 <w:sz w:val="24"/>
+                <w:highlight w:val="green"/>
                 <w:rtl/>
               </w:rPr>
               <w:t xml:space="preserve">با انتخاب دکمه"افزودن" از جدول، فرم افزودن سوال باز می شود و فیلد های "نوع مشتری" و "نوع محصول" و </w:t>
@@ -17595,6 +17635,7 @@
               <w:rPr>
                 <w:rFonts w:eastAsia="Times New Roman" w:cs="Calibri" w:hint="cs"/>
                 <w:sz w:val="24"/>
+                <w:highlight w:val="green"/>
                 <w:rtl/>
               </w:rPr>
               <w:t>"</w:t>
@@ -17603,6 +17644,7 @@
               <w:rPr>
                 <w:rFonts w:eastAsia="Times New Roman" w:hint="cs"/>
                 <w:sz w:val="24"/>
+                <w:highlight w:val="green"/>
                 <w:rtl/>
               </w:rPr>
               <w:t>نوع نظرسنجی</w:t>
@@ -17611,6 +17653,7 @@
               <w:rPr>
                 <w:rFonts w:eastAsia="Times New Roman" w:cs="Calibri" w:hint="cs"/>
                 <w:sz w:val="24"/>
+                <w:highlight w:val="green"/>
                 <w:rtl/>
               </w:rPr>
               <w:t>"</w:t>
@@ -17619,6 +17662,7 @@
               <w:rPr>
                 <w:rFonts w:eastAsia="Times New Roman" w:hint="cs"/>
                 <w:sz w:val="24"/>
+                <w:highlight w:val="green"/>
                 <w:rtl/>
               </w:rPr>
               <w:t xml:space="preserve"> به صورت غیرقابل ویرایش بازیابی می شود و تکمیل فیلد های نوع سوال، شرح سوال و وضعیت اجباری است.</w:t>
@@ -17635,6 +17679,7 @@
               <w:rPr>
                 <w:rFonts w:eastAsia="Times New Roman"/>
                 <w:sz w:val="24"/>
+                <w:highlight w:val="yellow"/>
               </w:rPr>
             </w:pPr>
             <w:proofErr w:type="spellStart"/>
@@ -17642,7 +17687,9 @@
               <w:rPr>
                 <w:rFonts w:eastAsia="Times New Roman" w:hint="cs"/>
                 <w:sz w:val="24"/>
-              </w:rPr>
+                <w:highlight w:val="green"/>
+              </w:rPr>
+              <w:lastRenderedPageBreak/>
               <w:t>combobox</w:t>
             </w:r>
             <w:proofErr w:type="spellEnd"/>
@@ -17650,22 +17697,26 @@
               <w:rPr>
                 <w:rFonts w:eastAsia="Times New Roman" w:hint="cs"/>
                 <w:sz w:val="24"/>
-                <w:rtl/>
-              </w:rPr>
-              <w:t xml:space="preserve"> نوع سوال دارای مقادیر 5 گزینه ای و تشریحی است. (جواب های سوالات 5 </w:t>
-            </w:r>
+                <w:highlight w:val="green"/>
+                <w:rtl/>
+              </w:rPr>
+              <w:t xml:space="preserve"> نوع سوال دارای مقادیر 5 گزینه ای و تشریحی است. (جواب های سوالات 5 گزینه ای برای </w:t>
+            </w:r>
+            <w:commentRangeStart w:id="73"/>
             <w:r>
               <w:rPr>
                 <w:rFonts w:eastAsia="Times New Roman" w:hint="cs"/>
                 <w:sz w:val="24"/>
-                <w:rtl/>
-              </w:rPr>
-              <w:t>گزینه ای برای سوالات انگلیسی: از امتیاز 100 تا 20 به فاصله 20 امتیاز، امتیاز بندی می گردد (</w:t>
+                <w:highlight w:val="yellow"/>
+                <w:rtl/>
+              </w:rPr>
+              <w:t>سوالات انگلیسی: از امتیاز 100 تا 20 به فاصله 20 امتیاز، امتیاز بندی می گردد (</w:t>
             </w:r>
             <w:r>
               <w:rPr>
                 <w:rFonts w:eastAsia="Times New Roman"/>
                 <w:sz w:val="24"/>
+                <w:highlight w:val="yellow"/>
               </w:rPr>
               <w:t>excellent, Good, Regular, Bad, Weak</w:t>
             </w:r>
@@ -17673,6 +17724,7 @@
               <w:rPr>
                 <w:rFonts w:eastAsia="Times New Roman" w:hint="cs"/>
                 <w:sz w:val="24"/>
+                <w:highlight w:val="yellow"/>
                 <w:rtl/>
               </w:rPr>
               <w:t xml:space="preserve"> ) است.</w:t>
@@ -17692,9 +17744,18 @@
               <w:rPr>
                 <w:rFonts w:eastAsia="Times New Roman" w:hint="cs"/>
                 <w:sz w:val="24"/>
+                <w:highlight w:val="yellow"/>
                 <w:rtl/>
               </w:rPr>
               <w:t>جواب های سوالات 5 گزینه ای برای سوالات فارسی: کاملا راضی، راضی، بی تفاوت، ناراضی، کاملا ناراضی است.</w:t>
+            </w:r>
+            <w:commentRangeEnd w:id="73"/>
+            <w:r>
+              <w:rPr>
+                <w:rStyle w:val="CommentReference"/>
+                <w:rtl/>
+              </w:rPr>
+              <w:commentReference w:id="73"/>
             </w:r>
           </w:p>
           <w:p>
@@ -17708,15 +17769,43 @@
               <w:rPr>
                 <w:rFonts w:eastAsia="Times New Roman"/>
                 <w:sz w:val="24"/>
+                <w:highlight w:val="red"/>
               </w:rPr>
             </w:pPr>
             <w:r>
               <w:rPr>
                 <w:rFonts w:eastAsia="Times New Roman" w:hint="cs"/>
                 <w:sz w:val="24"/>
-                <w:rtl/>
-              </w:rPr>
-              <w:t>فیلد شرح سوال به صورت رشته ای است و حداکثر 100 کاراکتر می پذیرد.</w:t>
+                <w:highlight w:val="red"/>
+                <w:rtl/>
+              </w:rPr>
+              <w:t xml:space="preserve">فیلد شرح سوال به صورت رشته ای است و حداکثر 100 کاراکتر می </w:t>
+            </w:r>
+            <w:commentRangeStart w:id="74"/>
+            <w:r>
+              <w:rPr>
+                <w:rFonts w:eastAsia="Times New Roman" w:hint="cs"/>
+                <w:sz w:val="24"/>
+                <w:highlight w:val="red"/>
+                <w:rtl/>
+              </w:rPr>
+              <w:t>پذیرد</w:t>
+            </w:r>
+            <w:commentRangeEnd w:id="74"/>
+            <w:r>
+              <w:rPr>
+                <w:rStyle w:val="CommentReference"/>
+              </w:rPr>
+              <w:commentReference w:id="74"/>
+            </w:r>
+            <w:r>
+              <w:rPr>
+                <w:rFonts w:eastAsia="Times New Roman" w:hint="cs"/>
+                <w:sz w:val="24"/>
+                <w:highlight w:val="red"/>
+                <w:rtl/>
+              </w:rPr>
+              <w:t>.</w:t>
             </w:r>
           </w:p>
           <w:p>
@@ -17730,12 +17819,14 @@
               <w:rPr>
                 <w:rFonts w:eastAsia="Times New Roman"/>
                 <w:sz w:val="24"/>
+                <w:highlight w:val="yellow"/>
               </w:rPr>
             </w:pPr>
             <w:r>
               <w:rPr>
                 <w:rFonts w:eastAsia="Times New Roman" w:hint="cs"/>
                 <w:sz w:val="24"/>
+                <w:highlight w:val="yellow"/>
                 <w:rtl/>
               </w:rPr>
               <w:t xml:space="preserve">برای نمایش سوال در فرم رضایت سنجی مشتری، بایستی </w:t>
@@ -17744,6 +17835,7 @@
               <w:rPr>
                 <w:rFonts w:eastAsia="Times New Roman" w:hint="cs"/>
                 <w:sz w:val="24"/>
+                <w:highlight w:val="yellow"/>
               </w:rPr>
               <w:t>checkbox</w:t>
             </w:r>
@@ -17751,6 +17843,7 @@
               <w:rPr>
                 <w:rFonts w:eastAsia="Times New Roman" w:hint="cs"/>
                 <w:sz w:val="24"/>
+                <w:highlight w:val="yellow"/>
                 <w:rtl/>
               </w:rPr>
               <w:t xml:space="preserve"> </w:t>
@@ -17759,6 +17852,7 @@
               <w:rPr>
                 <w:rFonts w:eastAsia="Times New Roman" w:cs="Calibri" w:hint="cs"/>
                 <w:sz w:val="24"/>
+                <w:highlight w:val="yellow"/>
                 <w:rtl/>
               </w:rPr>
               <w:t>"</w:t>
@@ -17767,6 +17861,7 @@
               <w:rPr>
                 <w:rFonts w:eastAsia="Times New Roman" w:hint="cs"/>
                 <w:sz w:val="24"/>
+                <w:highlight w:val="yellow"/>
                 <w:rtl/>
               </w:rPr>
               <w:t>فعال" انتخاب شود.</w:t>
@@ -17783,15 +17878,44 @@
               <w:rPr>
                 <w:rFonts w:eastAsia="Times New Roman"/>
                 <w:sz w:val="24"/>
+                <w:highlight w:val="red"/>
               </w:rPr>
             </w:pPr>
             <w:r>
               <w:rPr>
                 <w:rFonts w:eastAsia="Times New Roman" w:hint="cs"/>
                 <w:sz w:val="24"/>
-                <w:rtl/>
-              </w:rPr>
-              <w:t>فیلد شرح سوال برای گروه مشتری "صادراتی" بایستی به زبان انگلیسی وارد شود.</w:t>
+                <w:highlight w:val="red"/>
+                <w:rtl/>
+              </w:rPr>
+              <w:t xml:space="preserve">فیلد شرح سوال برای گروه مشتری "صادراتی" بایستی به زبان انگلیسی وارد </w:t>
+            </w:r>
+            <w:commentRangeStart w:id="75"/>
+            <w:r>
+              <w:rPr>
+                <w:rFonts w:eastAsia="Times New Roman" w:hint="cs"/>
+                <w:sz w:val="24"/>
+                <w:highlight w:val="red"/>
+                <w:rtl/>
+              </w:rPr>
+              <w:t>شود</w:t>
+            </w:r>
+            <w:commentRangeEnd w:id="75"/>
+            <w:r>
+              <w:rPr>
+                <w:rStyle w:val="CommentReference"/>
+                <w:rtl/>
+              </w:rPr>
+              <w:commentReference w:id="75"/>
+            </w:r>
+            <w:r>
+              <w:rPr>
+                <w:rFonts w:eastAsia="Times New Roman" w:hint="cs"/>
+                <w:sz w:val="24"/>
+                <w:highlight w:val="red"/>
+                <w:rtl/>
+              </w:rPr>
+              <w:t>.</w:t>
             </w:r>
           </w:p>
           <w:p>
@@ -17805,15 +17929,16 @@
               <w:rPr>
                 <w:rFonts w:eastAsia="Times New Roman"/>
                 <w:sz w:val="24"/>
+                <w:highlight w:val="yellow"/>
               </w:rPr>
             </w:pPr>
             <w:r>
               <w:rPr>
                 <w:rFonts w:eastAsia="Times New Roman" w:hint="cs"/>
                 <w:sz w:val="24"/>
-                <w:rtl/>
-              </w:rPr>
-              <w:lastRenderedPageBreak/>
+                <w:highlight w:val="yellow"/>
+                <w:rtl/>
+              </w:rPr>
               <w:t>سوالات به ترتیب وارد شدن در فرم پایه، برای مشتری نمایش داده می شود.</w:t>
             </w:r>
           </w:p>
@@ -17835,6 +17960,7 @@
               <w:rPr>
                 <w:rFonts w:eastAsia="Times New Roman" w:hint="cs"/>
                 <w:sz w:val="24"/>
+                <w:highlight w:val="yellow"/>
                 <w:rtl/>
               </w:rPr>
               <w:t>سوالات تشریحی پس از سوالات 5 گزینه ای به ترتیب وارد شدن در فرم</w:t>
@@ -17843,6 +17969,7 @@
               <w:rPr>
                 <w:rFonts w:eastAsia="Times New Roman"/>
                 <w:sz w:val="24"/>
+                <w:highlight w:val="yellow"/>
               </w:rPr>
               <w:t xml:space="preserve"> </w:t>
             </w:r>
@@ -17850,6 +17977,7 @@
               <w:rPr>
                 <w:rFonts w:eastAsia="Times New Roman" w:hint="cs"/>
                 <w:sz w:val="24"/>
+                <w:highlight w:val="yellow"/>
                 <w:rtl/>
               </w:rPr>
               <w:t xml:space="preserve"> پایه به مشتری نمایش داده می شود.</w:t>
@@ -18340,6 +18468,7 @@
                 <w:sz w:val="24"/>
                 <w:rtl/>
               </w:rPr>
+              <w:lastRenderedPageBreak/>
               <w:t>جدول ارزیابی کلی، دارای ستون های ردیف، سوالات پرسشنامه، نام مشتریان(نام محصولی که خریداری کرده اند) و میانگین است</w:t>
             </w:r>
           </w:p>
@@ -18361,7 +18490,6 @@
                 <w:sz w:val="24"/>
                 <w:rtl/>
               </w:rPr>
-              <w:lastRenderedPageBreak/>
               <w:t>ستون</w:t>
             </w:r>
             <w:r>
@@ -19019,31 +19147,17 @@
               <w:rPr>
                 <w:rFonts w:eastAsia="Times New Roman"/>
                 <w:sz w:val="24"/>
+                <w:highlight w:val="green"/>
               </w:rPr>
             </w:pPr>
             <w:r>
               <w:rPr>
                 <w:rFonts w:eastAsia="Times New Roman" w:hint="cs"/>
                 <w:sz w:val="24"/>
-                <w:rtl/>
-              </w:rPr>
-              <w:t xml:space="preserve">فیلتر های جستجو شامل فیلد های شماره فرایند، از تاریخ ثبت نظرسنجی، تا تاریخ نظرسنجی، محصولات درخواستی، نام مشتری، </w:t>
-            </w:r>
-            <w:r>
-              <w:rPr>
-                <w:rFonts w:eastAsia="Times New Roman" w:hint="cs"/>
-                <w:sz w:val="24"/>
-                <w:rtl/>
-              </w:rPr>
-              <w:t>وضعیت ثبت نظرسنجی</w:t>
-            </w:r>
-            <w:r>
-              <w:rPr>
-                <w:rFonts w:eastAsia="Times New Roman" w:hint="cs"/>
-                <w:sz w:val="24"/>
-                <w:rtl/>
-              </w:rPr>
-              <w:t xml:space="preserve"> است.</w:t>
+                <w:highlight w:val="green"/>
+                <w:rtl/>
+              </w:rPr>
+              <w:t>فیلتر های جستجو شامل فیلد های شماره فرایند، از تاریخ ثبت نظرسنجی، تا تاریخ نظرسنجی، محصولات درخواستی، نام مشتری، وضعیت ثبت نظرسنجی است.</w:t>
             </w:r>
           </w:p>
           <w:p>
@@ -19057,12 +19171,14 @@
               <w:rPr>
                 <w:rFonts w:eastAsia="Times New Roman"/>
                 <w:sz w:val="24"/>
+                <w:highlight w:val="green"/>
               </w:rPr>
             </w:pPr>
             <w:r>
               <w:rPr>
                 <w:rFonts w:eastAsia="Times New Roman" w:hint="cs"/>
                 <w:sz w:val="24"/>
+                <w:highlight w:val="green"/>
                 <w:rtl/>
               </w:rPr>
               <w:t>جدول شامل ستون های ردیف، شماره فرایند، نام مشتری، نام محصول، تاریخ نظرسنجی، تاریخ ثبت نظرسنجی است.</w:t>
@@ -19153,7 +19269,16 @@
                 <w:sz w:val="24"/>
                 <w:rtl/>
               </w:rPr>
-              <w:t>جدول گردش شامل ستون های فرایند، ردیف، نام کاربر، تاریخ شروع فرایند، تاریخ ثبت فرایند است که با انتخاب رکورد از جدول اول، مقادیر گردش های فرایند بین کاربران نمایش می دهد.</w:t>
+              <w:t xml:space="preserve">جدول گردش شامل ستون های فرایند، ردیف، نام کاربر، تاریخ شروع فرایند، تاریخ ثبت فرایند است که با انتخاب </w:t>
+            </w:r>
+            <w:r>
+              <w:rPr>
+                <w:rFonts w:eastAsia="Times New Roman" w:hint="cs"/>
+                <w:sz w:val="24"/>
+                <w:rtl/>
+              </w:rPr>
+              <w:lastRenderedPageBreak/>
+              <w:t>رکورد از جدول اول، مقادیر گردش های فرایند بین کاربران نمایش می دهد.</w:t>
             </w:r>
           </w:p>
           <w:p>
@@ -19497,7 +19622,6 @@
                 <w:sz w:val="24"/>
                 <w:rtl/>
               </w:rPr>
-              <w:lastRenderedPageBreak/>
               <w:t>مشتر</w:t>
             </w:r>
             <w:r>
@@ -19711,16 +19835,15 @@
           <w:rtl/>
         </w:rPr>
       </w:pPr>
-      <w:bookmarkStart w:id="62" w:name="_Toc129531290"/>
+      <w:bookmarkStart w:id="76" w:name="_Toc129531290"/>
       <w:r>
         <w:rPr>
           <w:rFonts w:hint="cs"/>
           <w:rtl/>
         </w:rPr>
-        <w:lastRenderedPageBreak/>
         <w:t>مدل فرایند</w:t>
       </w:r>
-      <w:bookmarkEnd w:id="62"/>
+      <w:bookmarkEnd w:id="76"/>
     </w:p>
     <w:p>
       <w:pPr>
@@ -19750,7 +19873,7 @@
                     </pic:cNvPicPr>
                   </pic:nvPicPr>
                   <pic:blipFill rotWithShape="1">
-                    <a:blip r:embed="rId17">
+                    <a:blip r:embed="rId21">
                       <a:extLst>
                         <a:ext uri="{28A0092B-C50C-407E-A947-70E740481C1C}">
                           <a14:useLocalDpi xmlns:a14="http://schemas.microsoft.com/office/drawing/2010/main" val="0"/>
@@ -19793,7 +19916,7 @@
           <w:rtl/>
         </w:rPr>
       </w:pPr>
-      <w:bookmarkStart w:id="63" w:name="_Toc146980405"/>
+      <w:bookmarkStart w:id="77" w:name="_Toc146980405"/>
       <w:r>
         <w:rPr>
           <w:rtl/>
@@ -19836,7 +19959,7 @@
         </w:rPr>
         <w:t>-مدل فرایند ثبت رضایت سنجی</w:t>
       </w:r>
-      <w:bookmarkEnd w:id="63"/>
+      <w:bookmarkEnd w:id="77"/>
     </w:p>
     <w:p>
       <w:pPr>
@@ -19874,7 +19997,7 @@
                     </pic:cNvPicPr>
                   </pic:nvPicPr>
                   <pic:blipFill>
-                    <a:blip r:embed="rId18">
+                    <a:blip r:embed="rId22">
                       <a:extLst>
                         <a:ext uri="{28A0092B-C50C-407E-A947-70E740481C1C}">
                           <a14:useLocalDpi xmlns:a14="http://schemas.microsoft.com/office/drawing/2010/main" val="0"/>
@@ -19913,7 +20036,7 @@
           <w:rtl/>
         </w:rPr>
       </w:pPr>
-      <w:bookmarkStart w:id="64" w:name="_Toc146980406"/>
+      <w:bookmarkStart w:id="78" w:name="_Toc146980406"/>
       <w:r>
         <w:rPr>
           <w:rtl/>
@@ -19955,7 +20078,7 @@
         </w:rPr>
         <w:t>-مدل ثبت فرایند نتایج رضایت سنجی</w:t>
       </w:r>
-      <w:bookmarkEnd w:id="64"/>
+      <w:bookmarkEnd w:id="78"/>
     </w:p>
     <w:p>
       <w:pPr>
@@ -19986,7 +20109,7 @@
                     </pic:cNvPicPr>
                   </pic:nvPicPr>
                   <pic:blipFill>
-                    <a:blip r:embed="rId19">
+                    <a:blip r:embed="rId23">
                       <a:extLst>
                         <a:ext uri="{28A0092B-C50C-407E-A947-70E740481C1C}">
                           <a14:useLocalDpi xmlns:a14="http://schemas.microsoft.com/office/drawing/2010/main" val="0"/>
@@ -20025,7 +20148,7 @@
           <w:rtl/>
         </w:rPr>
       </w:pPr>
-      <w:bookmarkStart w:id="65" w:name="_Toc146980407"/>
+      <w:bookmarkStart w:id="79" w:name="_Toc146980407"/>
       <w:r>
         <w:rPr>
           <w:rtl/>
@@ -20067,7 +20190,7 @@
         </w:rPr>
         <w:t>-فرم ثبت رضایت سنجی توسط مشتری خارجی</w:t>
       </w:r>
-      <w:bookmarkEnd w:id="65"/>
+      <w:bookmarkEnd w:id="79"/>
     </w:p>
     <w:p>
       <w:pPr>
@@ -20097,7 +20220,7 @@
                     </pic:cNvPicPr>
                   </pic:nvPicPr>
                   <pic:blipFill>
-                    <a:blip r:embed="rId20">
+                    <a:blip r:embed="rId24">
                       <a:extLst>
                         <a:ext uri="{28A0092B-C50C-407E-A947-70E740481C1C}">
                           <a14:useLocalDpi xmlns:a14="http://schemas.microsoft.com/office/drawing/2010/main" val="0"/>
@@ -20136,7 +20259,7 @@
           <w:rtl/>
         </w:rPr>
       </w:pPr>
-      <w:bookmarkStart w:id="66" w:name="_Toc146980408"/>
+      <w:bookmarkStart w:id="80" w:name="_Toc146980408"/>
       <w:r>
         <w:rPr>
           <w:rtl/>
@@ -20178,7 +20301,7 @@
         </w:rPr>
         <w:t>-فرم ثبت رضایت سنجی توسط مشتری داخلی</w:t>
       </w:r>
-      <w:bookmarkEnd w:id="66"/>
+      <w:bookmarkEnd w:id="80"/>
     </w:p>
     <w:p>
       <w:pPr>
@@ -20209,7 +20332,7 @@
                     </pic:cNvPicPr>
                   </pic:nvPicPr>
                   <pic:blipFill>
-                    <a:blip r:embed="rId21">
+                    <a:blip r:embed="rId25">
                       <a:extLst>
                         <a:ext uri="{28A0092B-C50C-407E-A947-70E740481C1C}">
                           <a14:useLocalDpi xmlns:a14="http://schemas.microsoft.com/office/drawing/2010/main" val="0"/>
@@ -20248,7 +20371,7 @@
           <w:rtl/>
         </w:rPr>
       </w:pPr>
-      <w:bookmarkStart w:id="67" w:name="_Toc146980409"/>
+      <w:bookmarkStart w:id="81" w:name="_Toc146980409"/>
       <w:r>
         <w:rPr>
           <w:rtl/>
@@ -20290,7 +20413,7 @@
         </w:rPr>
         <w:t>-فرم نتایج رضایت سنجی</w:t>
       </w:r>
-      <w:bookmarkEnd w:id="67"/>
+      <w:bookmarkEnd w:id="81"/>
     </w:p>
     <w:p>
       <w:pPr>
@@ -20320,7 +20443,7 @@
                     </pic:cNvPicPr>
                   </pic:nvPicPr>
                   <pic:blipFill>
-                    <a:blip r:embed="rId22">
+                    <a:blip r:embed="rId26">
                       <a:extLst>
                         <a:ext uri="{28A0092B-C50C-407E-A947-70E740481C1C}">
                           <a14:useLocalDpi xmlns:a14="http://schemas.microsoft.com/office/drawing/2010/main" val="0"/>
@@ -20359,7 +20482,7 @@
           <w:rtl/>
         </w:rPr>
       </w:pPr>
-      <w:bookmarkStart w:id="68" w:name="_Toc146980410"/>
+      <w:bookmarkStart w:id="82" w:name="_Toc146980410"/>
       <w:r>
         <w:rPr>
           <w:rtl/>
@@ -20401,7 +20524,7 @@
         </w:rPr>
         <w:t>-جسجتجو پیشرفته رضایت سنجی</w:t>
       </w:r>
-      <w:bookmarkEnd w:id="68"/>
+      <w:bookmarkEnd w:id="82"/>
     </w:p>
     <w:p>
       <w:pPr>
@@ -20430,7 +20553,7 @@
                     </pic:cNvPicPr>
                   </pic:nvPicPr>
                   <pic:blipFill>
-                    <a:blip r:embed="rId23">
+                    <a:blip r:embed="rId27">
                       <a:extLst>
                         <a:ext uri="{28A0092B-C50C-407E-A947-70E740481C1C}">
                           <a14:useLocalDpi xmlns:a14="http://schemas.microsoft.com/office/drawing/2010/main" val="0"/>
@@ -20470,7 +20593,7 @@
           <w:rtl/>
         </w:rPr>
       </w:pPr>
-      <w:bookmarkStart w:id="69" w:name="_Toc146980411"/>
+      <w:bookmarkStart w:id="83" w:name="_Toc146980411"/>
       <w:r>
         <w:rPr>
           <w:rtl/>
@@ -20514,7 +20637,7 @@
         </w:rPr>
         <w:t>- جدول ارزیابی کلی</w:t>
       </w:r>
-      <w:bookmarkEnd w:id="69"/>
+      <w:bookmarkEnd w:id="83"/>
     </w:p>
     <w:p>
       <w:pPr>
@@ -20542,7 +20665,7 @@
                     </pic:cNvPicPr>
                   </pic:nvPicPr>
                   <pic:blipFill>
-                    <a:blip r:embed="rId24">
+                    <a:blip r:embed="rId28">
                       <a:extLst>
                         <a:ext uri="{28A0092B-C50C-407E-A947-70E740481C1C}">
                           <a14:useLocalDpi xmlns:a14="http://schemas.microsoft.com/office/drawing/2010/main" val="0"/>
@@ -20581,7 +20704,7 @@
           <w:rtl/>
         </w:rPr>
       </w:pPr>
-      <w:bookmarkStart w:id="70" w:name="_Toc146980412"/>
+      <w:bookmarkStart w:id="84" w:name="_Toc146980412"/>
       <w:r>
         <w:rPr>
           <w:rtl/>
@@ -20624,7 +20747,7 @@
         </w:rPr>
         <w:t>- نمودار رضایت براساس محصولات</w:t>
       </w:r>
-      <w:bookmarkEnd w:id="70"/>
+      <w:bookmarkEnd w:id="84"/>
     </w:p>
     <w:p>
       <w:pPr>
@@ -20653,7 +20776,7 @@
                     </pic:cNvPicPr>
                   </pic:nvPicPr>
                   <pic:blipFill>
-                    <a:blip r:embed="rId25">
+                    <a:blip r:embed="rId29">
                       <a:extLst>
                         <a:ext uri="{28A0092B-C50C-407E-A947-70E740481C1C}">
                           <a14:useLocalDpi xmlns:a14="http://schemas.microsoft.com/office/drawing/2010/main" val="0"/>
@@ -20692,7 +20815,7 @@
           <w:rtl/>
         </w:rPr>
       </w:pPr>
-      <w:bookmarkStart w:id="71" w:name="_Toc146980413"/>
+      <w:bookmarkStart w:id="85" w:name="_Toc146980413"/>
       <w:r>
         <w:rPr>
           <w:rtl/>
@@ -20735,7 +20858,7 @@
         </w:rPr>
         <w:t>- جدول ارزیابی هر محصول</w:t>
       </w:r>
-      <w:bookmarkEnd w:id="71"/>
+      <w:bookmarkEnd w:id="85"/>
     </w:p>
     <w:p>
       <w:pPr>
@@ -20764,7 +20887,7 @@
                     </pic:cNvPicPr>
                   </pic:nvPicPr>
                   <pic:blipFill>
-                    <a:blip r:embed="rId26">
+                    <a:blip r:embed="rId30">
                       <a:extLst>
                         <a:ext uri="{28A0092B-C50C-407E-A947-70E740481C1C}">
                           <a14:useLocalDpi xmlns:a14="http://schemas.microsoft.com/office/drawing/2010/main" val="0"/>
@@ -20803,7 +20926,7 @@
           <w:rtl/>
         </w:rPr>
       </w:pPr>
-      <w:bookmarkStart w:id="72" w:name="_Toc146980414"/>
+      <w:bookmarkStart w:id="86" w:name="_Toc146980414"/>
       <w:r>
         <w:rPr>
           <w:rtl/>
@@ -20846,7 +20969,7 @@
         </w:rPr>
         <w:t>- نمودار رضایت براساس موضوعات مختلف</w:t>
       </w:r>
-      <w:bookmarkEnd w:id="72"/>
+      <w:bookmarkEnd w:id="86"/>
     </w:p>
     <w:p>
       <w:pPr>
@@ -20874,7 +20997,7 @@
                     </pic:cNvPicPr>
                   </pic:nvPicPr>
                   <pic:blipFill>
-                    <a:blip r:embed="rId27">
+                    <a:blip r:embed="rId31">
                       <a:extLst>
                         <a:ext uri="{28A0092B-C50C-407E-A947-70E740481C1C}">
                           <a14:useLocalDpi xmlns:a14="http://schemas.microsoft.com/office/drawing/2010/main" val="0"/>
@@ -20913,7 +21036,7 @@
           <w:rtl/>
         </w:rPr>
       </w:pPr>
-      <w:bookmarkStart w:id="73" w:name="_Toc146980415"/>
+      <w:bookmarkStart w:id="87" w:name="_Toc146980415"/>
       <w:r>
         <w:rPr>
           <w:rtl/>
@@ -20956,7 +21079,7 @@
         </w:rPr>
         <w:t>-نمودار رضایت مشتریان</w:t>
       </w:r>
-      <w:bookmarkEnd w:id="73"/>
+      <w:bookmarkEnd w:id="87"/>
     </w:p>
     <w:p>
       <w:pPr>
@@ -20984,7 +21107,7 @@
                     </pic:cNvPicPr>
                   </pic:nvPicPr>
                   <pic:blipFill>
-                    <a:blip r:embed="rId28">
+                    <a:blip r:embed="rId32">
                       <a:extLst>
                         <a:ext uri="{28A0092B-C50C-407E-A947-70E740481C1C}">
                           <a14:useLocalDpi xmlns:a14="http://schemas.microsoft.com/office/drawing/2010/main" val="0"/>
@@ -21020,7 +21143,7 @@
       <w:pPr>
         <w:pStyle w:val="Caption"/>
       </w:pPr>
-      <w:bookmarkStart w:id="74" w:name="_Toc146980416"/>
+      <w:bookmarkStart w:id="88" w:name="_Toc146980416"/>
       <w:r>
         <w:rPr>
           <w:rtl/>
@@ -21063,11 +21186,11 @@
         </w:rPr>
         <w:t>-جدول امتیاز مشتریان و رضایت محصول</w:t>
       </w:r>
-      <w:bookmarkEnd w:id="74"/>
+      <w:bookmarkEnd w:id="88"/>
     </w:p>
     <w:sectPr>
-      <w:headerReference w:type="first" r:id="rId29"/>
-      <w:footerReference w:type="first" r:id="rId30"/>
+      <w:headerReference w:type="first" r:id="rId33"/>
+      <w:footerReference w:type="first" r:id="rId34"/>
       <w:pgSz w:w="11906" w:h="16838"/>
       <w:pgMar w:top="1440" w:right="1080" w:bottom="1440" w:left="1080" w:header="708" w:footer="432" w:gutter="0"/>
       <w:cols w:space="708"/>
@@ -21079,8 +21202,607 @@
 </w:document>
 </file>
 
+<file path=word/comments.xml><?xml version="1.0" encoding="utf-8"?>
+<w:comments xmlns:wpc="http://schemas.microsoft.com/office/word/2010/wordprocessingCanvas" xmlns:cx="http://schemas.microsoft.com/office/drawing/2014/chartex" xmlns:cx1="http://schemas.microsoft.com/office/drawing/2015/9/8/chartex" xmlns:cx2="http://schemas.microsoft.com/office/drawing/2015/10/21/chartex" xmlns:cx3="http://schemas.microsoft.com/office/drawing/2016/5/9/chartex" xmlns:cx4="http://schemas.microsoft.com/office/drawing/2016/5/10/chartex" xmlns:cx5="http://schemas.microsoft.com/office/drawing/2016/5/11/chartex" xmlns:cx6="http://schemas.microsoft.com/office/drawing/2016/5/12/chartex" xmlns:cx7="http://schemas.microsoft.com/office/drawing/2016/5/13/chartex" xmlns:cx8="http://schemas.microsoft.com/office/drawing/2016/5/14/chartex" xmlns:mc="http://schemas.openxmlformats.org/markup-compatibility/2006" xmlns:aink="http://schemas.microsoft.com/office/drawing/2016/ink" xmlns:am3d="http://schemas.microsoft.com/office/drawing/2017/model3d" xmlns:o="urn:schemas-microsoft-com:office:office" xmlns:r="http://schemas.openxmlformats.org/officeDocument/2006/relationships" xmlns:m="http://schemas.openxmlformats.org/officeDocument/2006/math" xmlns:v="urn:schemas-microsoft-com:vml" xmlns:wp14="http://schemas.microsoft.com/office/word/2010/wordprocessingDrawing" xmlns:wp="http://schemas.openxmlformats.org/drawingml/2006/wordprocessingDrawing" xmlns:w10="urn:schemas-microsoft-com:office:word" xmlns:w="http://schemas.openxmlformats.org/wordprocessingml/2006/main" xmlns:w14="http://schemas.microsoft.com/office/word/2010/wordml" xmlns:w15="http://schemas.microsoft.com/office/word/2012/wordml" xmlns:w16cex="http://schemas.microsoft.com/office/word/2018/wordml/cex" xmlns:w16cid="http://schemas.microsoft.com/office/word/2016/wordml/cid" xmlns:w16="http://schemas.microsoft.com/office/word/2018/wordml" xmlns:w16sdtdh="http://schemas.microsoft.com/office/word/2020/wordml/sdtdatahash" xmlns:w16se="http://schemas.microsoft.com/office/word/2015/wordml/symex" xmlns:wpg="http://schemas.microsoft.com/office/word/2010/wordprocessingGroup" xmlns:wpi="http://schemas.microsoft.com/office/word/2010/wordprocessingInk" xmlns:wne="http://schemas.microsoft.com/office/word/2006/wordml" xmlns:wps="http://schemas.microsoft.com/office/word/2010/wordprocessingShape" mc:Ignorable="w14 w15 w16se w16cid w16 w16cex w16sdtdh wp14">
+  <w:comment w:id="53" w:author="Pouya Shiralipour" w:date="2024-11-10T08:31:00Z" w:initials="PS">
+    <w:p>
+      <w:pPr>
+        <w:pStyle w:val="CommentText"/>
+      </w:pPr>
+      <w:r>
+        <w:rPr>
+          <w:rStyle w:val="CommentReference"/>
+        </w:rPr>
+        <w:annotationRef/>
+      </w:r>
+      <w:r>
+        <w:rPr>
+          <w:rFonts w:hint="cs"/>
+          <w:rtl/>
+        </w:rPr>
+        <w:t>پایین</w:t>
+      </w:r>
+    </w:p>
+  </w:comment>
+  <w:comment w:id="54" w:author="Pouya Shiralipour" w:date="2024-11-10T09:04:00Z" w:initials="PS">
+    <w:p>
+      <w:pPr>
+        <w:pStyle w:val="CommentText"/>
+      </w:pPr>
+      <w:r>
+        <w:rPr>
+          <w:rStyle w:val="CommentReference"/>
+        </w:rPr>
+        <w:annotationRef/>
+      </w:r>
+      <w:r>
+        <w:rPr>
+          <w:rFonts w:hint="cs"/>
+          <w:rtl/>
+        </w:rPr>
+        <w:t>چطور متوجه این موضوع بشویم؟</w:t>
+      </w:r>
+    </w:p>
+  </w:comment>
+  <w:comment w:id="55" w:author="Pouya Shiralipour" w:date="2024-11-10T09:30:00Z" w:initials="PS">
+    <w:p>
+      <w:pPr>
+        <w:pStyle w:val="CommentText"/>
+      </w:pPr>
+      <w:r>
+        <w:rPr>
+          <w:rStyle w:val="CommentReference"/>
+        </w:rPr>
+        <w:annotationRef/>
+      </w:r>
+      <w:r>
+        <w:rPr>
+          <w:rFonts w:hint="cs"/>
+          <w:rtl/>
+        </w:rPr>
+        <w:t>در موقع ثبت فرایند فیلدهای نوع مشتری و محصول همیشه در کادر قرمز رنگ هستند</w:t>
+      </w:r>
+      <w:r>
+        <w:rPr>
+          <w:rFonts w:hint="cs"/>
+          <w:rtl/>
+        </w:rPr>
+        <w:t xml:space="preserve"> و همچنین نوع رضایت سنجی تحقیقات بازار تکمیل نمی شود چون در انتخاب جامعه هدف مشتری موجود نمی باشد.</w:t>
+      </w:r>
+    </w:p>
+  </w:comment>
+  <w:comment w:id="56" w:author="Pouya Shiralipour" w:date="2024-11-10T09:18:00Z" w:initials="PS">
+    <w:p>
+      <w:pPr>
+        <w:pStyle w:val="CommentText"/>
+      </w:pPr>
+      <w:r>
+        <w:rPr>
+          <w:rStyle w:val="CommentReference"/>
+        </w:rPr>
+        <w:annotationRef/>
+      </w:r>
+      <w:r>
+        <w:rPr>
+          <w:rFonts w:hint="cs"/>
+          <w:rtl/>
+        </w:rPr>
+        <w:t xml:space="preserve">در </w:t>
+      </w:r>
+      <w:r>
+        <w:rPr>
+          <w:rFonts w:hint="cs"/>
+          <w:rtl/>
+        </w:rPr>
+        <w:t xml:space="preserve">مرحله </w:t>
+      </w:r>
+      <w:r>
+        <w:rPr>
+          <w:rFonts w:hint="cs"/>
+          <w:rtl/>
+        </w:rPr>
+        <w:t>ویرایش</w:t>
+      </w:r>
+      <w:r>
+        <w:rPr>
+          <w:rFonts w:hint="cs"/>
+          <w:rtl/>
+        </w:rPr>
+        <w:t>،</w:t>
+      </w:r>
+      <w:r>
+        <w:rPr>
+          <w:rFonts w:hint="cs"/>
+          <w:rtl/>
+        </w:rPr>
+        <w:t xml:space="preserve"> سوالات و محصولات انتخابی</w:t>
+      </w:r>
+      <w:r>
+        <w:rPr>
+          <w:rFonts w:hint="cs"/>
+          <w:rtl/>
+        </w:rPr>
+        <w:t xml:space="preserve"> و فیلد نوع محصول</w:t>
+      </w:r>
+      <w:r>
+        <w:rPr>
+          <w:rFonts w:hint="cs"/>
+          <w:rtl/>
+        </w:rPr>
+        <w:t xml:space="preserve"> حذف شده بود</w:t>
+      </w:r>
+      <w:r>
+        <w:rPr>
+          <w:rFonts w:hint="cs"/>
+          <w:rtl/>
+        </w:rPr>
+        <w:t>.</w:t>
+      </w:r>
+    </w:p>
+  </w:comment>
+  <w:comment w:id="57" w:author="Pouya Shiralipour" w:date="2024-11-10T09:51:00Z" w:initials="PS">
+    <w:p>
+      <w:pPr>
+        <w:pStyle w:val="CommentText"/>
+      </w:pPr>
+      <w:r>
+        <w:rPr>
+          <w:rStyle w:val="CommentReference"/>
+        </w:rPr>
+        <w:annotationRef/>
+      </w:r>
+      <w:r>
+        <w:rPr>
+          <w:rFonts w:hint="cs"/>
+          <w:rtl/>
+        </w:rPr>
+        <w:t>به این قسمت برگردم.</w:t>
+      </w:r>
+    </w:p>
+  </w:comment>
+  <w:comment w:id="58" w:author="Pouya Shiralipour" w:date="2024-11-10T09:54:00Z" w:initials="PS">
+    <w:p>
+      <w:pPr>
+        <w:pStyle w:val="CommentText"/>
+        <w:rPr>
+          <w:rtl/>
+        </w:rPr>
+      </w:pPr>
+      <w:r>
+        <w:rPr>
+          <w:rStyle w:val="CommentReference"/>
+        </w:rPr>
+        <w:annotationRef/>
+      </w:r>
+      <w:r>
+        <w:rPr>
+          <w:rFonts w:hint="cs"/>
+          <w:rtl/>
+        </w:rPr>
+        <w:t xml:space="preserve">تا قبل از </w:t>
+      </w:r>
+      <w:r>
+        <w:t>‘</w:t>
+      </w:r>
+      <w:r>
+        <w:rPr>
+          <w:rFonts w:hint="cs"/>
+          <w:rtl/>
+        </w:rPr>
+        <w:t>تا تاریخ</w:t>
+      </w:r>
+      <w:r>
+        <w:t>’</w:t>
+      </w:r>
+      <w:r>
+        <w:rPr>
+          <w:rFonts w:hint="cs"/>
+          <w:rtl/>
+        </w:rPr>
+        <w:t xml:space="preserve"> اتمام موجود بود.</w:t>
+      </w:r>
+    </w:p>
+  </w:comment>
+  <w:comment w:id="68" w:author="Pouya Shiralipour" w:date="2024-11-10T11:39:00Z" w:initials="PS">
+    <w:p>
+      <w:pPr>
+        <w:pStyle w:val="CommentText"/>
+        <w:rPr>
+          <w:rtl/>
+        </w:rPr>
+      </w:pPr>
+      <w:r>
+        <w:rPr>
+          <w:rStyle w:val="CommentReference"/>
+        </w:rPr>
+        <w:annotationRef/>
+      </w:r>
+      <w:r>
+        <w:rPr>
+          <w:rtl/>
+        </w:rPr>
+        <w:t>در هنگام ثبت فرا</w:t>
+      </w:r>
+      <w:r>
+        <w:rPr>
+          <w:rFonts w:hint="cs"/>
+          <w:rtl/>
+        </w:rPr>
+        <w:t>ی</w:t>
+      </w:r>
+      <w:r>
+        <w:rPr>
+          <w:rFonts w:hint="eastAsia"/>
+          <w:rtl/>
+        </w:rPr>
+        <w:t>ند</w:t>
+      </w:r>
+      <w:r>
+        <w:rPr>
+          <w:rtl/>
+        </w:rPr>
+        <w:t xml:space="preserve"> رضا</w:t>
+      </w:r>
+      <w:r>
+        <w:rPr>
+          <w:rFonts w:hint="cs"/>
+          <w:rtl/>
+        </w:rPr>
+        <w:t>ی</w:t>
+      </w:r>
+      <w:r>
+        <w:rPr>
+          <w:rFonts w:hint="eastAsia"/>
+          <w:rtl/>
+        </w:rPr>
+        <w:t>ت</w:t>
+      </w:r>
+      <w:r>
+        <w:rPr>
+          <w:rtl/>
+        </w:rPr>
+        <w:t xml:space="preserve"> سنج</w:t>
+      </w:r>
+      <w:r>
+        <w:rPr>
+          <w:rFonts w:hint="cs"/>
+          <w:rtl/>
+        </w:rPr>
+        <w:t>ی</w:t>
+      </w:r>
+      <w:r>
+        <w:rPr>
+          <w:rFonts w:hint="eastAsia"/>
+          <w:rtl/>
+        </w:rPr>
+        <w:t>،</w:t>
+      </w:r>
+      <w:r>
+        <w:rPr>
+          <w:rtl/>
+        </w:rPr>
+        <w:t xml:space="preserve"> موقع اضافه کردن</w:t>
+      </w:r>
+    </w:p>
+    <w:p>
+      <w:pPr>
+        <w:pStyle w:val="CommentText"/>
+      </w:pPr>
+      <w:r>
+        <w:rPr>
+          <w:rtl/>
+        </w:rPr>
+        <w:t xml:space="preserve"> مشتر</w:t>
+      </w:r>
+      <w:r>
+        <w:rPr>
+          <w:rFonts w:hint="cs"/>
+          <w:rtl/>
+        </w:rPr>
+        <w:t>ی</w:t>
+      </w:r>
+      <w:r>
+        <w:rPr>
+          <w:rtl/>
+        </w:rPr>
+        <w:t xml:space="preserve"> ماکس</w:t>
+      </w:r>
+      <w:r>
+        <w:rPr>
+          <w:rFonts w:hint="cs"/>
+          <w:rtl/>
+        </w:rPr>
+        <w:t>ی</w:t>
+      </w:r>
+      <w:r>
+        <w:rPr>
+          <w:rFonts w:hint="eastAsia"/>
+          <w:rtl/>
+        </w:rPr>
+        <w:t>مم</w:t>
+      </w:r>
+      <w:r>
+        <w:rPr>
+          <w:rtl/>
+        </w:rPr>
+        <w:t xml:space="preserve"> فقط 19 تا 19 تا م</w:t>
+      </w:r>
+      <w:r>
+        <w:rPr>
+          <w:rFonts w:hint="cs"/>
+          <w:rtl/>
+        </w:rPr>
+        <w:t>ی</w:t>
+      </w:r>
+      <w:r>
+        <w:rPr>
+          <w:rtl/>
+        </w:rPr>
+        <w:t xml:space="preserve"> توان</w:t>
+      </w:r>
+      <w:r>
+        <w:rPr>
+          <w:rFonts w:hint="cs"/>
+          <w:rtl/>
+        </w:rPr>
+        <w:t>ی</w:t>
+      </w:r>
+      <w:r>
+        <w:rPr>
+          <w:rFonts w:hint="eastAsia"/>
+          <w:rtl/>
+        </w:rPr>
+        <w:t>م</w:t>
+      </w:r>
+      <w:r>
+        <w:rPr>
+          <w:rtl/>
+        </w:rPr>
+        <w:t xml:space="preserve"> اضافه کن</w:t>
+      </w:r>
+      <w:r>
+        <w:rPr>
+          <w:rFonts w:hint="cs"/>
+          <w:rtl/>
+        </w:rPr>
+        <w:t>ی</w:t>
+      </w:r>
+      <w:r>
+        <w:rPr>
+          <w:rFonts w:hint="eastAsia"/>
+          <w:rtl/>
+        </w:rPr>
+        <w:t>م</w:t>
+      </w:r>
+      <w:r>
+        <w:rPr>
+          <w:rtl/>
+        </w:rPr>
+        <w:t>.</w:t>
+      </w:r>
+    </w:p>
+  </w:comment>
+  <w:comment w:id="69" w:author="Pouya Shiralipour" w:date="2024-11-10T11:43:00Z" w:initials="PS">
+    <w:p>
+      <w:pPr>
+        <w:pStyle w:val="CommentText"/>
+      </w:pPr>
+      <w:r>
+        <w:rPr>
+          <w:rStyle w:val="CommentReference"/>
+        </w:rPr>
+        <w:annotationRef/>
+      </w:r>
+      <w:r>
+        <w:rPr>
+          <w:rFonts w:hint="cs"/>
+          <w:rtl/>
+        </w:rPr>
+        <w:t>سوال مرجع نداریم</w:t>
+      </w:r>
+    </w:p>
+  </w:comment>
+  <w:comment w:id="70" w:author="Pouya Shiralipour" w:date="2024-11-10T11:49:00Z" w:initials="PS">
+    <w:p>
+      <w:pPr>
+        <w:pStyle w:val="CommentText"/>
+      </w:pPr>
+      <w:r>
+        <w:rPr>
+          <w:rStyle w:val="CommentReference"/>
+        </w:rPr>
+        <w:annotationRef/>
+      </w:r>
+      <w:r>
+        <w:rPr>
+          <w:rFonts w:hint="cs"/>
+          <w:rtl/>
+        </w:rPr>
+        <w:t>ولی قابلیت افزودن دارد.</w:t>
+      </w:r>
+    </w:p>
+  </w:comment>
+  <w:comment w:id="71" w:author="Pouya Shiralipour" w:date="2024-11-10T11:55:00Z" w:initials="PS">
+    <w:p>
+      <w:pPr>
+        <w:pStyle w:val="CommentText"/>
+        <w:rPr>
+          <w:rtl/>
+        </w:rPr>
+      </w:pPr>
+      <w:r>
+        <w:rPr>
+          <w:rStyle w:val="CommentReference"/>
+        </w:rPr>
+        <w:annotationRef/>
+      </w:r>
+      <w:r>
+        <w:rPr>
+          <w:rFonts w:hint="cs"/>
+          <w:rtl/>
+        </w:rPr>
+        <w:t>این فرم ها کجا هست؟</w:t>
+      </w:r>
+    </w:p>
+    <w:p>
+      <w:pPr>
+        <w:pStyle w:val="CommentText"/>
+      </w:pPr>
+    </w:p>
+  </w:comment>
+  <w:comment w:id="72" w:author="Pouya Shiralipour" w:date="2024-11-10T11:57:00Z" w:initials="PS">
+    <w:p>
+      <w:pPr>
+        <w:pStyle w:val="CommentText"/>
+      </w:pPr>
+      <w:r>
+        <w:rPr>
+          <w:rStyle w:val="CommentReference"/>
+        </w:rPr>
+        <w:annotationRef/>
+      </w:r>
+      <w:r>
+        <w:rPr>
+          <w:rFonts w:hint="cs"/>
+          <w:rtl/>
+        </w:rPr>
+        <w:t>درست ولی ستون ها جا به جا هست.</w:t>
+      </w:r>
+    </w:p>
+  </w:comment>
+  <w:comment w:id="73" w:author="Pouya Shiralipour" w:date="2024-11-10T12:06:00Z" w:initials="PS">
+    <w:p>
+      <w:pPr>
+        <w:pStyle w:val="CommentText"/>
+      </w:pPr>
+      <w:r>
+        <w:rPr>
+          <w:rStyle w:val="CommentReference"/>
+        </w:rPr>
+        <w:annotationRef/>
+      </w:r>
+      <w:r>
+        <w:rPr>
+          <w:rFonts w:hint="cs"/>
+          <w:rtl/>
+        </w:rPr>
+        <w:t>در پورتال برسی شود.</w:t>
+      </w:r>
+    </w:p>
+  </w:comment>
+  <w:comment w:id="74" w:author="Pouya Shiralipour" w:date="2024-11-10T12:08:00Z" w:initials="PS">
+    <w:p>
+      <w:pPr>
+        <w:pStyle w:val="CommentText"/>
+        <w:rPr>
+          <w:rFonts w:hint="cs"/>
+          <w:rtl/>
+        </w:rPr>
+      </w:pPr>
+      <w:r>
+        <w:rPr>
+          <w:rStyle w:val="CommentReference"/>
+        </w:rPr>
+        <w:annotationRef/>
+      </w:r>
+      <w:r>
+        <w:rPr>
+          <w:rFonts w:hint="cs"/>
+          <w:rtl/>
+        </w:rPr>
+        <w:t xml:space="preserve">98 کاراکتر بیشتر </w:t>
+      </w:r>
+      <w:r>
+        <w:rPr>
+          <w:rFonts w:hint="cs"/>
+          <w:rtl/>
+        </w:rPr>
+        <w:t>نمی پذیرد.</w:t>
+      </w:r>
+    </w:p>
+  </w:comment>
+  <w:comment w:id="75" w:author="Pouya Shiralipour" w:date="2024-11-10T12:12:00Z" w:initials="PS">
+    <w:p>
+      <w:pPr>
+        <w:pStyle w:val="CommentText"/>
+      </w:pPr>
+      <w:r>
+        <w:rPr>
+          <w:rStyle w:val="CommentReference"/>
+        </w:rPr>
+        <w:annotationRef/>
+      </w:r>
+      <w:r>
+        <w:rPr>
+          <w:rFonts w:hint="cs"/>
+          <w:rtl/>
+        </w:rPr>
+        <w:t>به زبان فارسی قبول کرد.</w:t>
+      </w:r>
+    </w:p>
+  </w:comment>
+</w:comments>
+</file>
+
+<file path=word/commentsExtended.xml><?xml version="1.0" encoding="utf-8"?>
+<w15:commentsEx xmlns:wpc="http://schemas.microsoft.com/office/word/2010/wordprocessingCanvas" xmlns:cx="http://schemas.microsoft.com/office/drawing/2014/chartex" xmlns:cx1="http://schemas.microsoft.com/office/drawing/2015/9/8/chartex" xmlns:cx2="http://schemas.microsoft.com/office/drawing/2015/10/21/chartex" xmlns:cx3="http://schemas.microsoft.com/office/drawing/2016/5/9/chartex" xmlns:cx4="http://schemas.microsoft.com/office/drawing/2016/5/10/chartex" xmlns:cx5="http://schemas.microsoft.com/office/drawing/2016/5/11/chartex" xmlns:cx6="http://schemas.microsoft.com/office/drawing/2016/5/12/chartex" xmlns:cx7="http://schemas.microsoft.com/office/drawing/2016/5/13/chartex" xmlns:cx8="http://schemas.microsoft.com/office/drawing/2016/5/14/chartex" xmlns:mc="http://schemas.openxmlformats.org/markup-compatibility/2006" xmlns:aink="http://schemas.microsoft.com/office/drawing/2016/ink" xmlns:am3d="http://schemas.microsoft.com/office/drawing/2017/model3d" xmlns:o="urn:schemas-microsoft-com:office:office" xmlns:r="http://schemas.openxmlformats.org/officeDocument/2006/relationships" xmlns:m="http://schemas.openxmlformats.org/officeDocument/2006/math" xmlns:v="urn:schemas-microsoft-com:vml" xmlns:wp14="http://schemas.microsoft.com/office/word/2010/wordprocessingDrawing" xmlns:wp="http://schemas.openxmlformats.org/drawingml/2006/wordprocessingDrawing" xmlns:w10="urn:schemas-microsoft-com:office:word" xmlns:w="http://schemas.openxmlformats.org/wordprocessingml/2006/main" xmlns:w14="http://schemas.microsoft.com/office/word/2010/wordml" xmlns:w15="http://schemas.microsoft.com/office/word/2012/wordml" xmlns:w16cex="http://schemas.microsoft.com/office/word/2018/wordml/cex" xmlns:w16cid="http://schemas.microsoft.com/office/word/2016/wordml/cid" xmlns:w16="http://schemas.microsoft.com/office/word/2018/wordml" xmlns:w16sdtdh="http://schemas.microsoft.com/office/word/2020/wordml/sdtdatahash" xmlns:w16se="http://schemas.microsoft.com/office/word/2015/wordml/symex" xmlns:wpg="http://schemas.microsoft.com/office/word/2010/wordprocessingGroup" xmlns:wpi="http://schemas.microsoft.com/office/word/2010/wordprocessingInk" xmlns:wne="http://schemas.microsoft.com/office/word/2006/wordml" xmlns:wps="http://schemas.microsoft.com/office/word/2010/wordprocessingShape" mc:Ignorable="w14 w15 w16se w16cid w16 w16cex w16sdtdh wp14">
+  <w15:commentEx w15:paraId="64CBBAD4" w15:done="0"/>
+  <w15:commentEx w15:paraId="1982EAAF" w15:done="0"/>
+  <w15:commentEx w15:paraId="4BA76138" w15:done="0"/>
+  <w15:commentEx w15:paraId="1BB18727" w15:done="0"/>
+  <w15:commentEx w15:paraId="032427A8" w15:done="0"/>
+  <w15:commentEx w15:paraId="155D31D8" w15:done="0"/>
+  <w15:commentEx w15:paraId="17C8D05D" w15:done="0"/>
+  <w15:commentEx w15:paraId="2C9068B5" w15:done="0"/>
+  <w15:commentEx w15:paraId="13D84052" w15:done="0"/>
+  <w15:commentEx w15:paraId="1A063212" w15:done="0"/>
+  <w15:commentEx w15:paraId="26348C15" w15:done="0"/>
+  <w15:commentEx w15:paraId="090B2553" w15:done="0"/>
+  <w15:commentEx w15:paraId="210CD194" w15:done="0"/>
+  <w15:commentEx w15:paraId="4D88D66E" w15:done="0"/>
+</w15:commentsEx>
+</file>
+
+<file path=word/commentsExtensible.xml><?xml version="1.0" encoding="utf-8"?>
+<w16cex:commentsExtensible xmlns:wpc="http://schemas.microsoft.com/office/word/2010/wordprocessingCanvas" xmlns:cx="http://schemas.microsoft.com/office/drawing/2014/chartex" xmlns:cx1="http://schemas.microsoft.com/office/drawing/2015/9/8/chartex" xmlns:cx2="http://schemas.microsoft.com/office/drawing/2015/10/21/chartex" xmlns:cx3="http://schemas.microsoft.com/office/drawing/2016/5/9/chartex" xmlns:cx4="http://schemas.microsoft.com/office/drawing/2016/5/10/chartex" xmlns:cx5="http://schemas.microsoft.com/office/drawing/2016/5/11/chartex" xmlns:cx6="http://schemas.microsoft.com/office/drawing/2016/5/12/chartex" xmlns:cx7="http://schemas.microsoft.com/office/drawing/2016/5/13/chartex" xmlns:cx8="http://schemas.microsoft.com/office/drawing/2016/5/14/chartex" xmlns:mc="http://schemas.openxmlformats.org/markup-compatibility/2006" xmlns:aink="http://schemas.microsoft.com/office/drawing/2016/ink" xmlns:am3d="http://schemas.microsoft.com/office/drawing/2017/model3d" xmlns:o="urn:schemas-microsoft-com:office:office" xmlns:r="http://schemas.openxmlformats.org/officeDocument/2006/relationships" xmlns:m="http://schemas.openxmlformats.org/officeDocument/2006/math" xmlns:v="urn:schemas-microsoft-com:vml" xmlns:wp14="http://schemas.microsoft.com/office/word/2010/wordprocessingDrawing" xmlns:wp="http://schemas.openxmlformats.org/drawingml/2006/wordprocessingDrawing" xmlns:w10="urn:schemas-microsoft-com:office:word" xmlns:w="http://schemas.openxmlformats.org/wordprocessingml/2006/main" xmlns:w14="http://schemas.microsoft.com/office/word/2010/wordml" xmlns:w15="http://schemas.microsoft.com/office/word/2012/wordml" xmlns:w16cex="http://schemas.microsoft.com/office/word/2018/wordml/cex" xmlns:w16cid="http://schemas.microsoft.com/office/word/2016/wordml/cid" xmlns:w16="http://schemas.microsoft.com/office/word/2018/wordml" xmlns:w16sdtdh="http://schemas.microsoft.com/office/word/2020/wordml/sdtdatahash" xmlns:w16se="http://schemas.microsoft.com/office/word/2015/wordml/symex" xmlns:wpg="http://schemas.microsoft.com/office/word/2010/wordprocessingGroup" xmlns:wpi="http://schemas.microsoft.com/office/word/2010/wordprocessingInk" xmlns:wne="http://schemas.microsoft.com/office/word/2006/wordml" xmlns:wps="http://schemas.microsoft.com/office/word/2010/wordprocessingShape" mc:Ignorable="w14 w15 w16se w16cid w16 w16cex w16sdtdh wp14">
+  <w16cex:commentExtensible w16cex:durableId="2ADAEDFA" w16cex:dateUtc="2024-11-10T05:01:00Z"/>
+  <w16cex:commentExtensible w16cex:durableId="2ADAF5A2" w16cex:dateUtc="2024-11-10T05:34:00Z"/>
+  <w16cex:commentExtensible w16cex:durableId="2ADAFB9D" w16cex:dateUtc="2024-11-10T06:00:00Z"/>
+  <w16cex:commentExtensible w16cex:durableId="2ADAF8D5" w16cex:dateUtc="2024-11-10T05:48:00Z"/>
+  <w16cex:commentExtensible w16cex:durableId="2ADB00AD" w16cex:dateUtc="2024-11-10T06:21:00Z"/>
+  <w16cex:commentExtensible w16cex:durableId="2ADB0160" w16cex:dateUtc="2024-11-10T06:24:00Z"/>
+  <w16cex:commentExtensible w16cex:durableId="2ADB1A05" w16cex:dateUtc="2024-11-10T08:09:00Z"/>
+  <w16cex:commentExtensible w16cex:durableId="2ADB1ACE" w16cex:dateUtc="2024-11-10T08:13:00Z"/>
+  <w16cex:commentExtensible w16cex:durableId="2ADB1C36" w16cex:dateUtc="2024-11-10T08:19:00Z"/>
+  <w16cex:commentExtensible w16cex:durableId="2ADB1DB4" w16cex:dateUtc="2024-11-10T08:25:00Z"/>
+  <w16cex:commentExtensible w16cex:durableId="2ADB1E31" w16cex:dateUtc="2024-11-10T08:27:00Z"/>
+  <w16cex:commentExtensible w16cex:durableId="2ADB2037" w16cex:dateUtc="2024-11-10T08:36:00Z"/>
+  <w16cex:commentExtensible w16cex:durableId="2ADB20B1" w16cex:dateUtc="2024-11-10T08:38:00Z"/>
+  <w16cex:commentExtensible w16cex:durableId="2ADB21A3" w16cex:dateUtc="2024-11-10T08:42:00Z"/>
+</w16cex:commentsExtensible>
+</file>
+
+<file path=word/commentsIds.xml><?xml version="1.0" encoding="utf-8"?>
+<w16cid:commentsIds xmlns:wpc="http://schemas.microsoft.com/office/word/2010/wordprocessingCanvas" xmlns:cx="http://schemas.microsoft.com/office/drawing/2014/chartex" xmlns:cx1="http://schemas.microsoft.com/office/drawing/2015/9/8/chartex" xmlns:cx2="http://schemas.microsoft.com/office/drawing/2015/10/21/chartex" xmlns:cx3="http://schemas.microsoft.com/office/drawing/2016/5/9/chartex" xmlns:cx4="http://schemas.microsoft.com/office/drawing/2016/5/10/chartex" xmlns:cx5="http://schemas.microsoft.com/office/drawing/2016/5/11/chartex" xmlns:cx6="http://schemas.microsoft.com/office/drawing/2016/5/12/chartex" xmlns:cx7="http://schemas.microsoft.com/office/drawing/2016/5/13/chartex" xmlns:cx8="http://schemas.microsoft.com/office/drawing/2016/5/14/chartex" xmlns:mc="http://schemas.openxmlformats.org/markup-compatibility/2006" xmlns:aink="http://schemas.microsoft.com/office/drawing/2016/ink" xmlns:am3d="http://schemas.microsoft.com/office/drawing/2017/model3d" xmlns:o="urn:schemas-microsoft-com:office:office" xmlns:r="http://schemas.openxmlformats.org/officeDocument/2006/relationships" xmlns:m="http://schemas.openxmlformats.org/officeDocument/2006/math" xmlns:v="urn:schemas-microsoft-com:vml" xmlns:wp14="http://schemas.microsoft.com/office/word/2010/wordprocessingDrawing" xmlns:wp="http://schemas.openxmlformats.org/drawingml/2006/wordprocessingDrawing" xmlns:w10="urn:schemas-microsoft-com:office:word" xmlns:w="http://schemas.openxmlformats.org/wordprocessingml/2006/main" xmlns:w14="http://schemas.microsoft.com/office/word/2010/wordml" xmlns:w15="http://schemas.microsoft.com/office/word/2012/wordml" xmlns:w16cex="http://schemas.microsoft.com/office/word/2018/wordml/cex" xmlns:w16cid="http://schemas.microsoft.com/office/word/2016/wordml/cid" xmlns:w16="http://schemas.microsoft.com/office/word/2018/wordml" xmlns:w16sdtdh="http://schemas.microsoft.com/office/word/2020/wordml/sdtdatahash" xmlns:w16se="http://schemas.microsoft.com/office/word/2015/wordml/symex" xmlns:wpg="http://schemas.microsoft.com/office/word/2010/wordprocessingGroup" xmlns:wpi="http://schemas.microsoft.com/office/word/2010/wordprocessingInk" xmlns:wne="http://schemas.microsoft.com/office/word/2006/wordml" xmlns:wps="http://schemas.microsoft.com/office/word/2010/wordprocessingShape" mc:Ignorable="w14 w15 w16se w16cid w16 w16cex w16sdtdh wp14">
+  <w16cid:commentId w16cid:paraId="64CBBAD4" w16cid:durableId="2ADAEDFA"/>
+  <w16cid:commentId w16cid:paraId="1982EAAF" w16cid:durableId="2ADAF5A2"/>
+  <w16cid:commentId w16cid:paraId="4BA76138" w16cid:durableId="2ADAFB9D"/>
+  <w16cid:commentId w16cid:paraId="1BB18727" w16cid:durableId="2ADAF8D5"/>
+  <w16cid:commentId w16cid:paraId="032427A8" w16cid:durableId="2ADB00AD"/>
+  <w16cid:commentId w16cid:paraId="155D31D8" w16cid:durableId="2ADB0160"/>
+  <w16cid:commentId w16cid:paraId="17C8D05D" w16cid:durableId="2ADB1A05"/>
+  <w16cid:commentId w16cid:paraId="2C9068B5" w16cid:durableId="2ADB1ACE"/>
+  <w16cid:commentId w16cid:paraId="13D84052" w16cid:durableId="2ADB1C36"/>
+  <w16cid:commentId w16cid:paraId="1A063212" w16cid:durableId="2ADB1DB4"/>
+  <w16cid:commentId w16cid:paraId="26348C15" w16cid:durableId="2ADB1E31"/>
+  <w16cid:commentId w16cid:paraId="090B2553" w16cid:durableId="2ADB2037"/>
+  <w16cid:commentId w16cid:paraId="210CD194" w16cid:durableId="2ADB20B1"/>
+  <w16cid:commentId w16cid:paraId="4D88D66E" w16cid:durableId="2ADB21A3"/>
+</w16cid:commentsIds>
+</file>
+
 <file path=word/endnotes.xml><?xml version="1.0" encoding="utf-8"?>
-<w:endnotes xmlns:wpc="http://schemas.microsoft.com/office/word/2010/wordprocessingCanvas" xmlns:cx="http://schemas.microsoft.com/office/drawing/2014/chartex" xmlns:cx1="http://schemas.microsoft.com/office/drawing/2015/9/8/chartex" xmlns:cx2="http://schemas.microsoft.com/office/drawing/2015/10/21/chartex" xmlns:cx3="http://schemas.microsoft.com/office/drawing/2016/5/9/chartex" xmlns:cx4="http://schemas.microsoft.com/office/drawing/2016/5/10/chartex" xmlns:cx5="http://schemas.microsoft.com/office/drawing/2016/5/11/chartex" xmlns:cx6="http://schemas.microsoft.com/office/drawing/2016/5/12/chartex" xmlns:cx7="http://schemas.microsoft.com/office/drawing/2016/5/13/chartex" xmlns:cx8="http://schemas.microsoft.com/office/drawing/2016/5/14/chartex" xmlns:mc="http://schemas.openxmlformats.org/markup-compatibility/2006" xmlns:aink="http://schemas.microsoft.com/office/drawing/2016/ink" xmlns:am3d="http://schemas.microsoft.com/office/drawing/2017/model3d" xmlns:o="urn:schemas-microsoft-com:office:office" xmlns:oel="http://schemas.microsoft.com/office/2019/extlst" xmlns:r="http://schemas.openxmlformats.org/officeDocument/2006/relationships" xmlns:m="http://schemas.openxmlformats.org/officeDocument/2006/math" xmlns:v="urn:schemas-microsoft-com:vml" xmlns:wp14="http://schemas.microsoft.com/office/word/2010/wordprocessingDrawing" xmlns:wp="http://schemas.openxmlformats.org/drawingml/2006/wordprocessingDrawing" xmlns:w10="urn:schemas-microsoft-com:office:word" xmlns:w="http://schemas.openxmlformats.org/wordprocessingml/2006/main" xmlns:w14="http://schemas.microsoft.com/office/word/2010/wordml" xmlns:w15="http://schemas.microsoft.com/office/word/2012/wordml" xmlns:w16cex="http://schemas.microsoft.com/office/word/2018/wordml/cex" xmlns:w16cid="http://schemas.microsoft.com/office/word/2016/wordml/cid" xmlns:w16="http://schemas.microsoft.com/office/word/2018/wordml" xmlns:w16du="http://schemas.microsoft.com/office/word/2023/wordml/word16du" xmlns:w16sdtdh="http://schemas.microsoft.com/office/word/2020/wordml/sdtdatahash" xmlns:w16se="http://schemas.microsoft.com/office/word/2015/wordml/symex" xmlns:wpg="http://schemas.microsoft.com/office/word/2010/wordprocessingGroup" xmlns:wpi="http://schemas.microsoft.com/office/word/2010/wordprocessingInk" xmlns:wne="http://schemas.microsoft.com/office/word/2006/wordml" xmlns:wps="http://schemas.microsoft.com/office/word/2010/wordprocessingShape" mc:Ignorable="w14 w15 w16se w16cid w16 w16cex w16sdtdh w16du wp14">
+<w:endnotes xmlns:wpc="http://schemas.microsoft.com/office/word/2010/wordprocessingCanvas" xmlns:cx="http://schemas.microsoft.com/office/drawing/2014/chartex" xmlns:cx1="http://schemas.microsoft.com/office/drawing/2015/9/8/chartex" xmlns:cx2="http://schemas.microsoft.com/office/drawing/2015/10/21/chartex" xmlns:cx3="http://schemas.microsoft.com/office/drawing/2016/5/9/chartex" xmlns:cx4="http://schemas.microsoft.com/office/drawing/2016/5/10/chartex" xmlns:cx5="http://schemas.microsoft.com/office/drawing/2016/5/11/chartex" xmlns:cx6="http://schemas.microsoft.com/office/drawing/2016/5/12/chartex" xmlns:cx7="http://schemas.microsoft.com/office/drawing/2016/5/13/chartex" xmlns:cx8="http://schemas.microsoft.com/office/drawing/2016/5/14/chartex" xmlns:mc="http://schemas.openxmlformats.org/markup-compatibility/2006" xmlns:aink="http://schemas.microsoft.com/office/drawing/2016/ink" xmlns:am3d="http://schemas.microsoft.com/office/drawing/2017/model3d" xmlns:o="urn:schemas-microsoft-com:office:office" xmlns:r="http://schemas.openxmlformats.org/officeDocument/2006/relationships" xmlns:m="http://schemas.openxmlformats.org/officeDocument/2006/math" xmlns:v="urn:schemas-microsoft-com:vml" xmlns:wp14="http://schemas.microsoft.com/office/word/2010/wordprocessingDrawing" xmlns:wp="http://schemas.openxmlformats.org/drawingml/2006/wordprocessingDrawing" xmlns:w10="urn:schemas-microsoft-com:office:word" xmlns:w="http://schemas.openxmlformats.org/wordprocessingml/2006/main" xmlns:w14="http://schemas.microsoft.com/office/word/2010/wordml" xmlns:w15="http://schemas.microsoft.com/office/word/2012/wordml" xmlns:w16cex="http://schemas.microsoft.com/office/word/2018/wordml/cex" xmlns:w16cid="http://schemas.microsoft.com/office/word/2016/wordml/cid" xmlns:w16="http://schemas.microsoft.com/office/word/2018/wordml" xmlns:w16sdtdh="http://schemas.microsoft.com/office/word/2020/wordml/sdtdatahash" xmlns:w16se="http://schemas.microsoft.com/office/word/2015/wordml/symex" xmlns:wpg="http://schemas.microsoft.com/office/word/2010/wordprocessingGroup" xmlns:wpi="http://schemas.microsoft.com/office/word/2010/wordprocessingInk" xmlns:wne="http://schemas.microsoft.com/office/word/2006/wordml" xmlns:wps="http://schemas.microsoft.com/office/word/2010/wordprocessingShape" mc:Ignorable="w14 w15 w16se w16cid w16 w16cex w16sdtdh wp14">
   <w:endnote w:type="separator" w:id="-1">
     <w:p>
       <w:pPr>
@@ -21105,7 +21827,7 @@
 </file>
 
 <file path=word/footer1.xml><?xml version="1.0" encoding="utf-8"?>
-<w:ftr xmlns:wpc="http://schemas.microsoft.com/office/word/2010/wordprocessingCanvas" xmlns:cx="http://schemas.microsoft.com/office/drawing/2014/chartex" xmlns:cx1="http://schemas.microsoft.com/office/drawing/2015/9/8/chartex" xmlns:cx2="http://schemas.microsoft.com/office/drawing/2015/10/21/chartex" xmlns:cx3="http://schemas.microsoft.com/office/drawing/2016/5/9/chartex" xmlns:cx4="http://schemas.microsoft.com/office/drawing/2016/5/10/chartex" xmlns:cx5="http://schemas.microsoft.com/office/drawing/2016/5/11/chartex" xmlns:cx6="http://schemas.microsoft.com/office/drawing/2016/5/12/chartex" xmlns:cx7="http://schemas.microsoft.com/office/drawing/2016/5/13/chartex" xmlns:cx8="http://schemas.microsoft.com/office/drawing/2016/5/14/chartex" xmlns:mc="http://schemas.openxmlformats.org/markup-compatibility/2006" xmlns:aink="http://schemas.microsoft.com/office/drawing/2016/ink" xmlns:am3d="http://schemas.microsoft.com/office/drawing/2017/model3d" xmlns:o="urn:schemas-microsoft-com:office:office" xmlns:oel="http://schemas.microsoft.com/office/2019/extlst" xmlns:r="http://schemas.openxmlformats.org/officeDocument/2006/relationships" xmlns:m="http://schemas.openxmlformats.org/officeDocument/2006/math" xmlns:v="urn:schemas-microsoft-com:vml" xmlns:wp14="http://schemas.microsoft.com/office/word/2010/wordprocessingDrawing" xmlns:wp="http://schemas.openxmlformats.org/drawingml/2006/wordprocessingDrawing" xmlns:w10="urn:schemas-microsoft-com:office:word" xmlns:w="http://schemas.openxmlformats.org/wordprocessingml/2006/main" xmlns:w14="http://schemas.microsoft.com/office/word/2010/wordml" xmlns:w15="http://schemas.microsoft.com/office/word/2012/wordml" xmlns:w16cex="http://schemas.microsoft.com/office/word/2018/wordml/cex" xmlns:w16cid="http://schemas.microsoft.com/office/word/2016/wordml/cid" xmlns:w16="http://schemas.microsoft.com/office/word/2018/wordml" xmlns:w16du="http://schemas.microsoft.com/office/word/2023/wordml/word16du" xmlns:w16sdtdh="http://schemas.microsoft.com/office/word/2020/wordml/sdtdatahash" xmlns:w16se="http://schemas.microsoft.com/office/word/2015/wordml/symex" xmlns:wpg="http://schemas.microsoft.com/office/word/2010/wordprocessingGroup" xmlns:wpi="http://schemas.microsoft.com/office/word/2010/wordprocessingInk" xmlns:wne="http://schemas.microsoft.com/office/word/2006/wordml" xmlns:wps="http://schemas.microsoft.com/office/word/2010/wordprocessingShape" mc:Ignorable="w14 w15 w16se w16cid w16 w16cex w16sdtdh w16du wp14">
+<w:ftr xmlns:wpc="http://schemas.microsoft.com/office/word/2010/wordprocessingCanvas" xmlns:cx="http://schemas.microsoft.com/office/drawing/2014/chartex" xmlns:cx1="http://schemas.microsoft.com/office/drawing/2015/9/8/chartex" xmlns:cx2="http://schemas.microsoft.com/office/drawing/2015/10/21/chartex" xmlns:cx3="http://schemas.microsoft.com/office/drawing/2016/5/9/chartex" xmlns:cx4="http://schemas.microsoft.com/office/drawing/2016/5/10/chartex" xmlns:cx5="http://schemas.microsoft.com/office/drawing/2016/5/11/chartex" xmlns:cx6="http://schemas.microsoft.com/office/drawing/2016/5/12/chartex" xmlns:cx7="http://schemas.microsoft.com/office/drawing/2016/5/13/chartex" xmlns:cx8="http://schemas.microsoft.com/office/drawing/2016/5/14/chartex" xmlns:mc="http://schemas.openxmlformats.org/markup-compatibility/2006" xmlns:aink="http://schemas.microsoft.com/office/drawing/2016/ink" xmlns:am3d="http://schemas.microsoft.com/office/drawing/2017/model3d" xmlns:o="urn:schemas-microsoft-com:office:office" xmlns:r="http://schemas.openxmlformats.org/officeDocument/2006/relationships" xmlns:m="http://schemas.openxmlformats.org/officeDocument/2006/math" xmlns:v="urn:schemas-microsoft-com:vml" xmlns:wp14="http://schemas.microsoft.com/office/word/2010/wordprocessingDrawing" xmlns:wp="http://schemas.openxmlformats.org/drawingml/2006/wordprocessingDrawing" xmlns:w10="urn:schemas-microsoft-com:office:word" xmlns:w="http://schemas.openxmlformats.org/wordprocessingml/2006/main" xmlns:w14="http://schemas.microsoft.com/office/word/2010/wordml" xmlns:w15="http://schemas.microsoft.com/office/word/2012/wordml" xmlns:w16cex="http://schemas.microsoft.com/office/word/2018/wordml/cex" xmlns:w16cid="http://schemas.microsoft.com/office/word/2016/wordml/cid" xmlns:w16="http://schemas.microsoft.com/office/word/2018/wordml" xmlns:w16sdtdh="http://schemas.microsoft.com/office/word/2020/wordml/sdtdatahash" xmlns:w16se="http://schemas.microsoft.com/office/word/2015/wordml/symex" xmlns:wpg="http://schemas.microsoft.com/office/word/2010/wordprocessingGroup" xmlns:wpi="http://schemas.microsoft.com/office/word/2010/wordprocessingInk" xmlns:wne="http://schemas.microsoft.com/office/word/2006/wordml" xmlns:wps="http://schemas.microsoft.com/office/word/2010/wordprocessingShape" mc:Ignorable="w14 w15 w16se w16cid w16 w16cex w16sdtdh wp14">
   <w:tbl>
     <w:tblPr>
       <w:bidiVisual/>
@@ -21275,7 +21997,7 @@
 </file>
 
 <file path=word/footer2.xml><?xml version="1.0" encoding="utf-8"?>
-<w:ftr xmlns:wpc="http://schemas.microsoft.com/office/word/2010/wordprocessingCanvas" xmlns:cx="http://schemas.microsoft.com/office/drawing/2014/chartex" xmlns:cx1="http://schemas.microsoft.com/office/drawing/2015/9/8/chartex" xmlns:cx2="http://schemas.microsoft.com/office/drawing/2015/10/21/chartex" xmlns:cx3="http://schemas.microsoft.com/office/drawing/2016/5/9/chartex" xmlns:cx4="http://schemas.microsoft.com/office/drawing/2016/5/10/chartex" xmlns:cx5="http://schemas.microsoft.com/office/drawing/2016/5/11/chartex" xmlns:cx6="http://schemas.microsoft.com/office/drawing/2016/5/12/chartex" xmlns:cx7="http://schemas.microsoft.com/office/drawing/2016/5/13/chartex" xmlns:cx8="http://schemas.microsoft.com/office/drawing/2016/5/14/chartex" xmlns:mc="http://schemas.openxmlformats.org/markup-compatibility/2006" xmlns:aink="http://schemas.microsoft.com/office/drawing/2016/ink" xmlns:am3d="http://schemas.microsoft.com/office/drawing/2017/model3d" xmlns:o="urn:schemas-microsoft-com:office:office" xmlns:oel="http://schemas.microsoft.com/office/2019/extlst" xmlns:r="http://schemas.openxmlformats.org/officeDocument/2006/relationships" xmlns:m="http://schemas.openxmlformats.org/officeDocument/2006/math" xmlns:v="urn:schemas-microsoft-com:vml" xmlns:wp14="http://schemas.microsoft.com/office/word/2010/wordprocessingDrawing" xmlns:wp="http://schemas.openxmlformats.org/drawingml/2006/wordprocessingDrawing" xmlns:w10="urn:schemas-microsoft-com:office:word" xmlns:w="http://schemas.openxmlformats.org/wordprocessingml/2006/main" xmlns:w14="http://schemas.microsoft.com/office/word/2010/wordml" xmlns:w15="http://schemas.microsoft.com/office/word/2012/wordml" xmlns:w16cex="http://schemas.microsoft.com/office/word/2018/wordml/cex" xmlns:w16cid="http://schemas.microsoft.com/office/word/2016/wordml/cid" xmlns:w16="http://schemas.microsoft.com/office/word/2018/wordml" xmlns:w16du="http://schemas.microsoft.com/office/word/2023/wordml/word16du" xmlns:w16sdtdh="http://schemas.microsoft.com/office/word/2020/wordml/sdtdatahash" xmlns:w16se="http://schemas.microsoft.com/office/word/2015/wordml/symex" xmlns:wpg="http://schemas.microsoft.com/office/word/2010/wordprocessingGroup" xmlns:wpi="http://schemas.microsoft.com/office/word/2010/wordprocessingInk" xmlns:wne="http://schemas.microsoft.com/office/word/2006/wordml" xmlns:wps="http://schemas.microsoft.com/office/word/2010/wordprocessingShape" mc:Ignorable="w14 w15 w16se w16cid w16 w16cex w16sdtdh w16du wp14">
+<w:ftr xmlns:wpc="http://schemas.microsoft.com/office/word/2010/wordprocessingCanvas" xmlns:cx="http://schemas.microsoft.com/office/drawing/2014/chartex" xmlns:cx1="http://schemas.microsoft.com/office/drawing/2015/9/8/chartex" xmlns:cx2="http://schemas.microsoft.com/office/drawing/2015/10/21/chartex" xmlns:cx3="http://schemas.microsoft.com/office/drawing/2016/5/9/chartex" xmlns:cx4="http://schemas.microsoft.com/office/drawing/2016/5/10/chartex" xmlns:cx5="http://schemas.microsoft.com/office/drawing/2016/5/11/chartex" xmlns:cx6="http://schemas.microsoft.com/office/drawing/2016/5/12/chartex" xmlns:cx7="http://schemas.microsoft.com/office/drawing/2016/5/13/chartex" xmlns:cx8="http://schemas.microsoft.com/office/drawing/2016/5/14/chartex" xmlns:mc="http://schemas.openxmlformats.org/markup-compatibility/2006" xmlns:aink="http://schemas.microsoft.com/office/drawing/2016/ink" xmlns:am3d="http://schemas.microsoft.com/office/drawing/2017/model3d" xmlns:o="urn:schemas-microsoft-com:office:office" xmlns:r="http://schemas.openxmlformats.org/officeDocument/2006/relationships" xmlns:m="http://schemas.openxmlformats.org/officeDocument/2006/math" xmlns:v="urn:schemas-microsoft-com:vml" xmlns:wp14="http://schemas.microsoft.com/office/word/2010/wordprocessingDrawing" xmlns:wp="http://schemas.openxmlformats.org/drawingml/2006/wordprocessingDrawing" xmlns:w10="urn:schemas-microsoft-com:office:word" xmlns:w="http://schemas.openxmlformats.org/wordprocessingml/2006/main" xmlns:w14="http://schemas.microsoft.com/office/word/2010/wordml" xmlns:w15="http://schemas.microsoft.com/office/word/2012/wordml" xmlns:w16cex="http://schemas.microsoft.com/office/word/2018/wordml/cex" xmlns:w16cid="http://schemas.microsoft.com/office/word/2016/wordml/cid" xmlns:w16="http://schemas.microsoft.com/office/word/2018/wordml" xmlns:w16sdtdh="http://schemas.microsoft.com/office/word/2020/wordml/sdtdatahash" xmlns:w16se="http://schemas.microsoft.com/office/word/2015/wordml/symex" xmlns:wpg="http://schemas.microsoft.com/office/word/2010/wordprocessingGroup" xmlns:wpi="http://schemas.microsoft.com/office/word/2010/wordprocessingInk" xmlns:wne="http://schemas.microsoft.com/office/word/2006/wordml" xmlns:wps="http://schemas.microsoft.com/office/word/2010/wordprocessingShape" mc:Ignorable="w14 w15 w16se w16cid w16 w16cex w16sdtdh wp14">
   <w:p>
     <w:pPr>
       <w:spacing w:line="240" w:lineRule="auto"/>
@@ -21432,7 +22154,7 @@
             </wp:anchor>
           </w:drawing>
         </mc:Choice>
-        <mc:Fallback>
+        <mc:Fallback xmlns:oel="http://schemas.microsoft.com/office/2019/extlst" xmlns:w16du="http://schemas.microsoft.com/office/word/2023/wordml/word16du">
           <w:pict>
             <v:shapetype w14:anchorId="71B628FA" id="_x0000_t32" coordsize="21600,21600" o:spt="32" o:oned="t" path="m,l21600,21600e" filled="f">
               <v:path arrowok="t" fillok="f" o:connecttype="none"/>
@@ -21865,7 +22587,7 @@
 </file>
 
 <file path=word/footer3.xml><?xml version="1.0" encoding="utf-8"?>
-<w:ftr xmlns:wpc="http://schemas.microsoft.com/office/word/2010/wordprocessingCanvas" xmlns:cx="http://schemas.microsoft.com/office/drawing/2014/chartex" xmlns:cx1="http://schemas.microsoft.com/office/drawing/2015/9/8/chartex" xmlns:cx2="http://schemas.microsoft.com/office/drawing/2015/10/21/chartex" xmlns:cx3="http://schemas.microsoft.com/office/drawing/2016/5/9/chartex" xmlns:cx4="http://schemas.microsoft.com/office/drawing/2016/5/10/chartex" xmlns:cx5="http://schemas.microsoft.com/office/drawing/2016/5/11/chartex" xmlns:cx6="http://schemas.microsoft.com/office/drawing/2016/5/12/chartex" xmlns:cx7="http://schemas.microsoft.com/office/drawing/2016/5/13/chartex" xmlns:cx8="http://schemas.microsoft.com/office/drawing/2016/5/14/chartex" xmlns:mc="http://schemas.openxmlformats.org/markup-compatibility/2006" xmlns:aink="http://schemas.microsoft.com/office/drawing/2016/ink" xmlns:am3d="http://schemas.microsoft.com/office/drawing/2017/model3d" xmlns:o="urn:schemas-microsoft-com:office:office" xmlns:oel="http://schemas.microsoft.com/office/2019/extlst" xmlns:r="http://schemas.openxmlformats.org/officeDocument/2006/relationships" xmlns:m="http://schemas.openxmlformats.org/officeDocument/2006/math" xmlns:v="urn:schemas-microsoft-com:vml" xmlns:wp14="http://schemas.microsoft.com/office/word/2010/wordprocessingDrawing" xmlns:wp="http://schemas.openxmlformats.org/drawingml/2006/wordprocessingDrawing" xmlns:w10="urn:schemas-microsoft-com:office:word" xmlns:w="http://schemas.openxmlformats.org/wordprocessingml/2006/main" xmlns:w14="http://schemas.microsoft.com/office/word/2010/wordml" xmlns:w15="http://schemas.microsoft.com/office/word/2012/wordml" xmlns:w16cex="http://schemas.microsoft.com/office/word/2018/wordml/cex" xmlns:w16cid="http://schemas.microsoft.com/office/word/2016/wordml/cid" xmlns:w16="http://schemas.microsoft.com/office/word/2018/wordml" xmlns:w16du="http://schemas.microsoft.com/office/word/2023/wordml/word16du" xmlns:w16sdtdh="http://schemas.microsoft.com/office/word/2020/wordml/sdtdatahash" xmlns:w16se="http://schemas.microsoft.com/office/word/2015/wordml/symex" xmlns:wpg="http://schemas.microsoft.com/office/word/2010/wordprocessingGroup" xmlns:wpi="http://schemas.microsoft.com/office/word/2010/wordprocessingInk" xmlns:wne="http://schemas.microsoft.com/office/word/2006/wordml" xmlns:wps="http://schemas.microsoft.com/office/word/2010/wordprocessingShape" mc:Ignorable="w14 w15 w16se w16cid w16 w16cex w16sdtdh w16du wp14">
+<w:ftr xmlns:wpc="http://schemas.microsoft.com/office/word/2010/wordprocessingCanvas" xmlns:cx="http://schemas.microsoft.com/office/drawing/2014/chartex" xmlns:cx1="http://schemas.microsoft.com/office/drawing/2015/9/8/chartex" xmlns:cx2="http://schemas.microsoft.com/office/drawing/2015/10/21/chartex" xmlns:cx3="http://schemas.microsoft.com/office/drawing/2016/5/9/chartex" xmlns:cx4="http://schemas.microsoft.com/office/drawing/2016/5/10/chartex" xmlns:cx5="http://schemas.microsoft.com/office/drawing/2016/5/11/chartex" xmlns:cx6="http://schemas.microsoft.com/office/drawing/2016/5/12/chartex" xmlns:cx7="http://schemas.microsoft.com/office/drawing/2016/5/13/chartex" xmlns:cx8="http://schemas.microsoft.com/office/drawing/2016/5/14/chartex" xmlns:mc="http://schemas.openxmlformats.org/markup-compatibility/2006" xmlns:aink="http://schemas.microsoft.com/office/drawing/2016/ink" xmlns:am3d="http://schemas.microsoft.com/office/drawing/2017/model3d" xmlns:o="urn:schemas-microsoft-com:office:office" xmlns:r="http://schemas.openxmlformats.org/officeDocument/2006/relationships" xmlns:m="http://schemas.openxmlformats.org/officeDocument/2006/math" xmlns:v="urn:schemas-microsoft-com:vml" xmlns:wp14="http://schemas.microsoft.com/office/word/2010/wordprocessingDrawing" xmlns:wp="http://schemas.openxmlformats.org/drawingml/2006/wordprocessingDrawing" xmlns:w10="urn:schemas-microsoft-com:office:word" xmlns:w="http://schemas.openxmlformats.org/wordprocessingml/2006/main" xmlns:w14="http://schemas.microsoft.com/office/word/2010/wordml" xmlns:w15="http://schemas.microsoft.com/office/word/2012/wordml" xmlns:w16cex="http://schemas.microsoft.com/office/word/2018/wordml/cex" xmlns:w16cid="http://schemas.microsoft.com/office/word/2016/wordml/cid" xmlns:w16="http://schemas.microsoft.com/office/word/2018/wordml" xmlns:w16sdtdh="http://schemas.microsoft.com/office/word/2020/wordml/sdtdatahash" xmlns:w16se="http://schemas.microsoft.com/office/word/2015/wordml/symex" xmlns:wpg="http://schemas.microsoft.com/office/word/2010/wordprocessingGroup" xmlns:wpi="http://schemas.microsoft.com/office/word/2010/wordprocessingInk" xmlns:wne="http://schemas.microsoft.com/office/word/2006/wordml" xmlns:wps="http://schemas.microsoft.com/office/word/2010/wordprocessingShape" mc:Ignorable="w14 w15 w16se w16cid w16 w16cex w16sdtdh wp14">
   <w:p>
     <w:pPr>
       <w:pStyle w:val="Footer"/>
@@ -22071,7 +22793,7 @@
               <w:szCs w:val="16"/>
             </w:rPr>
           </w:pPr>
-          <w:bookmarkStart w:id="75" w:name="_Hlk237596943"/>
+          <w:bookmarkStart w:id="89" w:name="_Hlk237596943"/>
           <w:r>
             <w:rPr>
               <w:rFonts w:hint="cs"/>
@@ -22583,7 +23305,7 @@
             </w:rPr>
             <w:t>تاريخ و امضاء:</w:t>
           </w:r>
-          <w:bookmarkEnd w:id="75"/>
+          <w:bookmarkEnd w:id="89"/>
         </w:p>
       </w:tc>
     </w:tr>
@@ -22613,7 +23335,7 @@
 </file>
 
 <file path=word/footnotes.xml><?xml version="1.0" encoding="utf-8"?>
-<w:footnotes xmlns:wpc="http://schemas.microsoft.com/office/word/2010/wordprocessingCanvas" xmlns:cx="http://schemas.microsoft.com/office/drawing/2014/chartex" xmlns:cx1="http://schemas.microsoft.com/office/drawing/2015/9/8/chartex" xmlns:cx2="http://schemas.microsoft.com/office/drawing/2015/10/21/chartex" xmlns:cx3="http://schemas.microsoft.com/office/drawing/2016/5/9/chartex" xmlns:cx4="http://schemas.microsoft.com/office/drawing/2016/5/10/chartex" xmlns:cx5="http://schemas.microsoft.com/office/drawing/2016/5/11/chartex" xmlns:cx6="http://schemas.microsoft.com/office/drawing/2016/5/12/chartex" xmlns:cx7="http://schemas.microsoft.com/office/drawing/2016/5/13/chartex" xmlns:cx8="http://schemas.microsoft.com/office/drawing/2016/5/14/chartex" xmlns:mc="http://schemas.openxmlformats.org/markup-compatibility/2006" xmlns:aink="http://schemas.microsoft.com/office/drawing/2016/ink" xmlns:am3d="http://schemas.microsoft.com/office/drawing/2017/model3d" xmlns:o="urn:schemas-microsoft-com:office:office" xmlns:oel="http://schemas.microsoft.com/office/2019/extlst" xmlns:r="http://schemas.openxmlformats.org/officeDocument/2006/relationships" xmlns:m="http://schemas.openxmlformats.org/officeDocument/2006/math" xmlns:v="urn:schemas-microsoft-com:vml" xmlns:wp14="http://schemas.microsoft.com/office/word/2010/wordprocessingDrawing" xmlns:wp="http://schemas.openxmlformats.org/drawingml/2006/wordprocessingDrawing" xmlns:w10="urn:schemas-microsoft-com:office:word" xmlns:w="http://schemas.openxmlformats.org/wordprocessingml/2006/main" xmlns:w14="http://schemas.microsoft.com/office/word/2010/wordml" xmlns:w15="http://schemas.microsoft.com/office/word/2012/wordml" xmlns:w16cex="http://schemas.microsoft.com/office/word/2018/wordml/cex" xmlns:w16cid="http://schemas.microsoft.com/office/word/2016/wordml/cid" xmlns:w16="http://schemas.microsoft.com/office/word/2018/wordml" xmlns:w16du="http://schemas.microsoft.com/office/word/2023/wordml/word16du" xmlns:w16sdtdh="http://schemas.microsoft.com/office/word/2020/wordml/sdtdatahash" xmlns:w16se="http://schemas.microsoft.com/office/word/2015/wordml/symex" xmlns:wpg="http://schemas.microsoft.com/office/word/2010/wordprocessingGroup" xmlns:wpi="http://schemas.microsoft.com/office/word/2010/wordprocessingInk" xmlns:wne="http://schemas.microsoft.com/office/word/2006/wordml" xmlns:wps="http://schemas.microsoft.com/office/word/2010/wordprocessingShape" mc:Ignorable="w14 w15 w16se w16cid w16 w16cex w16sdtdh w16du wp14">
+<w:footnotes xmlns:wpc="http://schemas.microsoft.com/office/word/2010/wordprocessingCanvas" xmlns:cx="http://schemas.microsoft.com/office/drawing/2014/chartex" xmlns:cx1="http://schemas.microsoft.com/office/drawing/2015/9/8/chartex" xmlns:cx2="http://schemas.microsoft.com/office/drawing/2015/10/21/chartex" xmlns:cx3="http://schemas.microsoft.com/office/drawing/2016/5/9/chartex" xmlns:cx4="http://schemas.microsoft.com/office/drawing/2016/5/10/chartex" xmlns:cx5="http://schemas.microsoft.com/office/drawing/2016/5/11/chartex" xmlns:cx6="http://schemas.microsoft.com/office/drawing/2016/5/12/chartex" xmlns:cx7="http://schemas.microsoft.com/office/drawing/2016/5/13/chartex" xmlns:cx8="http://schemas.microsoft.com/office/drawing/2016/5/14/chartex" xmlns:mc="http://schemas.openxmlformats.org/markup-compatibility/2006" xmlns:aink="http://schemas.microsoft.com/office/drawing/2016/ink" xmlns:am3d="http://schemas.microsoft.com/office/drawing/2017/model3d" xmlns:o="urn:schemas-microsoft-com:office:office" xmlns:r="http://schemas.openxmlformats.org/officeDocument/2006/relationships" xmlns:m="http://schemas.openxmlformats.org/officeDocument/2006/math" xmlns:v="urn:schemas-microsoft-com:vml" xmlns:wp14="http://schemas.microsoft.com/office/word/2010/wordprocessingDrawing" xmlns:wp="http://schemas.openxmlformats.org/drawingml/2006/wordprocessingDrawing" xmlns:w10="urn:schemas-microsoft-com:office:word" xmlns:w="http://schemas.openxmlformats.org/wordprocessingml/2006/main" xmlns:w14="http://schemas.microsoft.com/office/word/2010/wordml" xmlns:w15="http://schemas.microsoft.com/office/word/2012/wordml" xmlns:w16cex="http://schemas.microsoft.com/office/word/2018/wordml/cex" xmlns:w16cid="http://schemas.microsoft.com/office/word/2016/wordml/cid" xmlns:w16="http://schemas.microsoft.com/office/word/2018/wordml" xmlns:w16sdtdh="http://schemas.microsoft.com/office/word/2020/wordml/sdtdatahash" xmlns:w16se="http://schemas.microsoft.com/office/word/2015/wordml/symex" xmlns:wpg="http://schemas.microsoft.com/office/word/2010/wordprocessingGroup" xmlns:wpi="http://schemas.microsoft.com/office/word/2010/wordprocessingInk" xmlns:wne="http://schemas.microsoft.com/office/word/2006/wordml" xmlns:wps="http://schemas.microsoft.com/office/word/2010/wordprocessingShape" mc:Ignorable="w14 w15 w16se w16cid w16 w16cex w16sdtdh wp14">
   <w:footnote w:type="separator" w:id="-1">
     <w:p>
       <w:pPr>
@@ -22638,7 +23360,7 @@
 </file>
 
 <file path=word/header1.xml><?xml version="1.0" encoding="utf-8"?>
-<w:hdr xmlns:wpc="http://schemas.microsoft.com/office/word/2010/wordprocessingCanvas" xmlns:cx="http://schemas.microsoft.com/office/drawing/2014/chartex" xmlns:cx1="http://schemas.microsoft.com/office/drawing/2015/9/8/chartex" xmlns:cx2="http://schemas.microsoft.com/office/drawing/2015/10/21/chartex" xmlns:cx3="http://schemas.microsoft.com/office/drawing/2016/5/9/chartex" xmlns:cx4="http://schemas.microsoft.com/office/drawing/2016/5/10/chartex" xmlns:cx5="http://schemas.microsoft.com/office/drawing/2016/5/11/chartex" xmlns:cx6="http://schemas.microsoft.com/office/drawing/2016/5/12/chartex" xmlns:cx7="http://schemas.microsoft.com/office/drawing/2016/5/13/chartex" xmlns:cx8="http://schemas.microsoft.com/office/drawing/2016/5/14/chartex" xmlns:mc="http://schemas.openxmlformats.org/markup-compatibility/2006" xmlns:aink="http://schemas.microsoft.com/office/drawing/2016/ink" xmlns:am3d="http://schemas.microsoft.com/office/drawing/2017/model3d" xmlns:o="urn:schemas-microsoft-com:office:office" xmlns:oel="http://schemas.microsoft.com/office/2019/extlst" xmlns:r="http://schemas.openxmlformats.org/officeDocument/2006/relationships" xmlns:m="http://schemas.openxmlformats.org/officeDocument/2006/math" xmlns:v="urn:schemas-microsoft-com:vml" xmlns:wp14="http://schemas.microsoft.com/office/word/2010/wordprocessingDrawing" xmlns:wp="http://schemas.openxmlformats.org/drawingml/2006/wordprocessingDrawing" xmlns:w10="urn:schemas-microsoft-com:office:word" xmlns:w="http://schemas.openxmlformats.org/wordprocessingml/2006/main" xmlns:w14="http://schemas.microsoft.com/office/word/2010/wordml" xmlns:w15="http://schemas.microsoft.com/office/word/2012/wordml" xmlns:w16cex="http://schemas.microsoft.com/office/word/2018/wordml/cex" xmlns:w16cid="http://schemas.microsoft.com/office/word/2016/wordml/cid" xmlns:w16="http://schemas.microsoft.com/office/word/2018/wordml" xmlns:w16du="http://schemas.microsoft.com/office/word/2023/wordml/word16du" xmlns:w16sdtdh="http://schemas.microsoft.com/office/word/2020/wordml/sdtdatahash" xmlns:w16se="http://schemas.microsoft.com/office/word/2015/wordml/symex" xmlns:wpg="http://schemas.microsoft.com/office/word/2010/wordprocessingGroup" xmlns:wpi="http://schemas.microsoft.com/office/word/2010/wordprocessingInk" xmlns:wne="http://schemas.microsoft.com/office/word/2006/wordml" xmlns:wps="http://schemas.microsoft.com/office/word/2010/wordprocessingShape" mc:Ignorable="w14 w15 w16se w16cid w16 w16cex w16sdtdh w16du wp14">
+<w:hdr xmlns:wpc="http://schemas.microsoft.com/office/word/2010/wordprocessingCanvas" xmlns:cx="http://schemas.microsoft.com/office/drawing/2014/chartex" xmlns:cx1="http://schemas.microsoft.com/office/drawing/2015/9/8/chartex" xmlns:cx2="http://schemas.microsoft.com/office/drawing/2015/10/21/chartex" xmlns:cx3="http://schemas.microsoft.com/office/drawing/2016/5/9/chartex" xmlns:cx4="http://schemas.microsoft.com/office/drawing/2016/5/10/chartex" xmlns:cx5="http://schemas.microsoft.com/office/drawing/2016/5/11/chartex" xmlns:cx6="http://schemas.microsoft.com/office/drawing/2016/5/12/chartex" xmlns:cx7="http://schemas.microsoft.com/office/drawing/2016/5/13/chartex" xmlns:cx8="http://schemas.microsoft.com/office/drawing/2016/5/14/chartex" xmlns:mc="http://schemas.openxmlformats.org/markup-compatibility/2006" xmlns:aink="http://schemas.microsoft.com/office/drawing/2016/ink" xmlns:am3d="http://schemas.microsoft.com/office/drawing/2017/model3d" xmlns:o="urn:schemas-microsoft-com:office:office" xmlns:r="http://schemas.openxmlformats.org/officeDocument/2006/relationships" xmlns:m="http://schemas.openxmlformats.org/officeDocument/2006/math" xmlns:v="urn:schemas-microsoft-com:vml" xmlns:wp14="http://schemas.microsoft.com/office/word/2010/wordprocessingDrawing" xmlns:wp="http://schemas.openxmlformats.org/drawingml/2006/wordprocessingDrawing" xmlns:w10="urn:schemas-microsoft-com:office:word" xmlns:w="http://schemas.openxmlformats.org/wordprocessingml/2006/main" xmlns:w14="http://schemas.microsoft.com/office/word/2010/wordml" xmlns:w15="http://schemas.microsoft.com/office/word/2012/wordml" xmlns:w16cex="http://schemas.microsoft.com/office/word/2018/wordml/cex" xmlns:w16cid="http://schemas.microsoft.com/office/word/2016/wordml/cid" xmlns:w16="http://schemas.microsoft.com/office/word/2018/wordml" xmlns:w16sdtdh="http://schemas.microsoft.com/office/word/2020/wordml/sdtdatahash" xmlns:w16se="http://schemas.microsoft.com/office/word/2015/wordml/symex" xmlns:wpg="http://schemas.microsoft.com/office/word/2010/wordprocessingGroup" xmlns:wpi="http://schemas.microsoft.com/office/word/2010/wordprocessingInk" xmlns:wne="http://schemas.microsoft.com/office/word/2006/wordml" xmlns:wps="http://schemas.microsoft.com/office/word/2010/wordprocessingShape" mc:Ignorable="w14 w15 w16se w16cid w16 w16cex w16sdtdh wp14">
   <w:tbl>
     <w:tblPr>
       <w:bidiVisual/>
@@ -22656,8 +23378,8 @@
     </w:tblPr>
     <w:tblGrid>
       <w:gridCol w:w="2065"/>
-      <w:gridCol w:w="4554"/>
-      <w:gridCol w:w="3266"/>
+      <w:gridCol w:w="4555"/>
+      <w:gridCol w:w="3265"/>
     </w:tblGrid>
     <w:tr>
       <w:trPr>
@@ -23014,7 +23736,7 @@
 </file>
 
 <file path=word/header2.xml><?xml version="1.0" encoding="utf-8"?>
-<w:hdr xmlns:wpc="http://schemas.microsoft.com/office/word/2010/wordprocessingCanvas" xmlns:cx="http://schemas.microsoft.com/office/drawing/2014/chartex" xmlns:cx1="http://schemas.microsoft.com/office/drawing/2015/9/8/chartex" xmlns:cx2="http://schemas.microsoft.com/office/drawing/2015/10/21/chartex" xmlns:cx3="http://schemas.microsoft.com/office/drawing/2016/5/9/chartex" xmlns:cx4="http://schemas.microsoft.com/office/drawing/2016/5/10/chartex" xmlns:cx5="http://schemas.microsoft.com/office/drawing/2016/5/11/chartex" xmlns:cx6="http://schemas.microsoft.com/office/drawing/2016/5/12/chartex" xmlns:cx7="http://schemas.microsoft.com/office/drawing/2016/5/13/chartex" xmlns:cx8="http://schemas.microsoft.com/office/drawing/2016/5/14/chartex" xmlns:mc="http://schemas.openxmlformats.org/markup-compatibility/2006" xmlns:aink="http://schemas.microsoft.com/office/drawing/2016/ink" xmlns:am3d="http://schemas.microsoft.com/office/drawing/2017/model3d" xmlns:o="urn:schemas-microsoft-com:office:office" xmlns:oel="http://schemas.microsoft.com/office/2019/extlst" xmlns:r="http://schemas.openxmlformats.org/officeDocument/2006/relationships" xmlns:m="http://schemas.openxmlformats.org/officeDocument/2006/math" xmlns:v="urn:schemas-microsoft-com:vml" xmlns:wp14="http://schemas.microsoft.com/office/word/2010/wordprocessingDrawing" xmlns:wp="http://schemas.openxmlformats.org/drawingml/2006/wordprocessingDrawing" xmlns:w10="urn:schemas-microsoft-com:office:word" xmlns:w="http://schemas.openxmlformats.org/wordprocessingml/2006/main" xmlns:w14="http://schemas.microsoft.com/office/word/2010/wordml" xmlns:w15="http://schemas.microsoft.com/office/word/2012/wordml" xmlns:w16cex="http://schemas.microsoft.com/office/word/2018/wordml/cex" xmlns:w16cid="http://schemas.microsoft.com/office/word/2016/wordml/cid" xmlns:w16="http://schemas.microsoft.com/office/word/2018/wordml" xmlns:w16du="http://schemas.microsoft.com/office/word/2023/wordml/word16du" xmlns:w16sdtdh="http://schemas.microsoft.com/office/word/2020/wordml/sdtdatahash" xmlns:w16se="http://schemas.microsoft.com/office/word/2015/wordml/symex" xmlns:wpg="http://schemas.microsoft.com/office/word/2010/wordprocessingGroup" xmlns:wpi="http://schemas.microsoft.com/office/word/2010/wordprocessingInk" xmlns:wne="http://schemas.microsoft.com/office/word/2006/wordml" xmlns:wps="http://schemas.microsoft.com/office/word/2010/wordprocessingShape" mc:Ignorable="w14 w15 w16se w16cid w16 w16cex w16sdtdh w16du wp14">
+<w:hdr xmlns:wpc="http://schemas.microsoft.com/office/word/2010/wordprocessingCanvas" xmlns:cx="http://schemas.microsoft.com/office/drawing/2014/chartex" xmlns:cx1="http://schemas.microsoft.com/office/drawing/2015/9/8/chartex" xmlns:cx2="http://schemas.microsoft.com/office/drawing/2015/10/21/chartex" xmlns:cx3="http://schemas.microsoft.com/office/drawing/2016/5/9/chartex" xmlns:cx4="http://schemas.microsoft.com/office/drawing/2016/5/10/chartex" xmlns:cx5="http://schemas.microsoft.com/office/drawing/2016/5/11/chartex" xmlns:cx6="http://schemas.microsoft.com/office/drawing/2016/5/12/chartex" xmlns:cx7="http://schemas.microsoft.com/office/drawing/2016/5/13/chartex" xmlns:cx8="http://schemas.microsoft.com/office/drawing/2016/5/14/chartex" xmlns:mc="http://schemas.openxmlformats.org/markup-compatibility/2006" xmlns:aink="http://schemas.microsoft.com/office/drawing/2016/ink" xmlns:am3d="http://schemas.microsoft.com/office/drawing/2017/model3d" xmlns:o="urn:schemas-microsoft-com:office:office" xmlns:r="http://schemas.openxmlformats.org/officeDocument/2006/relationships" xmlns:m="http://schemas.openxmlformats.org/officeDocument/2006/math" xmlns:v="urn:schemas-microsoft-com:vml" xmlns:wp14="http://schemas.microsoft.com/office/word/2010/wordprocessingDrawing" xmlns:wp="http://schemas.openxmlformats.org/drawingml/2006/wordprocessingDrawing" xmlns:w10="urn:schemas-microsoft-com:office:word" xmlns:w="http://schemas.openxmlformats.org/wordprocessingml/2006/main" xmlns:w14="http://schemas.microsoft.com/office/word/2010/wordml" xmlns:w15="http://schemas.microsoft.com/office/word/2012/wordml" xmlns:w16cex="http://schemas.microsoft.com/office/word/2018/wordml/cex" xmlns:w16cid="http://schemas.microsoft.com/office/word/2016/wordml/cid" xmlns:w16="http://schemas.microsoft.com/office/word/2018/wordml" xmlns:w16sdtdh="http://schemas.microsoft.com/office/word/2020/wordml/sdtdatahash" xmlns:w16se="http://schemas.microsoft.com/office/word/2015/wordml/symex" xmlns:wpg="http://schemas.microsoft.com/office/word/2010/wordprocessingGroup" xmlns:wpi="http://schemas.microsoft.com/office/word/2010/wordprocessingInk" xmlns:wne="http://schemas.microsoft.com/office/word/2006/wordml" xmlns:wps="http://schemas.microsoft.com/office/word/2010/wordprocessingShape" mc:Ignorable="w14 w15 w16se w16cid w16 w16cex w16sdtdh wp14">
   <w:p>
     <w:pPr>
       <w:pStyle w:val="Header"/>
@@ -23025,7 +23747,7 @@
 </file>
 
 <file path=word/numbering.xml><?xml version="1.0" encoding="utf-8"?>
-<w:numbering xmlns:wpc="http://schemas.microsoft.com/office/word/2010/wordprocessingCanvas" xmlns:cx="http://schemas.microsoft.com/office/drawing/2014/chartex" xmlns:cx1="http://schemas.microsoft.com/office/drawing/2015/9/8/chartex" xmlns:cx2="http://schemas.microsoft.com/office/drawing/2015/10/21/chartex" xmlns:cx3="http://schemas.microsoft.com/office/drawing/2016/5/9/chartex" xmlns:cx4="http://schemas.microsoft.com/office/drawing/2016/5/10/chartex" xmlns:cx5="http://schemas.microsoft.com/office/drawing/2016/5/11/chartex" xmlns:cx6="http://schemas.microsoft.com/office/drawing/2016/5/12/chartex" xmlns:cx7="http://schemas.microsoft.com/office/drawing/2016/5/13/chartex" xmlns:cx8="http://schemas.microsoft.com/office/drawing/2016/5/14/chartex" xmlns:mc="http://schemas.openxmlformats.org/markup-compatibility/2006" xmlns:aink="http://schemas.microsoft.com/office/drawing/2016/ink" xmlns:am3d="http://schemas.microsoft.com/office/drawing/2017/model3d" xmlns:o="urn:schemas-microsoft-com:office:office" xmlns:oel="http://schemas.microsoft.com/office/2019/extlst" xmlns:r="http://schemas.openxmlformats.org/officeDocument/2006/relationships" xmlns:m="http://schemas.openxmlformats.org/officeDocument/2006/math" xmlns:v="urn:schemas-microsoft-com:vml" xmlns:wp14="http://schemas.microsoft.com/office/word/2010/wordprocessingDrawing" xmlns:wp="http://schemas.openxmlformats.org/drawingml/2006/wordprocessingDrawing" xmlns:w10="urn:schemas-microsoft-com:office:word" xmlns:w="http://schemas.openxmlformats.org/wordprocessingml/2006/main" xmlns:w14="http://schemas.microsoft.com/office/word/2010/wordml" xmlns:w15="http://schemas.microsoft.com/office/word/2012/wordml" xmlns:w16cex="http://schemas.microsoft.com/office/word/2018/wordml/cex" xmlns:w16cid="http://schemas.microsoft.com/office/word/2016/wordml/cid" xmlns:w16="http://schemas.microsoft.com/office/word/2018/wordml" xmlns:w16du="http://schemas.microsoft.com/office/word/2023/wordml/word16du" xmlns:w16sdtdh="http://schemas.microsoft.com/office/word/2020/wordml/sdtdatahash" xmlns:w16se="http://schemas.microsoft.com/office/word/2015/wordml/symex" xmlns:wpg="http://schemas.microsoft.com/office/word/2010/wordprocessingGroup" xmlns:wpi="http://schemas.microsoft.com/office/word/2010/wordprocessingInk" xmlns:wne="http://schemas.microsoft.com/office/word/2006/wordml" xmlns:wps="http://schemas.microsoft.com/office/word/2010/wordprocessingShape" mc:Ignorable="w14 w15 w16se w16cid w16 w16cex w16sdtdh w16du wp14">
+<w:numbering xmlns:wpc="http://schemas.microsoft.com/office/word/2010/wordprocessingCanvas" xmlns:cx="http://schemas.microsoft.com/office/drawing/2014/chartex" xmlns:cx1="http://schemas.microsoft.com/office/drawing/2015/9/8/chartex" xmlns:cx2="http://schemas.microsoft.com/office/drawing/2015/10/21/chartex" xmlns:cx3="http://schemas.microsoft.com/office/drawing/2016/5/9/chartex" xmlns:cx4="http://schemas.microsoft.com/office/drawing/2016/5/10/chartex" xmlns:cx5="http://schemas.microsoft.com/office/drawing/2016/5/11/chartex" xmlns:cx6="http://schemas.microsoft.com/office/drawing/2016/5/12/chartex" xmlns:cx7="http://schemas.microsoft.com/office/drawing/2016/5/13/chartex" xmlns:cx8="http://schemas.microsoft.com/office/drawing/2016/5/14/chartex" xmlns:mc="http://schemas.openxmlformats.org/markup-compatibility/2006" xmlns:aink="http://schemas.microsoft.com/office/drawing/2016/ink" xmlns:am3d="http://schemas.microsoft.com/office/drawing/2017/model3d" xmlns:o="urn:schemas-microsoft-com:office:office" xmlns:r="http://schemas.openxmlformats.org/officeDocument/2006/relationships" xmlns:m="http://schemas.openxmlformats.org/officeDocument/2006/math" xmlns:v="urn:schemas-microsoft-com:vml" xmlns:wp14="http://schemas.microsoft.com/office/word/2010/wordprocessingDrawing" xmlns:wp="http://schemas.openxmlformats.org/drawingml/2006/wordprocessingDrawing" xmlns:w10="urn:schemas-microsoft-com:office:word" xmlns:w="http://schemas.openxmlformats.org/wordprocessingml/2006/main" xmlns:w14="http://schemas.microsoft.com/office/word/2010/wordml" xmlns:w15="http://schemas.microsoft.com/office/word/2012/wordml" xmlns:w16cex="http://schemas.microsoft.com/office/word/2018/wordml/cex" xmlns:w16cid="http://schemas.microsoft.com/office/word/2016/wordml/cid" xmlns:w16="http://schemas.microsoft.com/office/word/2018/wordml" xmlns:w16sdtdh="http://schemas.microsoft.com/office/word/2020/wordml/sdtdatahash" xmlns:w16se="http://schemas.microsoft.com/office/word/2015/wordml/symex" xmlns:wpg="http://schemas.microsoft.com/office/word/2010/wordprocessingGroup" xmlns:wpi="http://schemas.microsoft.com/office/word/2010/wordprocessingInk" xmlns:wne="http://schemas.microsoft.com/office/word/2006/wordml" xmlns:wps="http://schemas.microsoft.com/office/word/2010/wordprocessingShape" mc:Ignorable="w14 w15 w16se w16cid w16 w16cex w16sdtdh wp14">
   <w:abstractNum w:abstractNumId="0" w15:restartNumberingAfterBreak="0">
     <w:nsid w:val="05F95C61"/>
     <w:multiLevelType w:val="hybridMultilevel"/>
@@ -27082,123 +27804,131 @@
       </w:pPr>
     </w:lvl>
   </w:abstractNum>
-  <w:num w:numId="1" w16cid:durableId="772701340">
+  <w:num w:numId="1">
     <w:abstractNumId w:val="19"/>
   </w:num>
-  <w:num w:numId="2" w16cid:durableId="1695884061">
+  <w:num w:numId="2">
     <w:abstractNumId w:val="10"/>
   </w:num>
-  <w:num w:numId="3" w16cid:durableId="633948107">
+  <w:num w:numId="3">
     <w:abstractNumId w:val="23"/>
   </w:num>
-  <w:num w:numId="4" w16cid:durableId="297691980">
+  <w:num w:numId="4">
     <w:abstractNumId w:val="31"/>
   </w:num>
-  <w:num w:numId="5" w16cid:durableId="2066104920">
+  <w:num w:numId="5">
     <w:abstractNumId w:val="33"/>
   </w:num>
-  <w:num w:numId="6" w16cid:durableId="1976644595">
+  <w:num w:numId="6">
     <w:abstractNumId w:val="0"/>
   </w:num>
-  <w:num w:numId="7" w16cid:durableId="2081635360">
+  <w:num w:numId="7">
     <w:abstractNumId w:val="9"/>
   </w:num>
-  <w:num w:numId="8" w16cid:durableId="608127917">
+  <w:num w:numId="8">
     <w:abstractNumId w:val="17"/>
   </w:num>
-  <w:num w:numId="9" w16cid:durableId="1290820418">
+  <w:num w:numId="9">
     <w:abstractNumId w:val="1"/>
   </w:num>
-  <w:num w:numId="10" w16cid:durableId="1890415693">
+  <w:num w:numId="10">
     <w:abstractNumId w:val="18"/>
   </w:num>
-  <w:num w:numId="11" w16cid:durableId="1857771121">
+  <w:num w:numId="11">
     <w:abstractNumId w:val="25"/>
   </w:num>
-  <w:num w:numId="12" w16cid:durableId="680276014">
+  <w:num w:numId="12">
     <w:abstractNumId w:val="36"/>
   </w:num>
-  <w:num w:numId="13" w16cid:durableId="1784575207">
+  <w:num w:numId="13">
     <w:abstractNumId w:val="11"/>
   </w:num>
-  <w:num w:numId="14" w16cid:durableId="79378045">
+  <w:num w:numId="14">
     <w:abstractNumId w:val="28"/>
   </w:num>
-  <w:num w:numId="15" w16cid:durableId="1878465650">
+  <w:num w:numId="15">
     <w:abstractNumId w:val="22"/>
   </w:num>
-  <w:num w:numId="16" w16cid:durableId="731344216">
+  <w:num w:numId="16">
     <w:abstractNumId w:val="16"/>
   </w:num>
-  <w:num w:numId="17" w16cid:durableId="593173269">
+  <w:num w:numId="17">
     <w:abstractNumId w:val="20"/>
   </w:num>
-  <w:num w:numId="18" w16cid:durableId="717362477">
+  <w:num w:numId="18">
     <w:abstractNumId w:val="12"/>
   </w:num>
-  <w:num w:numId="19" w16cid:durableId="1274289316">
+  <w:num w:numId="19">
     <w:abstractNumId w:val="7"/>
   </w:num>
-  <w:num w:numId="20" w16cid:durableId="227765297">
+  <w:num w:numId="20">
     <w:abstractNumId w:val="26"/>
   </w:num>
-  <w:num w:numId="21" w16cid:durableId="409233548">
+  <w:num w:numId="21">
     <w:abstractNumId w:val="2"/>
   </w:num>
-  <w:num w:numId="22" w16cid:durableId="837041540">
+  <w:num w:numId="22">
     <w:abstractNumId w:val="15"/>
   </w:num>
-  <w:num w:numId="23" w16cid:durableId="1302543994">
+  <w:num w:numId="23">
     <w:abstractNumId w:val="30"/>
   </w:num>
-  <w:num w:numId="24" w16cid:durableId="1476414821">
+  <w:num w:numId="24">
     <w:abstractNumId w:val="27"/>
   </w:num>
-  <w:num w:numId="25" w16cid:durableId="1134106313">
+  <w:num w:numId="25">
     <w:abstractNumId w:val="4"/>
   </w:num>
-  <w:num w:numId="26" w16cid:durableId="678000625">
+  <w:num w:numId="26">
     <w:abstractNumId w:val="29"/>
   </w:num>
-  <w:num w:numId="27" w16cid:durableId="1249194339">
+  <w:num w:numId="27">
     <w:abstractNumId w:val="24"/>
   </w:num>
-  <w:num w:numId="28" w16cid:durableId="462816896">
+  <w:num w:numId="28">
     <w:abstractNumId w:val="3"/>
   </w:num>
-  <w:num w:numId="29" w16cid:durableId="2064257575">
+  <w:num w:numId="29">
     <w:abstractNumId w:val="8"/>
   </w:num>
-  <w:num w:numId="30" w16cid:durableId="1646736973">
+  <w:num w:numId="30">
     <w:abstractNumId w:val="13"/>
   </w:num>
-  <w:num w:numId="31" w16cid:durableId="836579832">
+  <w:num w:numId="31">
     <w:abstractNumId w:val="14"/>
   </w:num>
-  <w:num w:numId="32" w16cid:durableId="927344639">
+  <w:num w:numId="32">
     <w:abstractNumId w:val="6"/>
   </w:num>
-  <w:num w:numId="33" w16cid:durableId="1901556737">
+  <w:num w:numId="33">
     <w:abstractNumId w:val="32"/>
   </w:num>
-  <w:num w:numId="34" w16cid:durableId="630289565">
+  <w:num w:numId="34">
     <w:abstractNumId w:val="21"/>
   </w:num>
-  <w:num w:numId="35" w16cid:durableId="11417166">
+  <w:num w:numId="35">
     <w:abstractNumId w:val="5"/>
   </w:num>
-  <w:num w:numId="36" w16cid:durableId="2055612610">
+  <w:num w:numId="36">
     <w:abstractNumId w:val="34"/>
   </w:num>
-  <w:num w:numId="37" w16cid:durableId="1677071957">
+  <w:num w:numId="37">
     <w:abstractNumId w:val="35"/>
   </w:num>
   <w:numIdMacAtCleanup w:val="6"/>
 </w:numbering>
 </file>
 
+<file path=word/people.xml><?xml version="1.0" encoding="utf-8"?>
+<w15:people xmlns:wpc="http://schemas.microsoft.com/office/word/2010/wordprocessingCanvas" xmlns:cx="http://schemas.microsoft.com/office/drawing/2014/chartex" xmlns:cx1="http://schemas.microsoft.com/office/drawing/2015/9/8/chartex" xmlns:cx2="http://schemas.microsoft.com/office/drawing/2015/10/21/chartex" xmlns:cx3="http://schemas.microsoft.com/office/drawing/2016/5/9/chartex" xmlns:cx4="http://schemas.microsoft.com/office/drawing/2016/5/10/chartex" xmlns:cx5="http://schemas.microsoft.com/office/drawing/2016/5/11/chartex" xmlns:cx6="http://schemas.microsoft.com/office/drawing/2016/5/12/chartex" xmlns:cx7="http://schemas.microsoft.com/office/drawing/2016/5/13/chartex" xmlns:cx8="http://schemas.microsoft.com/office/drawing/2016/5/14/chartex" xmlns:mc="http://schemas.openxmlformats.org/markup-compatibility/2006" xmlns:aink="http://schemas.microsoft.com/office/drawing/2016/ink" xmlns:am3d="http://schemas.microsoft.com/office/drawing/2017/model3d" xmlns:o="urn:schemas-microsoft-com:office:office" xmlns:r="http://schemas.openxmlformats.org/officeDocument/2006/relationships" xmlns:m="http://schemas.openxmlformats.org/officeDocument/2006/math" xmlns:v="urn:schemas-microsoft-com:vml" xmlns:wp14="http://schemas.microsoft.com/office/word/2010/wordprocessingDrawing" xmlns:wp="http://schemas.openxmlformats.org/drawingml/2006/wordprocessingDrawing" xmlns:w10="urn:schemas-microsoft-com:office:word" xmlns:w="http://schemas.openxmlformats.org/wordprocessingml/2006/main" xmlns:w14="http://schemas.microsoft.com/office/word/2010/wordml" xmlns:w15="http://schemas.microsoft.com/office/word/2012/wordml" xmlns:w16cex="http://schemas.microsoft.com/office/word/2018/wordml/cex" xmlns:w16cid="http://schemas.microsoft.com/office/word/2016/wordml/cid" xmlns:w16="http://schemas.microsoft.com/office/word/2018/wordml" xmlns:w16sdtdh="http://schemas.microsoft.com/office/word/2020/wordml/sdtdatahash" xmlns:w16se="http://schemas.microsoft.com/office/word/2015/wordml/symex" xmlns:wpg="http://schemas.microsoft.com/office/word/2010/wordprocessingGroup" xmlns:wpi="http://schemas.microsoft.com/office/word/2010/wordprocessingInk" xmlns:wne="http://schemas.microsoft.com/office/word/2006/wordml" xmlns:wps="http://schemas.microsoft.com/office/word/2010/wordprocessingShape" mc:Ignorable="w14 w15 w16se w16cid w16 w16cex w16sdtdh wp14">
+  <w15:person w15:author="Pouya Shiralipour">
+    <w15:presenceInfo w15:providerId="AD" w15:userId="S-1-5-21-895015567-363982989-4055110196-4171"/>
+  </w15:person>
+</w15:people>
+</file>
+
 <file path=word/styles.xml><?xml version="1.0" encoding="utf-8"?>
-<w:styles xmlns:mc="http://schemas.openxmlformats.org/markup-compatibility/2006" xmlns:r="http://schemas.openxmlformats.org/officeDocument/2006/relationships" xmlns:w="http://schemas.openxmlformats.org/wordprocessingml/2006/main" xmlns:w14="http://schemas.microsoft.com/office/word/2010/wordml" xmlns:w15="http://schemas.microsoft.com/office/word/2012/wordml" xmlns:w16cex="http://schemas.microsoft.com/office/word/2018/wordml/cex" xmlns:w16cid="http://schemas.microsoft.com/office/word/2016/wordml/cid" xmlns:w16="http://schemas.microsoft.com/office/word/2018/wordml" xmlns:w16du="http://schemas.microsoft.com/office/word/2023/wordml/word16du" xmlns:w16sdtdh="http://schemas.microsoft.com/office/word/2020/wordml/sdtdatahash" xmlns:w16se="http://schemas.microsoft.com/office/word/2015/wordml/symex" mc:Ignorable="w14 w15 w16se w16cid w16 w16cex w16sdtdh w16du">
+<w:styles xmlns:mc="http://schemas.openxmlformats.org/markup-compatibility/2006" xmlns:r="http://schemas.openxmlformats.org/officeDocument/2006/relationships" xmlns:w="http://schemas.openxmlformats.org/wordprocessingml/2006/main" xmlns:w14="http://schemas.microsoft.com/office/word/2010/wordml" xmlns:w15="http://schemas.microsoft.com/office/word/2012/wordml" xmlns:w16cex="http://schemas.microsoft.com/office/word/2018/wordml/cex" xmlns:w16cid="http://schemas.microsoft.com/office/word/2016/wordml/cid" xmlns:w16="http://schemas.microsoft.com/office/word/2018/wordml" xmlns:w16sdtdh="http://schemas.microsoft.com/office/word/2020/wordml/sdtdatahash" xmlns:w16se="http://schemas.microsoft.com/office/word/2015/wordml/symex" mc:Ignorable="w14 w15 w16se w16cid w16 w16cex w16sdtdh">
   <w:docDefaults>
     <w:rPrDefault>
       <w:rPr>

</xml_diff>